<commit_message>
Restructured a bit of the Rad, added some things, up to Data Dictionary.
</commit_message>
<xml_diff>
--- a/Project Planning Material/CS419 RAD Doc.docx
+++ b/Project Planning Material/CS419 RAD Doc.docx
@@ -525,6 +525,16 @@
         </w:rPr>
         <w:t>.</w:t>
       </w:r>
+      <w:r>
+        <w:rPr>
+          <w:rFonts w:ascii="Arial" w:hAnsi="Arial" w:cs="Arial"/>
+          <w:noProof/>
+          <w:color w:val="000000"/>
+          <w:spacing w:val="-2"/>
+          <w:sz w:val="20"/>
+        </w:rPr>
+        <w:t xml:space="preserve"> Each header will have a representation of an aspect of the project, and how our group tackled the issue.</w:t>
+      </w:r>
     </w:p>
     <w:p>
       <w:pPr>
@@ -1053,7 +1063,17 @@
           <w:spacing w:val="-2"/>
           <w:sz w:val="20"/>
         </w:rPr>
-        <w:t>project:</w:t>
+        <w:t>project</w:t>
+      </w:r>
+      <w:r>
+        <w:rPr>
+          <w:rFonts w:ascii="Arial" w:hAnsi="Arial" w:cs="Arial"/>
+          <w:noProof/>
+          <w:color w:val="000000"/>
+          <w:spacing w:val="-2"/>
+          <w:sz w:val="20"/>
+        </w:rPr>
+        <w:t xml:space="preserve">. </w:t>
       </w:r>
     </w:p>
     <w:p>
@@ -1564,6 +1584,7 @@
     </w:p>
     <w:p>
       <w:pPr>
+        <w:ind w:firstLine="420"/>
         <w:rPr>
           <w:rFonts w:cstheme="minorHAnsi"/>
           <w:noProof/>
@@ -1582,66 +1603,7 @@
           <w:w w:val="95"/>
           <w:szCs w:val="21"/>
         </w:rPr>
-        <w:t xml:space="preserve">  - </w:t>
-      </w:r>
-      <w:r>
-        <w:rPr>
-          <w:rFonts w:cstheme="minorHAnsi"/>
-          <w:noProof/>
-          <w:color w:val="000000"/>
-          <w:spacing w:val="-2"/>
-          <w:w w:val="95"/>
-          <w:szCs w:val="21"/>
-        </w:rPr>
-        <w:tab/>
-        <w:t>Search Bar: Filter must return all movies with the search in the title.</w:t>
-      </w:r>
-    </w:p>
-    <w:p>
-      <w:pPr>
-        <w:rPr>
-          <w:rFonts w:cstheme="minorHAnsi"/>
-          <w:noProof/>
-          <w:color w:val="000000"/>
-          <w:spacing w:val="-2"/>
-          <w:w w:val="95"/>
-          <w:szCs w:val="21"/>
-        </w:rPr>
-      </w:pPr>
-      <w:r>
-        <w:rPr>
-          <w:rFonts w:cstheme="minorHAnsi"/>
-          <w:noProof/>
-          <w:color w:val="000000"/>
-          <w:spacing w:val="-2"/>
-          <w:w w:val="95"/>
-          <w:szCs w:val="21"/>
-        </w:rPr>
-        <w:tab/>
-      </w:r>
-      <w:r>
-        <w:rPr>
-          <w:rFonts w:cstheme="minorHAnsi"/>
-          <w:noProof/>
-          <w:color w:val="000000"/>
-          <w:spacing w:val="-2"/>
-          <w:w w:val="95"/>
-          <w:szCs w:val="21"/>
-        </w:rPr>
-        <w:tab/>
-        <w:t>-</w:t>
-      </w:r>
-      <w:r>
-        <w:rPr>
-          <w:rFonts w:cstheme="minorHAnsi"/>
-          <w:noProof/>
-          <w:color w:val="000000"/>
-          <w:spacing w:val="-2"/>
-          <w:w w:val="95"/>
-          <w:szCs w:val="21"/>
-        </w:rPr>
-        <w:tab/>
-        <w:t xml:space="preserve"> Search by title and genre</w:t>
+        <w:t>Target franchise: Everyone with access to the internet</w:t>
       </w:r>
     </w:p>
     <w:p>
@@ -1665,7 +1627,7 @@
           <w:w w:val="95"/>
           <w:szCs w:val="21"/>
         </w:rPr>
-        <w:t>-   No preferred layout : run the layout verically</w:t>
+        <w:t>Child section(Includes PG and G potentially. Allow parental controls of what ratings a title can be)</w:t>
       </w:r>
     </w:p>
     <w:p>
@@ -1689,7 +1651,117 @@
           <w:w w:val="95"/>
           <w:szCs w:val="21"/>
         </w:rPr>
-        <w:t>Target franchise: Everyone with access to the internet</w:t>
+        <w:t>Have ratings attached to titles; Use MPAA ratings</w:t>
+      </w:r>
+    </w:p>
+    <w:p>
+      <w:pPr>
+        <w:pStyle w:val="ListParagraph"/>
+        <w:numPr>
+          <w:ilvl w:val="0"/>
+          <w:numId w:val="1"/>
+        </w:numPr>
+        <w:rPr>
+          <w:rFonts w:cstheme="minorHAnsi"/>
+          <w:noProof/>
+          <w:color w:val="000000"/>
+          <w:spacing w:val="-2"/>
+          <w:w w:val="95"/>
+          <w:szCs w:val="21"/>
+        </w:rPr>
+      </w:pPr>
+      <w:r>
+        <w:rPr>
+          <w:rFonts w:cstheme="minorHAnsi"/>
+          <w:noProof/>
+          <w:color w:val="000000"/>
+          <w:spacing w:val="-2"/>
+          <w:w w:val="95"/>
+          <w:szCs w:val="21"/>
+        </w:rPr>
+        <w:t>Ratings and genres used for recommendations of titles.</w:t>
+      </w:r>
+    </w:p>
+    <w:p>
+      <w:pPr>
+        <w:rPr>
+          <w:rFonts w:cstheme="minorHAnsi"/>
+          <w:noProof/>
+          <w:color w:val="000000"/>
+          <w:spacing w:val="-2"/>
+          <w:w w:val="95"/>
+          <w:szCs w:val="21"/>
+        </w:rPr>
+      </w:pPr>
+      <w:r>
+        <w:rPr>
+          <w:rFonts w:cstheme="minorHAnsi"/>
+          <w:noProof/>
+          <w:color w:val="000000"/>
+          <w:spacing w:val="-2"/>
+          <w:w w:val="95"/>
+          <w:szCs w:val="21"/>
+        </w:rPr>
+        <w:t xml:space="preserve">  - </w:t>
+      </w:r>
+      <w:r>
+        <w:rPr>
+          <w:rFonts w:cstheme="minorHAnsi"/>
+          <w:noProof/>
+          <w:color w:val="000000"/>
+          <w:spacing w:val="-2"/>
+          <w:w w:val="95"/>
+          <w:szCs w:val="21"/>
+        </w:rPr>
+        <w:tab/>
+        <w:t>Search Bar: Filter must return all movies with the search in the title.</w:t>
+      </w:r>
+    </w:p>
+    <w:p>
+      <w:pPr>
+        <w:rPr>
+          <w:rFonts w:cstheme="minorHAnsi"/>
+          <w:noProof/>
+          <w:color w:val="000000"/>
+          <w:spacing w:val="-2"/>
+          <w:w w:val="95"/>
+          <w:szCs w:val="21"/>
+        </w:rPr>
+      </w:pPr>
+      <w:r>
+        <w:rPr>
+          <w:rFonts w:cstheme="minorHAnsi"/>
+          <w:noProof/>
+          <w:color w:val="000000"/>
+          <w:spacing w:val="-2"/>
+          <w:w w:val="95"/>
+          <w:szCs w:val="21"/>
+        </w:rPr>
+        <w:tab/>
+      </w:r>
+      <w:r>
+        <w:rPr>
+          <w:rFonts w:cstheme="minorHAnsi"/>
+          <w:noProof/>
+          <w:color w:val="000000"/>
+          <w:spacing w:val="-2"/>
+          <w:w w:val="95"/>
+          <w:szCs w:val="21"/>
+        </w:rPr>
+        <w:tab/>
+        <w:t>-</w:t>
+      </w:r>
+      <w:r>
+        <w:rPr>
+          <w:rFonts w:cstheme="minorHAnsi"/>
+          <w:noProof/>
+          <w:color w:val="000000"/>
+          <w:spacing w:val="-2"/>
+          <w:w w:val="95"/>
+          <w:szCs w:val="21"/>
+        </w:rPr>
+        <w:tab/>
+        <w:t xml:space="preserve"> Search by title and genre</w:t>
       </w:r>
     </w:p>
     <w:p>
@@ -1713,8 +1785,7 @@
           <w:w w:val="95"/>
           <w:szCs w:val="21"/>
         </w:rPr>
-        <w:tab/>
-        <w:t>Child section(Includes PG and G potentially. Allow parental controls of what ratings a title can be)</w:t>
+        <w:t>-   No preferred layout : run the layout verically</w:t>
       </w:r>
     </w:p>
     <w:p>
@@ -1738,7 +1809,7 @@
           <w:w w:val="95"/>
           <w:szCs w:val="21"/>
         </w:rPr>
-        <w:t>Subscription: 3 levels, each has different benefits and promotions</w:t>
+        <w:t>Implementation: Support on all browsers, (safari, explorer, firefox),</w:t>
       </w:r>
     </w:p>
     <w:p>
@@ -1766,7 +1837,347 @@
           <w:w w:val="95"/>
           <w:szCs w:val="21"/>
         </w:rPr>
-        <w:t>Bronze: 3 movies rented out at a time, small promotional benefits, Price?</w:t>
+        <w:t xml:space="preserve"> mobile version not needed</w:t>
+      </w:r>
+    </w:p>
+    <w:p>
+      <w:pPr>
+        <w:ind w:left="420"/>
+        <w:rPr>
+          <w:rFonts w:cstheme="minorHAnsi"/>
+          <w:noProof/>
+          <w:color w:val="000000"/>
+          <w:spacing w:val="-2"/>
+          <w:w w:val="95"/>
+          <w:szCs w:val="21"/>
+        </w:rPr>
+      </w:pPr>
+      <w:r>
+        <w:rPr>
+          <w:rFonts w:cstheme="minorHAnsi"/>
+          <w:noProof/>
+          <w:color w:val="000000"/>
+          <w:spacing w:val="-2"/>
+          <w:w w:val="95"/>
+          <w:szCs w:val="21"/>
+        </w:rPr>
+        <w:t>No adds/add space needed in design</w:t>
+      </w:r>
+    </w:p>
+    <w:p>
+      <w:pPr>
+        <w:ind w:left="420"/>
+        <w:rPr>
+          <w:rFonts w:cstheme="minorHAnsi"/>
+          <w:noProof/>
+          <w:color w:val="000000"/>
+          <w:spacing w:val="-2"/>
+          <w:w w:val="95"/>
+          <w:szCs w:val="21"/>
+        </w:rPr>
+      </w:pPr>
+      <w:r>
+        <w:rPr>
+          <w:rFonts w:cstheme="minorHAnsi"/>
+          <w:noProof/>
+          <w:color w:val="000000"/>
+          <w:spacing w:val="-2"/>
+          <w:w w:val="95"/>
+          <w:szCs w:val="21"/>
+        </w:rPr>
+        <w:t>Recommendations</w:t>
+      </w:r>
+      <w:r>
+        <w:rPr>
+          <w:rFonts w:cstheme="minorHAnsi"/>
+          <w:noProof/>
+          <w:color w:val="000000"/>
+          <w:spacing w:val="-2"/>
+          <w:w w:val="95"/>
+          <w:szCs w:val="21"/>
+        </w:rPr>
+        <w:t xml:space="preserve"> given to the user</w:t>
+      </w:r>
+      <w:r>
+        <w:rPr>
+          <w:rFonts w:cstheme="minorHAnsi"/>
+          <w:noProof/>
+          <w:color w:val="000000"/>
+          <w:spacing w:val="-2"/>
+          <w:w w:val="95"/>
+          <w:szCs w:val="21"/>
+        </w:rPr>
+        <w:t xml:space="preserve">: </w:t>
+      </w:r>
+    </w:p>
+    <w:p>
+      <w:pPr>
+        <w:pStyle w:val="ListParagraph"/>
+        <w:numPr>
+          <w:ilvl w:val="0"/>
+          <w:numId w:val="1"/>
+        </w:numPr>
+        <w:rPr>
+          <w:rFonts w:cstheme="minorHAnsi"/>
+          <w:noProof/>
+          <w:color w:val="000000"/>
+          <w:spacing w:val="-2"/>
+          <w:w w:val="95"/>
+          <w:szCs w:val="21"/>
+        </w:rPr>
+      </w:pPr>
+      <w:r>
+        <w:rPr>
+          <w:rFonts w:cstheme="minorHAnsi"/>
+          <w:noProof/>
+          <w:color w:val="000000"/>
+          <w:spacing w:val="-2"/>
+          <w:w w:val="95"/>
+          <w:szCs w:val="21"/>
+        </w:rPr>
+        <w:lastRenderedPageBreak/>
+        <w:t>Ratings</w:t>
+      </w:r>
+    </w:p>
+    <w:p>
+      <w:pPr>
+        <w:pStyle w:val="ListParagraph"/>
+        <w:numPr>
+          <w:ilvl w:val="0"/>
+          <w:numId w:val="1"/>
+        </w:numPr>
+        <w:rPr>
+          <w:rFonts w:cstheme="minorHAnsi"/>
+          <w:noProof/>
+          <w:color w:val="000000"/>
+          <w:spacing w:val="-2"/>
+          <w:w w:val="95"/>
+          <w:szCs w:val="21"/>
+        </w:rPr>
+      </w:pPr>
+      <w:r>
+        <w:rPr>
+          <w:rFonts w:cstheme="minorHAnsi"/>
+          <w:noProof/>
+          <w:color w:val="000000"/>
+          <w:spacing w:val="-2"/>
+          <w:w w:val="95"/>
+          <w:szCs w:val="21"/>
+        </w:rPr>
+        <w:t>Genres</w:t>
+      </w:r>
+    </w:p>
+    <w:p>
+      <w:pPr>
+        <w:pStyle w:val="ListParagraph"/>
+        <w:numPr>
+          <w:ilvl w:val="0"/>
+          <w:numId w:val="1"/>
+        </w:numPr>
+        <w:rPr>
+          <w:rFonts w:cstheme="minorHAnsi"/>
+          <w:noProof/>
+          <w:color w:val="000000"/>
+          <w:spacing w:val="-2"/>
+          <w:w w:val="95"/>
+          <w:szCs w:val="21"/>
+        </w:rPr>
+      </w:pPr>
+      <w:r>
+        <w:rPr>
+          <w:rFonts w:cstheme="minorHAnsi"/>
+          <w:noProof/>
+          <w:color w:val="000000"/>
+          <w:spacing w:val="-2"/>
+          <w:w w:val="95"/>
+          <w:szCs w:val="21"/>
+        </w:rPr>
+        <w:t xml:space="preserve">Prior downloaded content </w:t>
+      </w:r>
+    </w:p>
+    <w:p>
+      <w:pPr>
+        <w:ind w:left="420"/>
+        <w:rPr>
+          <w:rFonts w:cstheme="minorHAnsi"/>
+          <w:noProof/>
+          <w:color w:val="000000"/>
+          <w:spacing w:val="-2"/>
+          <w:w w:val="95"/>
+          <w:szCs w:val="21"/>
+        </w:rPr>
+      </w:pPr>
+      <w:r>
+        <w:rPr>
+          <w:rFonts w:cstheme="minorHAnsi"/>
+          <w:noProof/>
+          <w:color w:val="000000"/>
+          <w:spacing w:val="-2"/>
+          <w:w w:val="95"/>
+          <w:szCs w:val="21"/>
+        </w:rPr>
+        <w:t>Navigation: No more then two clicks from homepage to desired title</w:t>
+      </w:r>
+    </w:p>
+    <w:p>
+      <w:pPr>
+        <w:ind w:left="420"/>
+        <w:rPr>
+          <w:rFonts w:cstheme="minorHAnsi"/>
+          <w:noProof/>
+          <w:color w:val="000000"/>
+          <w:spacing w:val="-2"/>
+          <w:w w:val="95"/>
+          <w:szCs w:val="21"/>
+        </w:rPr>
+      </w:pPr>
+      <w:r>
+        <w:rPr>
+          <w:rFonts w:cstheme="minorHAnsi"/>
+          <w:noProof/>
+          <w:color w:val="000000"/>
+          <w:spacing w:val="-2"/>
+          <w:w w:val="95"/>
+          <w:szCs w:val="21"/>
+        </w:rPr>
+        <w:t>Promote new f</w:t>
+      </w:r>
+      <w:r>
+        <w:rPr>
+          <w:rFonts w:cstheme="minorHAnsi"/>
+          <w:noProof/>
+          <w:color w:val="000000"/>
+          <w:spacing w:val="-2"/>
+          <w:w w:val="95"/>
+          <w:szCs w:val="21"/>
+        </w:rPr>
+        <w:t>ilms</w:t>
+      </w:r>
+      <w:r>
+        <w:rPr>
+          <w:rFonts w:cstheme="minorHAnsi"/>
+          <w:noProof/>
+          <w:color w:val="000000"/>
+          <w:spacing w:val="-2"/>
+          <w:w w:val="95"/>
+          <w:szCs w:val="21"/>
+        </w:rPr>
+        <w:t xml:space="preserve"> </w:t>
+      </w:r>
+      <w:r>
+        <w:rPr>
+          <w:rFonts w:cstheme="minorHAnsi"/>
+          <w:noProof/>
+          <w:color w:val="000000"/>
+          <w:spacing w:val="-2"/>
+          <w:w w:val="95"/>
+          <w:szCs w:val="21"/>
+        </w:rPr>
+        <w:t>on home page</w:t>
+      </w:r>
+    </w:p>
+    <w:p>
+      <w:pPr>
+        <w:ind w:left="420"/>
+        <w:rPr>
+          <w:rFonts w:cstheme="minorHAnsi"/>
+          <w:noProof/>
+          <w:color w:val="000000"/>
+          <w:spacing w:val="-2"/>
+          <w:w w:val="95"/>
+          <w:szCs w:val="21"/>
+        </w:rPr>
+      </w:pPr>
+      <w:r>
+        <w:rPr>
+          <w:rFonts w:cstheme="minorHAnsi"/>
+          <w:noProof/>
+          <w:color w:val="000000"/>
+          <w:spacing w:val="-2"/>
+          <w:w w:val="95"/>
+          <w:szCs w:val="21"/>
+        </w:rPr>
+        <w:t>Subscription:</w:t>
+      </w:r>
+    </w:p>
+    <w:p>
+      <w:pPr>
+        <w:pStyle w:val="ListParagraph"/>
+        <w:numPr>
+          <w:ilvl w:val="0"/>
+          <w:numId w:val="1"/>
+        </w:numPr>
+        <w:rPr>
+          <w:rFonts w:cstheme="minorHAnsi"/>
+          <w:noProof/>
+          <w:color w:val="000000"/>
+          <w:spacing w:val="-2"/>
+          <w:w w:val="95"/>
+          <w:szCs w:val="21"/>
+        </w:rPr>
+      </w:pPr>
+      <w:r>
+        <w:rPr>
+          <w:rFonts w:cstheme="minorHAnsi"/>
+          <w:noProof/>
+          <w:color w:val="000000"/>
+          <w:spacing w:val="-2"/>
+          <w:w w:val="95"/>
+          <w:szCs w:val="21"/>
+        </w:rPr>
+        <w:t>Won’t need a subscription to browse</w:t>
+      </w:r>
+    </w:p>
+    <w:p>
+      <w:pPr>
+        <w:pStyle w:val="ListParagraph"/>
+        <w:numPr>
+          <w:ilvl w:val="0"/>
+          <w:numId w:val="1"/>
+        </w:numPr>
+        <w:rPr>
+          <w:rFonts w:cstheme="minorHAnsi"/>
+          <w:noProof/>
+          <w:color w:val="000000"/>
+          <w:spacing w:val="-2"/>
+          <w:w w:val="95"/>
+          <w:szCs w:val="21"/>
+        </w:rPr>
+      </w:pPr>
+      <w:r>
+        <w:rPr>
+          <w:rFonts w:cstheme="minorHAnsi"/>
+          <w:noProof/>
+          <w:color w:val="000000"/>
+          <w:spacing w:val="-2"/>
+          <w:w w:val="95"/>
+          <w:szCs w:val="21"/>
+        </w:rPr>
+        <w:t>Needed to watch, no preview of film</w:t>
+      </w:r>
+    </w:p>
+    <w:p>
+      <w:pPr>
+        <w:ind w:firstLine="420"/>
+        <w:rPr>
+          <w:rFonts w:cstheme="minorHAnsi"/>
+          <w:noProof/>
+          <w:color w:val="000000"/>
+          <w:spacing w:val="-2"/>
+          <w:w w:val="95"/>
+          <w:szCs w:val="21"/>
+        </w:rPr>
+      </w:pPr>
+      <w:r>
+        <w:rPr>
+          <w:rFonts w:cstheme="minorHAnsi"/>
+          <w:noProof/>
+          <w:color w:val="000000"/>
+          <w:spacing w:val="-2"/>
+          <w:w w:val="95"/>
+          <w:szCs w:val="21"/>
+        </w:rPr>
+        <w:t>Subscription: 3 levels, each has different benefits and promotions</w:t>
       </w:r>
     </w:p>
     <w:p>
@@ -1794,7 +2205,29 @@
           <w:w w:val="95"/>
           <w:szCs w:val="21"/>
         </w:rPr>
-        <w:t>Silver: 6 movies rented out at a time, larger value, Price?</w:t>
+        <w:t xml:space="preserve">Bronze: </w:t>
+      </w:r>
+      <w:r>
+        <w:rPr>
+          <w:rFonts w:cstheme="minorHAnsi"/>
+          <w:noProof/>
+          <w:color w:val="000000"/>
+          <w:spacing w:val="-2"/>
+          <w:w w:val="95"/>
+          <w:szCs w:val="21"/>
+        </w:rPr>
+        <w:t>1</w:t>
+      </w:r>
+      <w:r>
+        <w:rPr>
+          <w:rFonts w:cstheme="minorHAnsi"/>
+          <w:noProof/>
+          <w:color w:val="000000"/>
+          <w:spacing w:val="-2"/>
+          <w:w w:val="95"/>
+          <w:szCs w:val="21"/>
+        </w:rPr>
+        <w:t xml:space="preserve"> movies rented out at a time, small promotional benefits</w:t>
       </w:r>
     </w:p>
     <w:p>
@@ -1822,12 +2255,9 @@
           <w:w w:val="95"/>
           <w:szCs w:val="21"/>
         </w:rPr>
-        <w:t>Gold:10 movies rented out, highest promotional value, Price?</w:t>
-      </w:r>
-    </w:p>
-    <w:p>
-      <w:pPr>
-        <w:ind w:firstLine="420"/>
+        <w:t xml:space="preserve">Silver: </w:t>
+      </w:r>
+      <w:r>
         <w:rPr>
           <w:rFonts w:cstheme="minorHAnsi"/>
           <w:noProof/>
@@ -1836,7 +2266,8 @@
           <w:w w:val="95"/>
           <w:szCs w:val="21"/>
         </w:rPr>
-      </w:pPr>
+        <w:t>2</w:t>
+      </w:r>
       <w:r>
         <w:rPr>
           <w:rFonts w:cstheme="minorHAnsi"/>
@@ -1846,7 +2277,7 @@
           <w:w w:val="95"/>
           <w:szCs w:val="21"/>
         </w:rPr>
-        <w:t>Implementation: Support on all browsers, (safari, explorer, firefox),</w:t>
+        <w:t xml:space="preserve"> movies rented out at a time, larger value</w:t>
       </w:r>
     </w:p>
     <w:p>
@@ -1874,12 +2305,34 @@
           <w:w w:val="95"/>
           <w:szCs w:val="21"/>
         </w:rPr>
-        <w:t xml:space="preserve"> mobile version not needed</w:t>
+        <w:t>Gold:</w:t>
+      </w:r>
+      <w:r>
+        <w:rPr>
+          <w:rFonts w:cstheme="minorHAnsi"/>
+          <w:noProof/>
+          <w:color w:val="000000"/>
+          <w:spacing w:val="-2"/>
+          <w:w w:val="95"/>
+          <w:szCs w:val="21"/>
+        </w:rPr>
+        <w:t xml:space="preserve"> 3</w:t>
+      </w:r>
+      <w:r>
+        <w:rPr>
+          <w:rFonts w:cstheme="minorHAnsi"/>
+          <w:noProof/>
+          <w:color w:val="000000"/>
+          <w:spacing w:val="-2"/>
+          <w:w w:val="95"/>
+          <w:szCs w:val="21"/>
+        </w:rPr>
+        <w:t xml:space="preserve"> movies rented out, highest promotional value</w:t>
       </w:r>
     </w:p>
     <w:p>
       <w:pPr>
-        <w:ind w:firstLine="420"/>
+        <w:ind w:left="60"/>
         <w:rPr>
           <w:rFonts w:cstheme="minorHAnsi"/>
           <w:noProof/>
@@ -1898,7 +2351,7 @@
           <w:w w:val="95"/>
           <w:szCs w:val="21"/>
         </w:rPr>
-        <w:t>Have ratings attached to titles; Use MPAA ratings</w:t>
+        <w:t>Design prefernces</w:t>
       </w:r>
     </w:p>
     <w:p>
@@ -1926,13 +2379,9 @@
           <w:w w:val="95"/>
           <w:szCs w:val="21"/>
         </w:rPr>
-        <w:lastRenderedPageBreak/>
-        <w:t>Ratings and genres used for recommendations of titles.</w:t>
-      </w:r>
-    </w:p>
-    <w:p>
-      <w:pPr>
-        <w:ind w:left="420"/>
+        <w:t>Use green</w:t>
+      </w:r>
+      <w:r>
         <w:rPr>
           <w:rFonts w:cstheme="minorHAnsi"/>
           <w:noProof/>
@@ -1941,7 +2390,8 @@
           <w:w w:val="95"/>
           <w:szCs w:val="21"/>
         </w:rPr>
-      </w:pPr>
+        <w:t xml:space="preserve"> and red</w:t>
+      </w:r>
       <w:r>
         <w:rPr>
           <w:rFonts w:cstheme="minorHAnsi"/>
@@ -1951,12 +2401,9 @@
           <w:w w:val="95"/>
           <w:szCs w:val="21"/>
         </w:rPr>
-        <w:t>No adds/add space needed in design</w:t>
-      </w:r>
-    </w:p>
-    <w:p>
-      <w:pPr>
-        <w:ind w:left="420"/>
+        <w:t xml:space="preserve"> color scheme</w:t>
+      </w:r>
+      <w:r>
         <w:rPr>
           <w:rFonts w:cstheme="minorHAnsi"/>
           <w:noProof/>
@@ -1965,314 +2412,7 @@
           <w:w w:val="95"/>
           <w:szCs w:val="21"/>
         </w:rPr>
-      </w:pPr>
-      <w:r>
-        <w:rPr>
-          <w:rFonts w:cstheme="minorHAnsi"/>
-          <w:noProof/>
-          <w:color w:val="000000"/>
-          <w:spacing w:val="-2"/>
-          <w:w w:val="95"/>
-          <w:szCs w:val="21"/>
-        </w:rPr>
-        <w:t xml:space="preserve">Recommendations: </w:t>
-      </w:r>
-    </w:p>
-    <w:p>
-      <w:pPr>
-        <w:pStyle w:val="ListParagraph"/>
-        <w:numPr>
-          <w:ilvl w:val="0"/>
-          <w:numId w:val="1"/>
-        </w:numPr>
-        <w:rPr>
-          <w:rFonts w:cstheme="minorHAnsi"/>
-          <w:noProof/>
-          <w:color w:val="000000"/>
-          <w:spacing w:val="-2"/>
-          <w:w w:val="95"/>
-          <w:szCs w:val="21"/>
-        </w:rPr>
-      </w:pPr>
-      <w:r>
-        <w:rPr>
-          <w:rFonts w:cstheme="minorHAnsi"/>
-          <w:noProof/>
-          <w:color w:val="000000"/>
-          <w:spacing w:val="-2"/>
-          <w:w w:val="95"/>
-          <w:szCs w:val="21"/>
-        </w:rPr>
-        <w:t>Ratings</w:t>
-      </w:r>
-    </w:p>
-    <w:p>
-      <w:pPr>
-        <w:pStyle w:val="ListParagraph"/>
-        <w:numPr>
-          <w:ilvl w:val="0"/>
-          <w:numId w:val="1"/>
-        </w:numPr>
-        <w:rPr>
-          <w:rFonts w:cstheme="minorHAnsi"/>
-          <w:noProof/>
-          <w:color w:val="000000"/>
-          <w:spacing w:val="-2"/>
-          <w:w w:val="95"/>
-          <w:szCs w:val="21"/>
-        </w:rPr>
-      </w:pPr>
-      <w:r>
-        <w:rPr>
-          <w:rFonts w:cstheme="minorHAnsi"/>
-          <w:noProof/>
-          <w:color w:val="000000"/>
-          <w:spacing w:val="-2"/>
-          <w:w w:val="95"/>
-          <w:szCs w:val="21"/>
-        </w:rPr>
-        <w:t>Genres</w:t>
-      </w:r>
-    </w:p>
-    <w:p>
-      <w:pPr>
-        <w:pStyle w:val="ListParagraph"/>
-        <w:numPr>
-          <w:ilvl w:val="0"/>
-          <w:numId w:val="1"/>
-        </w:numPr>
-        <w:rPr>
-          <w:rFonts w:cstheme="minorHAnsi"/>
-          <w:noProof/>
-          <w:color w:val="000000"/>
-          <w:spacing w:val="-2"/>
-          <w:w w:val="95"/>
-          <w:szCs w:val="21"/>
-        </w:rPr>
-      </w:pPr>
-      <w:r>
-        <w:rPr>
-          <w:rFonts w:cstheme="minorHAnsi"/>
-          <w:noProof/>
-          <w:color w:val="000000"/>
-          <w:spacing w:val="-2"/>
-          <w:w w:val="95"/>
-          <w:szCs w:val="21"/>
-        </w:rPr>
-        <w:t xml:space="preserve">Prior downloaded content </w:t>
-      </w:r>
-    </w:p>
-    <w:p>
-      <w:pPr>
-        <w:ind w:left="420"/>
-        <w:rPr>
-          <w:rFonts w:cstheme="minorHAnsi"/>
-          <w:noProof/>
-          <w:color w:val="000000"/>
-          <w:spacing w:val="-2"/>
-          <w:w w:val="95"/>
-          <w:szCs w:val="21"/>
-        </w:rPr>
-      </w:pPr>
-      <w:r>
-        <w:rPr>
-          <w:rFonts w:cstheme="minorHAnsi"/>
-          <w:noProof/>
-          <w:color w:val="000000"/>
-          <w:spacing w:val="-2"/>
-          <w:w w:val="95"/>
-          <w:szCs w:val="21"/>
-        </w:rPr>
-        <w:t>Navigation: No more then two clicks from homepage to desired title</w:t>
-      </w:r>
-    </w:p>
-    <w:p>
-      <w:pPr>
-        <w:ind w:left="420"/>
-        <w:rPr>
-          <w:rFonts w:cstheme="minorHAnsi"/>
-          <w:noProof/>
-          <w:color w:val="000000"/>
-          <w:spacing w:val="-2"/>
-          <w:w w:val="95"/>
-          <w:szCs w:val="21"/>
-        </w:rPr>
-      </w:pPr>
-      <w:r>
-        <w:rPr>
-          <w:rFonts w:cstheme="minorHAnsi"/>
-          <w:noProof/>
-          <w:color w:val="000000"/>
-          <w:spacing w:val="-2"/>
-          <w:w w:val="95"/>
-          <w:szCs w:val="21"/>
-        </w:rPr>
-        <w:t>Promote new f</w:t>
-      </w:r>
-      <w:r>
-        <w:rPr>
-          <w:rFonts w:cstheme="minorHAnsi"/>
-          <w:noProof/>
-          <w:color w:val="000000"/>
-          <w:spacing w:val="-2"/>
-          <w:w w:val="95"/>
-          <w:szCs w:val="21"/>
-        </w:rPr>
-        <w:t>ilms</w:t>
-      </w:r>
-      <w:r>
-        <w:rPr>
-          <w:rFonts w:cstheme="minorHAnsi"/>
-          <w:noProof/>
-          <w:color w:val="000000"/>
-          <w:spacing w:val="-2"/>
-          <w:w w:val="95"/>
-          <w:szCs w:val="21"/>
-        </w:rPr>
-        <w:t xml:space="preserve"> </w:t>
-      </w:r>
-      <w:r>
-        <w:rPr>
-          <w:rFonts w:cstheme="minorHAnsi"/>
-          <w:noProof/>
-          <w:color w:val="000000"/>
-          <w:spacing w:val="-2"/>
-          <w:w w:val="95"/>
-          <w:szCs w:val="21"/>
-        </w:rPr>
-        <w:t>on home page</w:t>
-      </w:r>
-    </w:p>
-    <w:p>
-      <w:pPr>
-        <w:ind w:left="420"/>
-        <w:rPr>
-          <w:rFonts w:cstheme="minorHAnsi"/>
-          <w:noProof/>
-          <w:color w:val="000000"/>
-          <w:spacing w:val="-2"/>
-          <w:w w:val="95"/>
-          <w:szCs w:val="21"/>
-        </w:rPr>
-      </w:pPr>
-      <w:r>
-        <w:rPr>
-          <w:rFonts w:cstheme="minorHAnsi"/>
-          <w:noProof/>
-          <w:color w:val="000000"/>
-          <w:spacing w:val="-2"/>
-          <w:w w:val="95"/>
-          <w:szCs w:val="21"/>
-        </w:rPr>
-        <w:t>Subscription:</w:t>
-      </w:r>
-    </w:p>
-    <w:p>
-      <w:pPr>
-        <w:pStyle w:val="ListParagraph"/>
-        <w:numPr>
-          <w:ilvl w:val="0"/>
-          <w:numId w:val="1"/>
-        </w:numPr>
-        <w:rPr>
-          <w:rFonts w:cstheme="minorHAnsi"/>
-          <w:noProof/>
-          <w:color w:val="000000"/>
-          <w:spacing w:val="-2"/>
-          <w:w w:val="95"/>
-          <w:szCs w:val="21"/>
-        </w:rPr>
-      </w:pPr>
-      <w:r>
-        <w:rPr>
-          <w:rFonts w:cstheme="minorHAnsi"/>
-          <w:noProof/>
-          <w:color w:val="000000"/>
-          <w:spacing w:val="-2"/>
-          <w:w w:val="95"/>
-          <w:szCs w:val="21"/>
-        </w:rPr>
-        <w:t>Won’t need a subscription to browse</w:t>
-      </w:r>
-    </w:p>
-    <w:p>
-      <w:pPr>
-        <w:pStyle w:val="ListParagraph"/>
-        <w:numPr>
-          <w:ilvl w:val="0"/>
-          <w:numId w:val="1"/>
-        </w:numPr>
-        <w:rPr>
-          <w:rFonts w:cstheme="minorHAnsi"/>
-          <w:noProof/>
-          <w:color w:val="000000"/>
-          <w:spacing w:val="-2"/>
-          <w:w w:val="95"/>
-          <w:szCs w:val="21"/>
-        </w:rPr>
-      </w:pPr>
-      <w:r>
-        <w:rPr>
-          <w:rFonts w:cstheme="minorHAnsi"/>
-          <w:noProof/>
-          <w:color w:val="000000"/>
-          <w:spacing w:val="-2"/>
-          <w:w w:val="95"/>
-          <w:szCs w:val="21"/>
-        </w:rPr>
-        <w:t>Needed to watch, no preview of film</w:t>
-      </w:r>
-    </w:p>
-    <w:p>
-      <w:pPr>
-        <w:ind w:left="60"/>
-        <w:rPr>
-          <w:rFonts w:cstheme="minorHAnsi"/>
-          <w:noProof/>
-          <w:color w:val="000000"/>
-          <w:spacing w:val="-2"/>
-          <w:w w:val="95"/>
-          <w:szCs w:val="21"/>
-        </w:rPr>
-      </w:pPr>
-      <w:r>
-        <w:rPr>
-          <w:rFonts w:cstheme="minorHAnsi"/>
-          <w:noProof/>
-          <w:color w:val="000000"/>
-          <w:spacing w:val="-2"/>
-          <w:w w:val="95"/>
-          <w:szCs w:val="21"/>
-        </w:rPr>
-        <w:t>Design prefernces</w:t>
-      </w:r>
-    </w:p>
-    <w:p>
-      <w:pPr>
-        <w:pStyle w:val="ListParagraph"/>
-        <w:numPr>
-          <w:ilvl w:val="0"/>
-          <w:numId w:val="1"/>
-        </w:numPr>
-        <w:rPr>
-          <w:rFonts w:cstheme="minorHAnsi"/>
-          <w:noProof/>
-          <w:color w:val="000000"/>
-          <w:spacing w:val="-2"/>
-          <w:w w:val="95"/>
-          <w:szCs w:val="21"/>
-        </w:rPr>
-      </w:pPr>
-      <w:r>
-        <w:rPr>
-          <w:rFonts w:cstheme="minorHAnsi"/>
-          <w:noProof/>
-          <w:color w:val="000000"/>
-          <w:spacing w:val="-2"/>
-          <w:w w:val="95"/>
-          <w:szCs w:val="21"/>
-        </w:rPr>
-        <w:t>Use green color scheme</w:t>
+        <w:t xml:space="preserve">. </w:t>
       </w:r>
     </w:p>
     <w:p>
@@ -2640,6 +2780,7 @@
         <w:t xml:space="preserve">movie rentals to a whole new level introducing the market to a streaming service. With this product, we intend to move the movie rental business to a whole new market, showing the power of the internet. The convenience of online streaming will be the selling point of our product. Renting a movie at the store requires you to visit the store, and once you finish watching, you need to return the movie or risk fine. With the online streaming you can have what movie you seek with just a few clicks of the mouse. Also, when you finish you film, your just a few clicks away from returning the title. The time wasted doing this all but disappears with Gilligan’s Coconut TV. Any person young or old with whatever tastes can utilize this product so long as they have </w:t>
       </w:r>
       <w:r>
+        <w:lastRenderedPageBreak/>
         <w:t xml:space="preserve">internet access. </w:t>
       </w:r>
     </w:p>
@@ -2649,7 +2790,6 @@
         <w:ind w:left="60"/>
       </w:pPr>
       <w:r>
-        <w:lastRenderedPageBreak/>
         <w:t xml:space="preserve">Constraints faced in this developmental period were factors in completion. First the amount space available in the database holding our titles was hard to limit as we try to streamline speed of retrieval as well as holding the largest collection of titles as possible.  </w:t>
       </w:r>
     </w:p>
@@ -2755,11 +2895,9 @@
       <w:r>
         <w:t xml:space="preserve">ovies, but don’t want the inconvenience of getting the film and returning it at </w:t>
       </w:r>
-      <w:proofErr w:type="spellStart"/>
-      <w:r>
-        <w:t>there own</w:t>
-      </w:r>
-      <w:proofErr w:type="spellEnd"/>
+      <w:r>
+        <w:t>their own</w:t>
+      </w:r>
       <w:r>
         <w:t xml:space="preserve"> expense. The primary stakeholders in this case are those funding the project, as well as our development team. All users as well as stakeholders will benefit from the success of this enterprise.</w:t>
       </w:r>
@@ -2862,11 +3000,9 @@
       <w:r>
         <w:t xml:space="preserve">certain profiles watching ability. Also finding a title should be really simplified as opposed to competitors as well as more user friendly and compatible. </w:t>
       </w:r>
-      <w:proofErr w:type="gramStart"/>
-      <w:r>
-        <w:t>Also</w:t>
-      </w:r>
-      <w:proofErr w:type="gramEnd"/>
+      <w:r>
+        <w:t>Also,</w:t>
+      </w:r>
       <w:r>
         <w:t xml:space="preserve"> a ratings function will appear with each title so that each user can tell if a movie is highly recommended or not.</w:t>
       </w:r>
@@ -3245,6 +3381,9 @@
       <w:r>
         <w:t xml:space="preserve"> The website will be designed to ensure that the most pedestrian user can navigate comfortably.</w:t>
       </w:r>
+      <w:r>
+        <w:t xml:space="preserve"> Another assumption made is that the admin can access and use our administrative tools to add and remove items from the database as well as view tables from the database by entering the tables name.</w:t>
+      </w:r>
     </w:p>
     <w:p>
       <w:pPr>
@@ -4003,16 +4142,7 @@
           <w:spacing w:val="-3"/>
           <w:sz w:val="20"/>
         </w:rPr>
-        <w:t xml:space="preserve">storing the data (which user selected the movie, what movie it was, the subscriber that movie belonged to, etc.) passed to the page to display information or execute Java code. However, in some cases, when the code was two long to write for the java bean itself, we turned to our third package of code, Servlets. Written to interact with certain buttons/operations, the servelts would tackle certain tasks requiring a longer amount of code. </w:t>
-      </w:r>
-      <w:r>
-        <w:rPr>
-          <w:rFonts w:ascii="Arial" w:hAnsi="Arial" w:cs="Arial"/>
-          <w:noProof/>
-          <w:spacing w:val="-3"/>
-          <w:sz w:val="20"/>
-        </w:rPr>
-        <w:t xml:space="preserve">For example, when submitting a rating, if the user clicks submit, the page is redirected to a servelt named properly in the html layout on the original page to execute the intended </w:t>
+        <w:t xml:space="preserve">storing the data (which user selected the movie, what movie it was, the subscriber that movie belonged to, etc.) passed to the page to display information or execute Java code. However, in some cases, when the code was two long to write for the java bean itself, we turned to our third package of code, Servlets. </w:t>
       </w:r>
       <w:r>
         <w:rPr>
@@ -4022,7 +4152,16 @@
           <w:sz w:val="20"/>
         </w:rPr>
         <w:lastRenderedPageBreak/>
-        <w:t xml:space="preserve">code. In the case of submitting a rarting, the servlet captures the value the user stores, updates the database with appropriate values, and then updates the website to reflect the changes provided. The final package written for our project was the “database” package, which is filled with .java files that were written with purpose of altering the database as intended. Having these written saves significant time, as the methods split the tasks up of database entry and retrieval quite nicely. </w:t>
+        <w:t xml:space="preserve">Written to interact with certain buttons/operations, the servelts would tackle certain tasks requiring a longer amount of code. </w:t>
+      </w:r>
+      <w:r>
+        <w:rPr>
+          <w:rFonts w:ascii="Arial" w:hAnsi="Arial" w:cs="Arial"/>
+          <w:noProof/>
+          <w:spacing w:val="-3"/>
+          <w:sz w:val="20"/>
+        </w:rPr>
+        <w:t xml:space="preserve">For example, when submitting a rating, if the user clicks submit, the page is redirected to a servelt named properly in the html layout on the original page to execute the intended code. In the case of submitting a rarting, the servlet captures the value the user stores, updates the database with appropriate values, and then updates the website to reflect the changes provided. The final package written for our project was the “database” package, which is filled with .java files that were written with purpose of altering the database as intended. Having these written saves significant time, as the methods split the tasks up of database entry and retrieval quite nicely. </w:t>
       </w:r>
     </w:p>
     <w:p>
@@ -7512,7 +7651,11 @@
         <w:ind w:left="60"/>
       </w:pPr>
       <w:r>
-        <w:t>At login screen, enter password and username to gain access to account. If the user has no account, click sign up, enter information, and click submit. User will be at profile management screen. User selects their profile or adds a profile if their account allows for them to (base on selected plan) and clicks submit. From here the user is directed to a screen that allows the user to select a movie from a generated recommendation or a favorites list if a user has added favorites to their profile. At this point the user can click the search icon, enter the title ‘21’ into the bar, hit enter, and find the movie as the top result. From here the user clicks on the movie which will direct the user to the movie selected page displaying the movie info. This includes the director, the top 2 actors in the film, the description, as well as a link to the movie trailer. From this page, the user can then click the download button to have their title</w:t>
+        <w:t xml:space="preserve">At login screen, enter password and username to gain access to account. If the user has no account, click sign up, enter information, and click submit. User will be at profile management screen. User selects their profile or adds a profile if their account allows for them to (base on selected plan) and clicks submit. From here the user is directed to a screen that allows the user to select a movie from a generated recommendation or a favorites list if a user has added favorites to their profile. At this point the user can click the search icon, enter the title ‘21’ into the bar, hit enter, and find the movie as the top result. From </w:t>
+      </w:r>
+      <w:r>
+        <w:lastRenderedPageBreak/>
+        <w:t>here the user clicks on the movie which will direct the user to the movie selected page displaying the movie info. This includes the director, the top 2 actors in the film, the description, as well as a link to the movie trailer. From this page, the user can then click the download button to have their title</w:t>
       </w:r>
       <w:r>
         <w:t xml:space="preserve"> downloaded</w:t>
@@ -8089,118 +8232,30 @@
       <w:pPr>
         <w:spacing w:after="0" w:line="240" w:lineRule="exact"/>
         <w:ind w:left="60" w:firstLine="720"/>
+        <w:rPr>
+          <w:color w:val="000000" w:themeColor="text1"/>
+        </w:rPr>
+      </w:pPr>
+      <w:r>
+        <w:rPr>
+          <w:color w:val="FF0000"/>
+        </w:rPr>
+        <w:t>Place Hierarchy Diagrams here:</w:t>
+      </w:r>
+    </w:p>
+    <w:p>
+      <w:pPr>
+        <w:spacing w:after="0" w:line="240" w:lineRule="exact"/>
+        <w:ind w:left="60" w:firstLine="720"/>
+        <w:rPr>
+          <w:color w:val="000000" w:themeColor="text1"/>
+        </w:rPr>
       </w:pPr>
     </w:p>
     <w:p>
       <w:pPr>
         <w:spacing w:after="0" w:line="240" w:lineRule="exact"/>
-        <w:ind w:left="60" w:firstLine="720"/>
       </w:pPr>
-    </w:p>
-    <w:p>
-      <w:pPr>
-        <w:spacing w:after="0" w:line="240" w:lineRule="exact"/>
-        <w:ind w:left="60" w:firstLine="720"/>
-      </w:pPr>
-    </w:p>
-    <w:p>
-      <w:pPr>
-        <w:spacing w:after="0" w:line="240" w:lineRule="exact"/>
-        <w:ind w:left="60" w:firstLine="720"/>
-      </w:pPr>
-    </w:p>
-    <w:p>
-      <w:pPr>
-        <w:spacing w:after="0" w:line="240" w:lineRule="exact"/>
-        <w:ind w:left="60" w:firstLine="720"/>
-      </w:pPr>
-    </w:p>
-    <w:p>
-      <w:pPr>
-        <w:spacing w:after="0" w:line="240" w:lineRule="exact"/>
-        <w:ind w:left="60" w:firstLine="720"/>
-      </w:pPr>
-    </w:p>
-    <w:p>
-      <w:pPr>
-        <w:spacing w:after="0" w:line="240" w:lineRule="exact"/>
-        <w:ind w:left="60" w:firstLine="720"/>
-      </w:pPr>
-    </w:p>
-    <w:p>
-      <w:pPr>
-        <w:spacing w:after="0" w:line="240" w:lineRule="exact"/>
-        <w:ind w:left="60" w:firstLine="720"/>
-      </w:pPr>
-    </w:p>
-    <w:p>
-      <w:pPr>
-        <w:spacing w:after="0" w:line="240" w:lineRule="exact"/>
-        <w:ind w:left="60" w:firstLine="720"/>
-      </w:pPr>
-    </w:p>
-    <w:p>
-      <w:pPr>
-        <w:spacing w:after="0" w:line="240" w:lineRule="exact"/>
-        <w:ind w:left="60" w:firstLine="720"/>
-      </w:pPr>
-    </w:p>
-    <w:p>
-      <w:pPr>
-        <w:spacing w:after="0" w:line="240" w:lineRule="exact"/>
-        <w:ind w:left="60" w:firstLine="720"/>
-      </w:pPr>
-    </w:p>
-    <w:p>
-      <w:pPr>
-        <w:spacing w:after="0" w:line="240" w:lineRule="exact"/>
-        <w:ind w:left="60" w:firstLine="720"/>
-      </w:pPr>
-    </w:p>
-    <w:p>
-      <w:pPr>
-        <w:spacing w:after="0" w:line="240" w:lineRule="exact"/>
-        <w:ind w:left="60" w:firstLine="720"/>
-      </w:pPr>
-    </w:p>
-    <w:p>
-      <w:pPr>
-        <w:spacing w:after="0" w:line="240" w:lineRule="exact"/>
-        <w:ind w:left="60" w:firstLine="720"/>
-      </w:pPr>
-    </w:p>
-    <w:p>
-      <w:pPr>
-        <w:spacing w:after="0" w:line="240" w:lineRule="exact"/>
-        <w:ind w:left="60" w:firstLine="720"/>
-      </w:pPr>
-    </w:p>
-    <w:p>
-      <w:pPr>
-        <w:spacing w:after="0" w:line="240" w:lineRule="exact"/>
-        <w:ind w:left="60" w:firstLine="720"/>
-      </w:pPr>
-    </w:p>
-    <w:p>
-      <w:pPr>
-        <w:spacing w:after="0" w:line="240" w:lineRule="exact"/>
-        <w:ind w:left="60" w:firstLine="720"/>
-      </w:pPr>
-    </w:p>
-    <w:p>
-      <w:pPr>
-        <w:spacing w:after="0" w:line="240" w:lineRule="exact"/>
-        <w:ind w:left="60" w:firstLine="720"/>
-      </w:pPr>
-    </w:p>
-    <w:p>
-      <w:pPr>
-        <w:spacing w:after="0" w:line="240" w:lineRule="exact"/>
-        <w:ind w:left="60" w:firstLine="720"/>
-      </w:pPr>
-      <w:r>
-        <w:t xml:space="preserve">  </w:t>
-      </w:r>
     </w:p>
     <w:p>
       <w:pPr>
@@ -8407,39 +8462,135 @@
         <w:spacing w:after="0" w:line="240" w:lineRule="exact"/>
       </w:pPr>
       <w:r>
-        <w:lastRenderedPageBreak/>
-        <w:t xml:space="preserve">The “Favorites” button: This is a heart shaped button that when clicked, will update the </w:t>
-      </w:r>
-      <w:proofErr w:type="gramStart"/>
-      <w:r>
-        <w:t>users</w:t>
-      </w:r>
-      <w:proofErr w:type="gramEnd"/>
-      <w:r>
-        <w:t xml:space="preserve"> profile to reflect that movie in their 3 favorites. There will only be three favorites at a time, so the movie that was favorited the longest time ago will be removed form the </w:t>
-      </w:r>
-      <w:proofErr w:type="gramStart"/>
-      <w:r>
-        <w:t>users</w:t>
-      </w:r>
-      <w:proofErr w:type="gramEnd"/>
-      <w:r>
-        <w:t xml:space="preserve"> favorites list.  </w:t>
+        <w:t>The “Favorites” button: This is a heart shaped button that when clicked, will update the user</w:t>
+      </w:r>
+      <w:r>
+        <w:t>’</w:t>
+      </w:r>
+      <w:r>
+        <w:t>s profile to reflect that movie in their 3 favorites. There will only be three favorites at a time, so the movie that was favorited the longest time ago will be removed f</w:t>
+      </w:r>
+      <w:r>
+        <w:t>rom</w:t>
+      </w:r>
+      <w:r>
+        <w:t xml:space="preserve"> the user</w:t>
+      </w:r>
+      <w:r>
+        <w:t>’</w:t>
+      </w:r>
+      <w:r>
+        <w:t xml:space="preserve">s favorites list.  </w:t>
       </w:r>
     </w:p>
     <w:p>
       <w:pPr>
         <w:spacing w:after="0" w:line="240" w:lineRule="exact"/>
       </w:pPr>
+    </w:p>
+    <w:p>
+      <w:pPr>
+        <w:spacing w:after="0" w:line="240" w:lineRule="exact"/>
+      </w:pPr>
+      <w:r>
+        <w:t>The logout button is an arrow pointing the right and will log the user out of their account.</w:t>
+      </w:r>
+    </w:p>
+    <w:p>
+      <w:pPr>
+        <w:spacing w:after="0" w:line="240" w:lineRule="exact"/>
+      </w:pPr>
+    </w:p>
+    <w:p>
+      <w:pPr>
+        <w:spacing w:after="0" w:line="240" w:lineRule="exact"/>
+      </w:pPr>
       <w:r>
         <w:t xml:space="preserve">Class UML diagram attached to the bottom. </w:t>
       </w:r>
+    </w:p>
+    <w:p>
+      <w:pPr>
+        <w:spacing w:after="0" w:line="313" w:lineRule="exact"/>
+        <w:ind w:left="60"/>
+        <w:rPr>
+          <w:rFonts w:ascii="Arial" w:hAnsi="Arial" w:cs="Arial"/>
+          <w:b/>
+          <w:noProof/>
+          <w:color w:val="000000"/>
+          <w:spacing w:val="-2"/>
+          <w:w w:val="95"/>
+          <w:sz w:val="24"/>
+        </w:rPr>
+      </w:pPr>
+    </w:p>
+    <w:p>
+      <w:pPr>
+        <w:spacing w:after="0" w:line="313" w:lineRule="exact"/>
+        <w:ind w:left="60"/>
+        <w:rPr>
+          <w:rFonts w:ascii="Arial" w:hAnsi="Arial" w:cs="Arial"/>
+          <w:b/>
+          <w:noProof/>
+          <w:color w:val="000000"/>
+          <w:spacing w:val="-2"/>
+          <w:w w:val="95"/>
+          <w:sz w:val="24"/>
+        </w:rPr>
+      </w:pPr>
+    </w:p>
+    <w:p>
+      <w:pPr>
+        <w:spacing w:after="0" w:line="313" w:lineRule="exact"/>
+        <w:ind w:left="60"/>
+        <w:rPr>
+          <w:rFonts w:ascii="Arial" w:hAnsi="Arial" w:cs="Arial"/>
+          <w:b/>
+          <w:noProof/>
+          <w:color w:val="000000"/>
+          <w:spacing w:val="-2"/>
+          <w:w w:val="95"/>
+          <w:sz w:val="24"/>
+        </w:rPr>
+      </w:pPr>
+    </w:p>
+    <w:p>
+      <w:pPr>
+        <w:spacing w:after="0" w:line="313" w:lineRule="exact"/>
+        <w:ind w:left="60"/>
+        <w:rPr>
+          <w:rFonts w:ascii="Arial" w:hAnsi="Arial" w:cs="Arial"/>
+          <w:b/>
+          <w:noProof/>
+          <w:color w:val="000000"/>
+          <w:spacing w:val="-2"/>
+          <w:w w:val="95"/>
+          <w:sz w:val="24"/>
+        </w:rPr>
+      </w:pPr>
+    </w:p>
+    <w:p>
+      <w:pPr>
+        <w:spacing w:after="0" w:line="313" w:lineRule="exact"/>
+        <w:ind w:left="60"/>
+        <w:rPr>
+          <w:rFonts w:ascii="Arial" w:hAnsi="Arial" w:cs="Arial"/>
+          <w:b/>
+          <w:noProof/>
+          <w:color w:val="000000"/>
+          <w:spacing w:val="-2"/>
+          <w:w w:val="95"/>
+          <w:sz w:val="24"/>
+        </w:rPr>
+      </w:pPr>
     </w:p>
     <w:p>
       <w:pPr>
         <w:spacing w:after="0" w:line="313" w:lineRule="exact"/>
         <w:ind w:left="60"/>
       </w:pPr>
+      <w:bookmarkStart w:id="1" w:name="_GoBack"/>
+      <w:bookmarkEnd w:id="1"/>
       <w:r>
         <w:rPr>
           <w:rFonts w:ascii="Arial" w:hAnsi="Arial" w:cs="Arial"/>
@@ -8450,6 +8601,7 @@
           <w:w w:val="95"/>
           <w:sz w:val="24"/>
         </w:rPr>
+        <w:lastRenderedPageBreak/>
         <w:t>3.3.3.1</w:t>
       </w:r>
       <w:r>
@@ -13976,8 +14128,8 @@
           <w:docGrid w:type="lines" w:linePitch="312"/>
         </w:sectPr>
       </w:pPr>
-      <w:bookmarkStart w:id="1" w:name="4"/>
-      <w:bookmarkEnd w:id="1"/>
+      <w:bookmarkStart w:id="2" w:name="4"/>
+      <w:bookmarkEnd w:id="2"/>
     </w:p>
     <w:p>
       <w:pPr>
@@ -14271,8 +14423,6 @@
       <w:r>
         <w:t xml:space="preserve">home </w:t>
       </w:r>
-      <w:bookmarkStart w:id="2" w:name="_GoBack"/>
-      <w:bookmarkEnd w:id="2"/>
       <w:r>
         <w:t xml:space="preserve">page will employ. </w:t>
       </w:r>

</xml_diff>

<commit_message>
Added all that I can now. I emailed Evan regarding some questions I had to certain sections. When he gets back to me I can make the appropriate edits as needed. As of now, If we can add the screenshots of the pages, and reorder the pictures and diagrams to go where they need to go, I think it is in good shape. If you guys have any comments, concerns, or ideas please let me know and I will adjust to the best of my abilities, thanks
</commit_message>
<xml_diff>
--- a/Project Planning Material/CS419 RAD Doc.docx
+++ b/Project Planning Material/CS419 RAD Doc.docx
@@ -8589,8 +8589,6 @@
         <w:spacing w:after="0" w:line="313" w:lineRule="exact"/>
         <w:ind w:left="60"/>
       </w:pPr>
-      <w:bookmarkStart w:id="1" w:name="_GoBack"/>
-      <w:bookmarkEnd w:id="1"/>
       <w:r>
         <w:rPr>
           <w:rFonts w:ascii="Arial" w:hAnsi="Arial" w:cs="Arial"/>
@@ -9290,7 +9288,3107 @@
       <w:pPr>
         <w:spacing w:after="0" w:line="230" w:lineRule="exact"/>
         <w:ind w:left="60"/>
+        <w:rPr>
+          <w:rFonts w:cstheme="minorHAnsi"/>
+          <w:color w:val="000000" w:themeColor="text1"/>
+          <w:szCs w:val="21"/>
+        </w:rPr>
       </w:pPr>
+      <w:r>
+        <w:rPr>
+          <w:rFonts w:cstheme="minorHAnsi"/>
+          <w:color w:val="000000" w:themeColor="text1"/>
+          <w:szCs w:val="21"/>
+        </w:rPr>
+        <w:t xml:space="preserve">For Clarification: Each class mentions a “Getter and setter” method for each class. In the context of our project a getter returns what value is stored into that variable. For example, getLine1() will return the String value stored in m_line1. A setter method will take in an object type that is the same as the object type of which the setter sets to, and then sets the variable equal to the passed in object. For example, setLine1(“190 S Prospect”) will set m_line1 equal to “190 S Prospect”. </w:t>
+      </w:r>
+    </w:p>
+    <w:p>
+      <w:pPr>
+        <w:spacing w:after="0" w:line="230" w:lineRule="exact"/>
+        <w:ind w:left="60"/>
+        <w:rPr>
+          <w:rFonts w:cstheme="minorHAnsi"/>
+          <w:color w:val="000000" w:themeColor="text1"/>
+          <w:szCs w:val="21"/>
+        </w:rPr>
+      </w:pPr>
+      <w:r>
+        <w:rPr>
+          <w:rFonts w:cstheme="minorHAnsi"/>
+          <w:color w:val="000000" w:themeColor="text1"/>
+          <w:szCs w:val="21"/>
+        </w:rPr>
+        <w:t>Classes:</w:t>
+      </w:r>
+    </w:p>
+    <w:p>
+      <w:pPr>
+        <w:spacing w:after="0" w:line="230" w:lineRule="exact"/>
+        <w:ind w:left="60"/>
+        <w:rPr>
+          <w:rFonts w:cstheme="minorHAnsi"/>
+          <w:color w:val="000000" w:themeColor="text1"/>
+          <w:szCs w:val="21"/>
+        </w:rPr>
+      </w:pPr>
+      <w:r>
+        <w:rPr>
+          <w:rFonts w:cstheme="minorHAnsi"/>
+          <w:color w:val="000000" w:themeColor="text1"/>
+          <w:szCs w:val="21"/>
+        </w:rPr>
+        <w:tab/>
+        <w:t xml:space="preserve">Address – </w:t>
+      </w:r>
+    </w:p>
+    <w:p>
+      <w:pPr>
+        <w:spacing w:after="0" w:line="230" w:lineRule="exact"/>
+        <w:ind w:left="60"/>
+        <w:rPr>
+          <w:rFonts w:cstheme="minorHAnsi"/>
+          <w:color w:val="000000" w:themeColor="text1"/>
+          <w:kern w:val="0"/>
+          <w:szCs w:val="21"/>
+          <w:shd w:val="clear" w:color="auto" w:fill="E8F2FE"/>
+        </w:rPr>
+      </w:pPr>
+      <w:r>
+        <w:rPr>
+          <w:rFonts w:cstheme="minorHAnsi"/>
+          <w:color w:val="000000" w:themeColor="text1"/>
+          <w:szCs w:val="21"/>
+        </w:rPr>
+        <w:tab/>
+      </w:r>
+      <w:r>
+        <w:rPr>
+          <w:rFonts w:cstheme="minorHAnsi"/>
+          <w:color w:val="000000" w:themeColor="text1"/>
+          <w:szCs w:val="21"/>
+        </w:rPr>
+        <w:tab/>
+        <w:t xml:space="preserve">Variables: String </w:t>
+      </w:r>
+      <w:r>
+        <w:rPr>
+          <w:rFonts w:cstheme="minorHAnsi"/>
+          <w:color w:val="000000" w:themeColor="text1"/>
+          <w:kern w:val="0"/>
+          <w:szCs w:val="21"/>
+          <w:shd w:val="clear" w:color="auto" w:fill="E8F2FE"/>
+        </w:rPr>
+        <w:t xml:space="preserve">m_line1, m_line2, </w:t>
+      </w:r>
+      <w:proofErr w:type="spellStart"/>
+      <w:r>
+        <w:rPr>
+          <w:rFonts w:cstheme="minorHAnsi"/>
+          <w:color w:val="000000" w:themeColor="text1"/>
+          <w:kern w:val="0"/>
+          <w:szCs w:val="21"/>
+          <w:shd w:val="clear" w:color="auto" w:fill="E8F2FE"/>
+        </w:rPr>
+        <w:t>m_city</w:t>
+      </w:r>
+      <w:proofErr w:type="spellEnd"/>
+      <w:r>
+        <w:rPr>
+          <w:rFonts w:cstheme="minorHAnsi"/>
+          <w:color w:val="000000" w:themeColor="text1"/>
+          <w:kern w:val="0"/>
+          <w:szCs w:val="21"/>
+          <w:shd w:val="clear" w:color="auto" w:fill="E8F2FE"/>
+        </w:rPr>
+        <w:t xml:space="preserve">, </w:t>
+      </w:r>
+      <w:proofErr w:type="spellStart"/>
+      <w:r>
+        <w:rPr>
+          <w:rFonts w:cstheme="minorHAnsi"/>
+          <w:color w:val="000000" w:themeColor="text1"/>
+          <w:kern w:val="0"/>
+          <w:szCs w:val="21"/>
+          <w:shd w:val="clear" w:color="auto" w:fill="E8F2FE"/>
+        </w:rPr>
+        <w:t>m_state</w:t>
+      </w:r>
+      <w:proofErr w:type="spellEnd"/>
+      <w:r>
+        <w:rPr>
+          <w:rFonts w:cstheme="minorHAnsi"/>
+          <w:color w:val="000000" w:themeColor="text1"/>
+          <w:kern w:val="0"/>
+          <w:szCs w:val="21"/>
+          <w:shd w:val="clear" w:color="auto" w:fill="E8F2FE"/>
+        </w:rPr>
+        <w:t xml:space="preserve">, </w:t>
+      </w:r>
+      <w:proofErr w:type="spellStart"/>
+      <w:r>
+        <w:rPr>
+          <w:rFonts w:cstheme="minorHAnsi"/>
+          <w:color w:val="000000" w:themeColor="text1"/>
+          <w:kern w:val="0"/>
+          <w:szCs w:val="21"/>
+          <w:shd w:val="clear" w:color="auto" w:fill="E8F2FE"/>
+        </w:rPr>
+        <w:t>m_zip</w:t>
+      </w:r>
+      <w:proofErr w:type="spellEnd"/>
+    </w:p>
+    <w:p>
+      <w:pPr>
+        <w:spacing w:after="0" w:line="230" w:lineRule="exact"/>
+        <w:ind w:left="60"/>
+        <w:rPr>
+          <w:rFonts w:cstheme="minorHAnsi"/>
+          <w:color w:val="000000" w:themeColor="text1"/>
+          <w:szCs w:val="21"/>
+        </w:rPr>
+      </w:pPr>
+      <w:r>
+        <w:rPr>
+          <w:rFonts w:cstheme="minorHAnsi"/>
+          <w:color w:val="000000" w:themeColor="text1"/>
+          <w:szCs w:val="21"/>
+        </w:rPr>
+        <w:tab/>
+      </w:r>
+      <w:r>
+        <w:rPr>
+          <w:rFonts w:cstheme="minorHAnsi"/>
+          <w:color w:val="000000" w:themeColor="text1"/>
+          <w:szCs w:val="21"/>
+        </w:rPr>
+        <w:tab/>
+        <w:t>Methods: a getter method and setter method for each variable stated above.</w:t>
+      </w:r>
+    </w:p>
+    <w:p>
+      <w:pPr>
+        <w:spacing w:after="0" w:line="230" w:lineRule="exact"/>
+        <w:ind w:left="60"/>
+        <w:rPr>
+          <w:rFonts w:cstheme="minorHAnsi"/>
+          <w:color w:val="000000" w:themeColor="text1"/>
+          <w:szCs w:val="21"/>
+        </w:rPr>
+      </w:pPr>
+      <w:r>
+        <w:rPr>
+          <w:rFonts w:cstheme="minorHAnsi"/>
+          <w:color w:val="000000" w:themeColor="text1"/>
+          <w:szCs w:val="21"/>
+        </w:rPr>
+        <w:tab/>
+      </w:r>
+      <w:proofErr w:type="spellStart"/>
+      <w:r>
+        <w:rPr>
+          <w:rFonts w:cstheme="minorHAnsi"/>
+          <w:color w:val="000000" w:themeColor="text1"/>
+          <w:szCs w:val="21"/>
+        </w:rPr>
+        <w:t>CreditCard</w:t>
+      </w:r>
+      <w:proofErr w:type="spellEnd"/>
+      <w:r>
+        <w:rPr>
+          <w:rFonts w:cstheme="minorHAnsi"/>
+          <w:color w:val="000000" w:themeColor="text1"/>
+          <w:szCs w:val="21"/>
+        </w:rPr>
+        <w:t xml:space="preserve"> – Extends the Person class</w:t>
+      </w:r>
+    </w:p>
+    <w:p>
+      <w:pPr>
+        <w:spacing w:after="0" w:line="230" w:lineRule="exact"/>
+        <w:ind w:left="60"/>
+        <w:rPr>
+          <w:rFonts w:cstheme="minorHAnsi"/>
+          <w:color w:val="000000" w:themeColor="text1"/>
+          <w:kern w:val="0"/>
+          <w:szCs w:val="21"/>
+          <w:shd w:val="clear" w:color="auto" w:fill="E8F2FE"/>
+        </w:rPr>
+      </w:pPr>
+      <w:r>
+        <w:rPr>
+          <w:rFonts w:cstheme="minorHAnsi"/>
+          <w:color w:val="000000" w:themeColor="text1"/>
+          <w:szCs w:val="21"/>
+        </w:rPr>
+        <w:tab/>
+      </w:r>
+      <w:r>
+        <w:rPr>
+          <w:rFonts w:cstheme="minorHAnsi"/>
+          <w:color w:val="000000" w:themeColor="text1"/>
+          <w:szCs w:val="21"/>
+        </w:rPr>
+        <w:tab/>
+        <w:t xml:space="preserve">Variables: </w:t>
+      </w:r>
+      <w:r>
+        <w:rPr>
+          <w:rFonts w:cstheme="minorHAnsi"/>
+          <w:b/>
+          <w:bCs/>
+          <w:color w:val="000000" w:themeColor="text1"/>
+          <w:kern w:val="0"/>
+          <w:szCs w:val="21"/>
+          <w:shd w:val="clear" w:color="auto" w:fill="E8F2FE"/>
+        </w:rPr>
+        <w:t>int</w:t>
+      </w:r>
+      <w:r>
+        <w:rPr>
+          <w:rFonts w:cstheme="minorHAnsi"/>
+          <w:color w:val="000000" w:themeColor="text1"/>
+          <w:kern w:val="0"/>
+          <w:szCs w:val="21"/>
+          <w:shd w:val="clear" w:color="auto" w:fill="E8F2FE"/>
+        </w:rPr>
+        <w:t xml:space="preserve"> </w:t>
+      </w:r>
+      <w:proofErr w:type="spellStart"/>
+      <w:r>
+        <w:rPr>
+          <w:rFonts w:cstheme="minorHAnsi"/>
+          <w:color w:val="000000" w:themeColor="text1"/>
+          <w:kern w:val="0"/>
+          <w:szCs w:val="21"/>
+          <w:shd w:val="clear" w:color="auto" w:fill="E8F2FE"/>
+        </w:rPr>
+        <w:t>m_cardID</w:t>
+      </w:r>
+      <w:proofErr w:type="spellEnd"/>
+      <w:r>
+        <w:rPr>
+          <w:rFonts w:cstheme="minorHAnsi"/>
+          <w:color w:val="000000" w:themeColor="text1"/>
+          <w:kern w:val="0"/>
+          <w:szCs w:val="21"/>
+          <w:shd w:val="clear" w:color="auto" w:fill="E8F2FE"/>
+        </w:rPr>
+        <w:t xml:space="preserve">, </w:t>
+      </w:r>
+      <w:proofErr w:type="spellStart"/>
+      <w:r>
+        <w:rPr>
+          <w:rFonts w:cstheme="minorHAnsi"/>
+          <w:color w:val="000000" w:themeColor="text1"/>
+          <w:kern w:val="0"/>
+          <w:szCs w:val="21"/>
+          <w:shd w:val="clear" w:color="auto" w:fill="E8F2FE"/>
+        </w:rPr>
+        <w:t>m_ccv</w:t>
+      </w:r>
+      <w:proofErr w:type="spellEnd"/>
+      <w:r>
+        <w:rPr>
+          <w:rFonts w:cstheme="minorHAnsi"/>
+          <w:color w:val="000000" w:themeColor="text1"/>
+          <w:kern w:val="0"/>
+          <w:szCs w:val="21"/>
+          <w:shd w:val="clear" w:color="auto" w:fill="E8F2FE"/>
+        </w:rPr>
+        <w:t xml:space="preserve">, </w:t>
+      </w:r>
+      <w:proofErr w:type="spellStart"/>
+      <w:r>
+        <w:rPr>
+          <w:rFonts w:cstheme="minorHAnsi"/>
+          <w:color w:val="000000" w:themeColor="text1"/>
+          <w:kern w:val="0"/>
+          <w:szCs w:val="21"/>
+          <w:shd w:val="clear" w:color="auto" w:fill="E8F2FE"/>
+        </w:rPr>
+        <w:t>m_expYear</w:t>
+      </w:r>
+      <w:proofErr w:type="spellEnd"/>
+      <w:r>
+        <w:rPr>
+          <w:rFonts w:cstheme="minorHAnsi"/>
+          <w:color w:val="000000" w:themeColor="text1"/>
+          <w:kern w:val="0"/>
+          <w:szCs w:val="21"/>
+          <w:shd w:val="clear" w:color="auto" w:fill="E8F2FE"/>
+        </w:rPr>
+        <w:t xml:space="preserve">, </w:t>
+      </w:r>
+      <w:proofErr w:type="spellStart"/>
+      <w:r>
+        <w:rPr>
+          <w:rFonts w:cstheme="minorHAnsi"/>
+          <w:color w:val="000000" w:themeColor="text1"/>
+          <w:kern w:val="0"/>
+          <w:szCs w:val="21"/>
+          <w:shd w:val="clear" w:color="auto" w:fill="E8F2FE"/>
+        </w:rPr>
+        <w:t>m_expMonth</w:t>
+      </w:r>
+      <w:proofErr w:type="spellEnd"/>
+    </w:p>
+    <w:p>
+      <w:pPr>
+        <w:spacing w:after="0" w:line="230" w:lineRule="exact"/>
+        <w:ind w:left="60"/>
+        <w:rPr>
+          <w:rFonts w:cstheme="minorHAnsi"/>
+          <w:color w:val="000000" w:themeColor="text1"/>
+          <w:kern w:val="0"/>
+          <w:szCs w:val="21"/>
+          <w:shd w:val="clear" w:color="auto" w:fill="E8F2FE"/>
+        </w:rPr>
+      </w:pPr>
+      <w:r>
+        <w:rPr>
+          <w:rFonts w:cstheme="minorHAnsi"/>
+          <w:color w:val="000000" w:themeColor="text1"/>
+          <w:szCs w:val="21"/>
+        </w:rPr>
+        <w:tab/>
+      </w:r>
+      <w:r>
+        <w:rPr>
+          <w:rFonts w:cstheme="minorHAnsi"/>
+          <w:color w:val="000000" w:themeColor="text1"/>
+          <w:szCs w:val="21"/>
+        </w:rPr>
+        <w:tab/>
+      </w:r>
+      <w:r>
+        <w:rPr>
+          <w:rFonts w:cstheme="minorHAnsi"/>
+          <w:color w:val="000000" w:themeColor="text1"/>
+          <w:szCs w:val="21"/>
+        </w:rPr>
+        <w:tab/>
+      </w:r>
+      <w:r>
+        <w:rPr>
+          <w:rFonts w:cstheme="minorHAnsi"/>
+          <w:color w:val="000000" w:themeColor="text1"/>
+          <w:szCs w:val="21"/>
+        </w:rPr>
+        <w:tab/>
+      </w:r>
+      <w:r>
+        <w:rPr>
+          <w:rFonts w:cstheme="minorHAnsi"/>
+          <w:color w:val="000000" w:themeColor="text1"/>
+          <w:kern w:val="0"/>
+          <w:szCs w:val="21"/>
+          <w:shd w:val="clear" w:color="auto" w:fill="E8F2FE"/>
+        </w:rPr>
+        <w:t xml:space="preserve">String </w:t>
+      </w:r>
+      <w:proofErr w:type="spellStart"/>
+      <w:r>
+        <w:rPr>
+          <w:rFonts w:cstheme="minorHAnsi"/>
+          <w:color w:val="000000" w:themeColor="text1"/>
+          <w:kern w:val="0"/>
+          <w:szCs w:val="21"/>
+          <w:shd w:val="clear" w:color="auto" w:fill="E8F2FE"/>
+        </w:rPr>
+        <w:t>m_ccNumber</w:t>
+      </w:r>
+      <w:proofErr w:type="spellEnd"/>
+      <w:r>
+        <w:rPr>
+          <w:rFonts w:cstheme="minorHAnsi"/>
+          <w:color w:val="000000" w:themeColor="text1"/>
+          <w:kern w:val="0"/>
+          <w:szCs w:val="21"/>
+          <w:shd w:val="clear" w:color="auto" w:fill="E8F2FE"/>
+        </w:rPr>
+        <w:t xml:space="preserve">, </w:t>
+      </w:r>
+      <w:proofErr w:type="spellStart"/>
+      <w:r>
+        <w:rPr>
+          <w:rFonts w:cstheme="minorHAnsi"/>
+          <w:color w:val="000000" w:themeColor="text1"/>
+          <w:kern w:val="0"/>
+          <w:szCs w:val="21"/>
+          <w:shd w:val="clear" w:color="auto" w:fill="E8F2FE"/>
+        </w:rPr>
+        <w:t>m_ccType</w:t>
+      </w:r>
+      <w:proofErr w:type="spellEnd"/>
+    </w:p>
+    <w:p>
+      <w:pPr>
+        <w:spacing w:after="0" w:line="230" w:lineRule="exact"/>
+        <w:ind w:left="60"/>
+        <w:rPr>
+          <w:rFonts w:cstheme="minorHAnsi"/>
+          <w:color w:val="000000" w:themeColor="text1"/>
+          <w:szCs w:val="21"/>
+        </w:rPr>
+      </w:pPr>
+      <w:r>
+        <w:rPr>
+          <w:rFonts w:cstheme="minorHAnsi"/>
+          <w:color w:val="000000" w:themeColor="text1"/>
+          <w:szCs w:val="21"/>
+        </w:rPr>
+        <w:tab/>
+      </w:r>
+      <w:r>
+        <w:rPr>
+          <w:rFonts w:cstheme="minorHAnsi"/>
+          <w:color w:val="000000" w:themeColor="text1"/>
+          <w:szCs w:val="21"/>
+        </w:rPr>
+        <w:tab/>
+        <w:t>Methods: a getter and setter method for each variable stated above.</w:t>
+      </w:r>
+    </w:p>
+    <w:p>
+      <w:pPr>
+        <w:spacing w:after="0" w:line="230" w:lineRule="exact"/>
+        <w:ind w:left="60"/>
+        <w:rPr>
+          <w:rFonts w:cstheme="minorHAnsi"/>
+          <w:color w:val="000000" w:themeColor="text1"/>
+          <w:szCs w:val="21"/>
+        </w:rPr>
+      </w:pPr>
+      <w:r>
+        <w:rPr>
+          <w:rFonts w:cstheme="minorHAnsi"/>
+          <w:color w:val="000000" w:themeColor="text1"/>
+          <w:szCs w:val="21"/>
+        </w:rPr>
+        <w:tab/>
+        <w:t xml:space="preserve">Crew – </w:t>
+      </w:r>
+    </w:p>
+    <w:p>
+      <w:pPr>
+        <w:spacing w:after="0" w:line="230" w:lineRule="exact"/>
+        <w:ind w:left="60"/>
+        <w:rPr>
+          <w:rFonts w:cstheme="minorHAnsi"/>
+          <w:color w:val="000000" w:themeColor="text1"/>
+          <w:kern w:val="0"/>
+          <w:szCs w:val="21"/>
+          <w:shd w:val="clear" w:color="auto" w:fill="E8F2FE"/>
+        </w:rPr>
+      </w:pPr>
+      <w:r>
+        <w:rPr>
+          <w:rFonts w:cstheme="minorHAnsi"/>
+          <w:color w:val="000000" w:themeColor="text1"/>
+          <w:szCs w:val="21"/>
+        </w:rPr>
+        <w:tab/>
+      </w:r>
+      <w:r>
+        <w:rPr>
+          <w:rFonts w:cstheme="minorHAnsi"/>
+          <w:color w:val="000000" w:themeColor="text1"/>
+          <w:szCs w:val="21"/>
+        </w:rPr>
+        <w:tab/>
+        <w:t xml:space="preserve">Variables: </w:t>
+      </w:r>
+      <w:r>
+        <w:rPr>
+          <w:rFonts w:cstheme="minorHAnsi"/>
+          <w:b/>
+          <w:bCs/>
+          <w:color w:val="000000" w:themeColor="text1"/>
+          <w:kern w:val="0"/>
+          <w:szCs w:val="21"/>
+          <w:shd w:val="clear" w:color="auto" w:fill="E8F2FE"/>
+        </w:rPr>
+        <w:t>int</w:t>
+      </w:r>
+      <w:r>
+        <w:rPr>
+          <w:rFonts w:cstheme="minorHAnsi"/>
+          <w:color w:val="000000" w:themeColor="text1"/>
+          <w:kern w:val="0"/>
+          <w:szCs w:val="21"/>
+          <w:shd w:val="clear" w:color="auto" w:fill="E8F2FE"/>
+        </w:rPr>
+        <w:t xml:space="preserve"> </w:t>
+      </w:r>
+      <w:proofErr w:type="spellStart"/>
+      <w:r>
+        <w:rPr>
+          <w:rFonts w:cstheme="minorHAnsi"/>
+          <w:color w:val="000000" w:themeColor="text1"/>
+          <w:kern w:val="0"/>
+          <w:szCs w:val="21"/>
+          <w:shd w:val="clear" w:color="auto" w:fill="E8F2FE"/>
+        </w:rPr>
+        <w:t>m_crewID</w:t>
+      </w:r>
+      <w:proofErr w:type="spellEnd"/>
+    </w:p>
+    <w:p>
+      <w:pPr>
+        <w:spacing w:after="0" w:line="230" w:lineRule="exact"/>
+        <w:ind w:left="60"/>
+        <w:rPr>
+          <w:rFonts w:cstheme="minorHAnsi"/>
+          <w:color w:val="000000" w:themeColor="text1"/>
+          <w:kern w:val="0"/>
+          <w:szCs w:val="21"/>
+          <w:shd w:val="clear" w:color="auto" w:fill="E8F2FE"/>
+        </w:rPr>
+      </w:pPr>
+      <w:r>
+        <w:rPr>
+          <w:rFonts w:cstheme="minorHAnsi"/>
+          <w:color w:val="000000" w:themeColor="text1"/>
+          <w:szCs w:val="21"/>
+        </w:rPr>
+        <w:tab/>
+      </w:r>
+      <w:r>
+        <w:rPr>
+          <w:rFonts w:cstheme="minorHAnsi"/>
+          <w:color w:val="000000" w:themeColor="text1"/>
+          <w:szCs w:val="21"/>
+        </w:rPr>
+        <w:tab/>
+      </w:r>
+      <w:r>
+        <w:rPr>
+          <w:rFonts w:cstheme="minorHAnsi"/>
+          <w:color w:val="000000" w:themeColor="text1"/>
+          <w:szCs w:val="21"/>
+        </w:rPr>
+        <w:tab/>
+      </w:r>
+      <w:r>
+        <w:rPr>
+          <w:rFonts w:cstheme="minorHAnsi"/>
+          <w:color w:val="000000" w:themeColor="text1"/>
+          <w:szCs w:val="21"/>
+        </w:rPr>
+        <w:tab/>
+      </w:r>
+      <w:r>
+        <w:rPr>
+          <w:rFonts w:cstheme="minorHAnsi"/>
+          <w:color w:val="000000" w:themeColor="text1"/>
+          <w:kern w:val="0"/>
+          <w:szCs w:val="21"/>
+          <w:shd w:val="clear" w:color="auto" w:fill="E8F2FE"/>
+        </w:rPr>
+        <w:t xml:space="preserve">String </w:t>
+      </w:r>
+      <w:proofErr w:type="spellStart"/>
+      <w:r>
+        <w:rPr>
+          <w:rFonts w:cstheme="minorHAnsi"/>
+          <w:color w:val="000000" w:themeColor="text1"/>
+          <w:kern w:val="0"/>
+          <w:szCs w:val="21"/>
+          <w:shd w:val="clear" w:color="auto" w:fill="E8F2FE"/>
+        </w:rPr>
+        <w:t>m_firstName</w:t>
+      </w:r>
+      <w:proofErr w:type="spellEnd"/>
+      <w:r>
+        <w:rPr>
+          <w:rFonts w:cstheme="minorHAnsi"/>
+          <w:color w:val="000000" w:themeColor="text1"/>
+          <w:kern w:val="0"/>
+          <w:szCs w:val="21"/>
+          <w:shd w:val="clear" w:color="auto" w:fill="E8F2FE"/>
+        </w:rPr>
+        <w:t xml:space="preserve">, </w:t>
+      </w:r>
+      <w:proofErr w:type="spellStart"/>
+      <w:r>
+        <w:rPr>
+          <w:rFonts w:cstheme="minorHAnsi"/>
+          <w:color w:val="000000" w:themeColor="text1"/>
+          <w:kern w:val="0"/>
+          <w:szCs w:val="21"/>
+          <w:shd w:val="clear" w:color="auto" w:fill="E8F2FE"/>
+        </w:rPr>
+        <w:t>m_lastName</w:t>
+      </w:r>
+      <w:proofErr w:type="spellEnd"/>
+    </w:p>
+    <w:p>
+      <w:pPr>
+        <w:spacing w:after="0" w:line="230" w:lineRule="exact"/>
+        <w:ind w:left="60"/>
+        <w:rPr>
+          <w:rFonts w:cstheme="minorHAnsi"/>
+          <w:color w:val="000000" w:themeColor="text1"/>
+          <w:szCs w:val="21"/>
+        </w:rPr>
+      </w:pPr>
+      <w:r>
+        <w:rPr>
+          <w:rFonts w:cstheme="minorHAnsi"/>
+          <w:color w:val="000000" w:themeColor="text1"/>
+          <w:szCs w:val="21"/>
+        </w:rPr>
+        <w:tab/>
+      </w:r>
+      <w:r>
+        <w:rPr>
+          <w:rFonts w:cstheme="minorHAnsi"/>
+          <w:color w:val="000000" w:themeColor="text1"/>
+          <w:szCs w:val="21"/>
+        </w:rPr>
+        <w:tab/>
+        <w:t>Methods: a getter and setter for each variable stated above.</w:t>
+      </w:r>
+    </w:p>
+    <w:p>
+      <w:pPr>
+        <w:spacing w:after="0" w:line="230" w:lineRule="exact"/>
+        <w:ind w:left="840"/>
+        <w:rPr>
+          <w:rFonts w:cstheme="minorHAnsi"/>
+          <w:color w:val="000000" w:themeColor="text1"/>
+          <w:szCs w:val="21"/>
+        </w:rPr>
+      </w:pPr>
+      <w:r>
+        <w:rPr>
+          <w:rFonts w:cstheme="minorHAnsi"/>
+          <w:color w:val="000000" w:themeColor="text1"/>
+          <w:szCs w:val="21"/>
+        </w:rPr>
+        <w:t xml:space="preserve">Constructor: The constructor creates a new Crew member and assign a new ID by using the       database. </w:t>
+      </w:r>
+    </w:p>
+    <w:p>
+      <w:pPr>
+        <w:spacing w:after="0" w:line="230" w:lineRule="exact"/>
+        <w:ind w:left="60"/>
+        <w:rPr>
+          <w:rFonts w:cstheme="minorHAnsi"/>
+          <w:color w:val="000000" w:themeColor="text1"/>
+          <w:szCs w:val="21"/>
+        </w:rPr>
+      </w:pPr>
+      <w:r>
+        <w:rPr>
+          <w:rFonts w:cstheme="minorHAnsi"/>
+          <w:color w:val="000000" w:themeColor="text1"/>
+          <w:szCs w:val="21"/>
+        </w:rPr>
+        <w:tab/>
+      </w:r>
+      <w:proofErr w:type="spellStart"/>
+      <w:r>
+        <w:rPr>
+          <w:rFonts w:cstheme="minorHAnsi"/>
+          <w:color w:val="000000" w:themeColor="text1"/>
+          <w:szCs w:val="21"/>
+        </w:rPr>
+        <w:t>LoginCredentials</w:t>
+      </w:r>
+      <w:proofErr w:type="spellEnd"/>
+      <w:r>
+        <w:rPr>
+          <w:rFonts w:cstheme="minorHAnsi"/>
+          <w:color w:val="000000" w:themeColor="text1"/>
+          <w:szCs w:val="21"/>
+        </w:rPr>
+        <w:t xml:space="preserve">- </w:t>
+      </w:r>
+    </w:p>
+    <w:p>
+      <w:pPr>
+        <w:spacing w:after="0" w:line="230" w:lineRule="exact"/>
+        <w:ind w:left="60"/>
+        <w:rPr>
+          <w:rFonts w:cstheme="minorHAnsi"/>
+          <w:color w:val="000000" w:themeColor="text1"/>
+          <w:kern w:val="0"/>
+          <w:szCs w:val="21"/>
+          <w:shd w:val="clear" w:color="auto" w:fill="E8F2FE"/>
+        </w:rPr>
+      </w:pPr>
+      <w:r>
+        <w:rPr>
+          <w:rFonts w:cstheme="minorHAnsi"/>
+          <w:color w:val="000000" w:themeColor="text1"/>
+          <w:szCs w:val="21"/>
+        </w:rPr>
+        <w:tab/>
+      </w:r>
+      <w:r>
+        <w:rPr>
+          <w:rFonts w:cstheme="minorHAnsi"/>
+          <w:color w:val="000000" w:themeColor="text1"/>
+          <w:szCs w:val="21"/>
+        </w:rPr>
+        <w:tab/>
+        <w:t xml:space="preserve">Variables: </w:t>
+      </w:r>
+      <w:r>
+        <w:rPr>
+          <w:rFonts w:cstheme="minorHAnsi"/>
+          <w:color w:val="000000" w:themeColor="text1"/>
+          <w:kern w:val="0"/>
+          <w:szCs w:val="21"/>
+          <w:shd w:val="clear" w:color="auto" w:fill="E8F2FE"/>
+        </w:rPr>
+        <w:t xml:space="preserve">String </w:t>
+      </w:r>
+      <w:proofErr w:type="spellStart"/>
+      <w:r>
+        <w:rPr>
+          <w:rFonts w:cstheme="minorHAnsi"/>
+          <w:color w:val="000000" w:themeColor="text1"/>
+          <w:kern w:val="0"/>
+          <w:szCs w:val="21"/>
+          <w:shd w:val="clear" w:color="auto" w:fill="E8F2FE"/>
+        </w:rPr>
+        <w:t>m_email</w:t>
+      </w:r>
+      <w:proofErr w:type="spellEnd"/>
+      <w:r>
+        <w:rPr>
+          <w:rFonts w:cstheme="minorHAnsi"/>
+          <w:color w:val="000000" w:themeColor="text1"/>
+          <w:kern w:val="0"/>
+          <w:szCs w:val="21"/>
+          <w:shd w:val="clear" w:color="auto" w:fill="E8F2FE"/>
+        </w:rPr>
+        <w:t xml:space="preserve">, </w:t>
+      </w:r>
+      <w:proofErr w:type="spellStart"/>
+      <w:r>
+        <w:rPr>
+          <w:rFonts w:cstheme="minorHAnsi"/>
+          <w:color w:val="000000" w:themeColor="text1"/>
+          <w:kern w:val="0"/>
+          <w:szCs w:val="21"/>
+          <w:shd w:val="clear" w:color="auto" w:fill="E8F2FE"/>
+        </w:rPr>
+        <w:t>m_password</w:t>
+      </w:r>
+      <w:proofErr w:type="spellEnd"/>
+    </w:p>
+    <w:p>
+      <w:pPr>
+        <w:spacing w:after="0" w:line="230" w:lineRule="exact"/>
+        <w:ind w:left="60"/>
+        <w:rPr>
+          <w:rFonts w:cstheme="minorHAnsi"/>
+          <w:color w:val="000000" w:themeColor="text1"/>
+          <w:szCs w:val="21"/>
+        </w:rPr>
+      </w:pPr>
+      <w:r>
+        <w:rPr>
+          <w:rFonts w:cstheme="minorHAnsi"/>
+          <w:color w:val="000000" w:themeColor="text1"/>
+          <w:szCs w:val="21"/>
+        </w:rPr>
+        <w:tab/>
+      </w:r>
+      <w:r>
+        <w:rPr>
+          <w:rFonts w:cstheme="minorHAnsi"/>
+          <w:color w:val="000000" w:themeColor="text1"/>
+          <w:szCs w:val="21"/>
+        </w:rPr>
+        <w:tab/>
+        <w:t>Methods: a getter and setter for each variable listed above.</w:t>
+      </w:r>
+    </w:p>
+    <w:p>
+      <w:pPr>
+        <w:spacing w:after="0" w:line="230" w:lineRule="exact"/>
+        <w:ind w:left="60"/>
+        <w:rPr>
+          <w:rFonts w:cstheme="minorHAnsi"/>
+          <w:color w:val="000000" w:themeColor="text1"/>
+          <w:szCs w:val="21"/>
+        </w:rPr>
+      </w:pPr>
+      <w:r>
+        <w:rPr>
+          <w:rFonts w:cstheme="minorHAnsi"/>
+          <w:color w:val="000000" w:themeColor="text1"/>
+          <w:szCs w:val="21"/>
+        </w:rPr>
+        <w:tab/>
+      </w:r>
+      <w:r>
+        <w:rPr>
+          <w:rFonts w:cstheme="minorHAnsi"/>
+          <w:color w:val="000000" w:themeColor="text1"/>
+          <w:szCs w:val="21"/>
+        </w:rPr>
+        <w:tab/>
+      </w:r>
+      <w:proofErr w:type="spellStart"/>
+      <w:proofErr w:type="gramStart"/>
+      <w:r>
+        <w:rPr>
+          <w:rFonts w:cstheme="minorHAnsi"/>
+          <w:color w:val="000000" w:themeColor="text1"/>
+          <w:szCs w:val="21"/>
+        </w:rPr>
+        <w:t>passwordChecker</w:t>
+      </w:r>
+      <w:proofErr w:type="spellEnd"/>
+      <w:r>
+        <w:rPr>
+          <w:rFonts w:cstheme="minorHAnsi"/>
+          <w:color w:val="000000" w:themeColor="text1"/>
+          <w:szCs w:val="21"/>
+        </w:rPr>
+        <w:t>(</w:t>
+      </w:r>
+      <w:proofErr w:type="gramEnd"/>
+      <w:r>
+        <w:rPr>
+          <w:rFonts w:cstheme="minorHAnsi"/>
+          <w:color w:val="000000" w:themeColor="text1"/>
+          <w:szCs w:val="21"/>
+        </w:rPr>
+        <w:t>String) – uses a string object to check if what is stored in the password variable is equal to the String the user passed in. Returns a Boolean, either true or false.</w:t>
+      </w:r>
+    </w:p>
+    <w:p>
+      <w:pPr>
+        <w:spacing w:after="0" w:line="230" w:lineRule="exact"/>
+        <w:ind w:left="60"/>
+        <w:rPr>
+          <w:rFonts w:cstheme="minorHAnsi"/>
+          <w:color w:val="000000" w:themeColor="text1"/>
+          <w:szCs w:val="21"/>
+        </w:rPr>
+      </w:pPr>
+      <w:r>
+        <w:rPr>
+          <w:rFonts w:cstheme="minorHAnsi"/>
+          <w:color w:val="000000" w:themeColor="text1"/>
+          <w:szCs w:val="21"/>
+        </w:rPr>
+        <w:tab/>
+        <w:t xml:space="preserve">Movie- </w:t>
+      </w:r>
+    </w:p>
+    <w:p>
+      <w:pPr>
+        <w:widowControl/>
+        <w:autoSpaceDE w:val="0"/>
+        <w:autoSpaceDN w:val="0"/>
+        <w:adjustRightInd w:val="0"/>
+        <w:spacing w:after="0" w:line="240" w:lineRule="auto"/>
+        <w:rPr>
+          <w:rFonts w:cstheme="minorHAnsi"/>
+          <w:color w:val="000000" w:themeColor="text1"/>
+          <w:kern w:val="0"/>
+          <w:szCs w:val="21"/>
+        </w:rPr>
+      </w:pPr>
+      <w:r>
+        <w:rPr>
+          <w:rFonts w:cstheme="minorHAnsi"/>
+          <w:color w:val="000000" w:themeColor="text1"/>
+          <w:szCs w:val="21"/>
+        </w:rPr>
+        <w:tab/>
+      </w:r>
+      <w:r>
+        <w:rPr>
+          <w:rFonts w:cstheme="minorHAnsi"/>
+          <w:color w:val="000000" w:themeColor="text1"/>
+          <w:szCs w:val="21"/>
+        </w:rPr>
+        <w:tab/>
+        <w:t xml:space="preserve">Variables: </w:t>
+      </w:r>
+      <w:r>
+        <w:rPr>
+          <w:rFonts w:cstheme="minorHAnsi"/>
+          <w:b/>
+          <w:bCs/>
+          <w:color w:val="000000" w:themeColor="text1"/>
+          <w:kern w:val="0"/>
+          <w:szCs w:val="21"/>
+        </w:rPr>
+        <w:t>int</w:t>
+      </w:r>
+      <w:r>
+        <w:rPr>
+          <w:rFonts w:cstheme="minorHAnsi"/>
+          <w:color w:val="000000" w:themeColor="text1"/>
+          <w:kern w:val="0"/>
+          <w:szCs w:val="21"/>
+        </w:rPr>
+        <w:t xml:space="preserve"> </w:t>
+      </w:r>
+      <w:proofErr w:type="spellStart"/>
+      <w:r>
+        <w:rPr>
+          <w:rFonts w:cstheme="minorHAnsi"/>
+          <w:color w:val="000000" w:themeColor="text1"/>
+          <w:kern w:val="0"/>
+          <w:szCs w:val="21"/>
+        </w:rPr>
+        <w:t>m_movieID</w:t>
+      </w:r>
+      <w:proofErr w:type="spellEnd"/>
+    </w:p>
+    <w:p>
+      <w:pPr>
+        <w:widowControl/>
+        <w:autoSpaceDE w:val="0"/>
+        <w:autoSpaceDN w:val="0"/>
+        <w:adjustRightInd w:val="0"/>
+        <w:spacing w:after="0" w:line="240" w:lineRule="auto"/>
+        <w:rPr>
+          <w:rFonts w:cstheme="minorHAnsi"/>
+          <w:color w:val="000000" w:themeColor="text1"/>
+          <w:kern w:val="0"/>
+          <w:szCs w:val="21"/>
+        </w:rPr>
+      </w:pPr>
+      <w:r>
+        <w:rPr>
+          <w:rFonts w:cstheme="minorHAnsi"/>
+          <w:color w:val="000000" w:themeColor="text1"/>
+          <w:kern w:val="0"/>
+          <w:szCs w:val="21"/>
+        </w:rPr>
+        <w:tab/>
+      </w:r>
+      <w:r>
+        <w:rPr>
+          <w:rFonts w:cstheme="minorHAnsi"/>
+          <w:b/>
+          <w:bCs/>
+          <w:color w:val="000000" w:themeColor="text1"/>
+          <w:kern w:val="0"/>
+          <w:szCs w:val="21"/>
+        </w:rPr>
+        <w:tab/>
+      </w:r>
+      <w:r>
+        <w:rPr>
+          <w:rFonts w:cstheme="minorHAnsi"/>
+          <w:b/>
+          <w:bCs/>
+          <w:color w:val="000000" w:themeColor="text1"/>
+          <w:kern w:val="0"/>
+          <w:szCs w:val="21"/>
+        </w:rPr>
+        <w:tab/>
+      </w:r>
+      <w:r>
+        <w:rPr>
+          <w:rFonts w:cstheme="minorHAnsi"/>
+          <w:b/>
+          <w:bCs/>
+          <w:color w:val="000000" w:themeColor="text1"/>
+          <w:kern w:val="0"/>
+          <w:szCs w:val="21"/>
+        </w:rPr>
+        <w:tab/>
+      </w:r>
+      <w:r>
+        <w:rPr>
+          <w:rFonts w:cstheme="minorHAnsi"/>
+          <w:color w:val="000000" w:themeColor="text1"/>
+          <w:kern w:val="0"/>
+          <w:szCs w:val="21"/>
+        </w:rPr>
+        <w:t xml:space="preserve">String </w:t>
+      </w:r>
+      <w:proofErr w:type="spellStart"/>
+      <w:r>
+        <w:rPr>
+          <w:rFonts w:cstheme="minorHAnsi"/>
+          <w:color w:val="000000" w:themeColor="text1"/>
+          <w:kern w:val="0"/>
+          <w:szCs w:val="21"/>
+        </w:rPr>
+        <w:t>m_genre</w:t>
+      </w:r>
+      <w:proofErr w:type="spellEnd"/>
+      <w:r>
+        <w:rPr>
+          <w:rFonts w:cstheme="minorHAnsi"/>
+          <w:color w:val="000000" w:themeColor="text1"/>
+          <w:kern w:val="0"/>
+          <w:szCs w:val="21"/>
+        </w:rPr>
+        <w:t xml:space="preserve">, </w:t>
+      </w:r>
+      <w:proofErr w:type="spellStart"/>
+      <w:r>
+        <w:rPr>
+          <w:rFonts w:cstheme="minorHAnsi"/>
+          <w:color w:val="000000" w:themeColor="text1"/>
+          <w:kern w:val="0"/>
+          <w:szCs w:val="21"/>
+        </w:rPr>
+        <w:t>m_title</w:t>
+      </w:r>
+      <w:proofErr w:type="spellEnd"/>
+    </w:p>
+    <w:p>
+      <w:pPr>
+        <w:widowControl/>
+        <w:autoSpaceDE w:val="0"/>
+        <w:autoSpaceDN w:val="0"/>
+        <w:adjustRightInd w:val="0"/>
+        <w:spacing w:after="0" w:line="240" w:lineRule="auto"/>
+        <w:rPr>
+          <w:rFonts w:cstheme="minorHAnsi"/>
+          <w:color w:val="000000" w:themeColor="text1"/>
+          <w:kern w:val="0"/>
+          <w:szCs w:val="21"/>
+        </w:rPr>
+      </w:pPr>
+      <w:r>
+        <w:rPr>
+          <w:rFonts w:cstheme="minorHAnsi"/>
+          <w:color w:val="000000" w:themeColor="text1"/>
+          <w:kern w:val="0"/>
+          <w:szCs w:val="21"/>
+        </w:rPr>
+        <w:tab/>
+      </w:r>
+      <w:r>
+        <w:rPr>
+          <w:rFonts w:cstheme="minorHAnsi"/>
+          <w:b/>
+          <w:bCs/>
+          <w:color w:val="000000" w:themeColor="text1"/>
+          <w:kern w:val="0"/>
+          <w:szCs w:val="21"/>
+        </w:rPr>
+        <w:tab/>
+      </w:r>
+      <w:r>
+        <w:rPr>
+          <w:rFonts w:cstheme="minorHAnsi"/>
+          <w:b/>
+          <w:bCs/>
+          <w:color w:val="000000" w:themeColor="text1"/>
+          <w:kern w:val="0"/>
+          <w:szCs w:val="21"/>
+        </w:rPr>
+        <w:tab/>
+      </w:r>
+      <w:r>
+        <w:rPr>
+          <w:rFonts w:cstheme="minorHAnsi"/>
+          <w:b/>
+          <w:bCs/>
+          <w:color w:val="000000" w:themeColor="text1"/>
+          <w:kern w:val="0"/>
+          <w:szCs w:val="21"/>
+        </w:rPr>
+        <w:tab/>
+      </w:r>
+      <w:r>
+        <w:rPr>
+          <w:rFonts w:cstheme="minorHAnsi"/>
+          <w:color w:val="000000" w:themeColor="text1"/>
+          <w:kern w:val="0"/>
+          <w:szCs w:val="21"/>
+        </w:rPr>
+        <w:t xml:space="preserve">String </w:t>
+      </w:r>
+      <w:proofErr w:type="spellStart"/>
+      <w:r>
+        <w:rPr>
+          <w:rFonts w:cstheme="minorHAnsi"/>
+          <w:color w:val="000000" w:themeColor="text1"/>
+          <w:kern w:val="0"/>
+          <w:szCs w:val="21"/>
+        </w:rPr>
+        <w:t>m_description</w:t>
+      </w:r>
+      <w:proofErr w:type="spellEnd"/>
+      <w:r>
+        <w:rPr>
+          <w:rFonts w:cstheme="minorHAnsi"/>
+          <w:color w:val="000000" w:themeColor="text1"/>
+          <w:kern w:val="0"/>
+          <w:szCs w:val="21"/>
+        </w:rPr>
+        <w:t xml:space="preserve">, </w:t>
+      </w:r>
+      <w:proofErr w:type="spellStart"/>
+      <w:r>
+        <w:rPr>
+          <w:rFonts w:cstheme="minorHAnsi"/>
+          <w:color w:val="000000" w:themeColor="text1"/>
+          <w:kern w:val="0"/>
+          <w:szCs w:val="21"/>
+        </w:rPr>
+        <w:t>m_movieImage</w:t>
+      </w:r>
+      <w:proofErr w:type="spellEnd"/>
+      <w:r>
+        <w:rPr>
+          <w:rFonts w:cstheme="minorHAnsi"/>
+          <w:color w:val="000000" w:themeColor="text1"/>
+          <w:kern w:val="0"/>
+          <w:szCs w:val="21"/>
+        </w:rPr>
+        <w:t xml:space="preserve">, </w:t>
+      </w:r>
+      <w:proofErr w:type="spellStart"/>
+      <w:r>
+        <w:rPr>
+          <w:rFonts w:cstheme="minorHAnsi"/>
+          <w:color w:val="000000" w:themeColor="text1"/>
+          <w:kern w:val="0"/>
+          <w:szCs w:val="21"/>
+        </w:rPr>
+        <w:t>m_movieTrailer</w:t>
+      </w:r>
+      <w:proofErr w:type="spellEnd"/>
+    </w:p>
+    <w:p>
+      <w:pPr>
+        <w:widowControl/>
+        <w:autoSpaceDE w:val="0"/>
+        <w:autoSpaceDN w:val="0"/>
+        <w:adjustRightInd w:val="0"/>
+        <w:spacing w:after="0" w:line="240" w:lineRule="auto"/>
+        <w:rPr>
+          <w:rFonts w:cstheme="minorHAnsi"/>
+          <w:color w:val="000000" w:themeColor="text1"/>
+          <w:kern w:val="0"/>
+          <w:szCs w:val="21"/>
+        </w:rPr>
+      </w:pPr>
+      <w:r>
+        <w:rPr>
+          <w:rFonts w:cstheme="minorHAnsi"/>
+          <w:color w:val="000000" w:themeColor="text1"/>
+          <w:kern w:val="0"/>
+          <w:szCs w:val="21"/>
+        </w:rPr>
+        <w:tab/>
+      </w:r>
+      <w:r>
+        <w:rPr>
+          <w:rFonts w:cstheme="minorHAnsi"/>
+          <w:b/>
+          <w:bCs/>
+          <w:color w:val="000000" w:themeColor="text1"/>
+          <w:kern w:val="0"/>
+          <w:szCs w:val="21"/>
+        </w:rPr>
+        <w:tab/>
+      </w:r>
+      <w:r>
+        <w:rPr>
+          <w:rFonts w:cstheme="minorHAnsi"/>
+          <w:b/>
+          <w:bCs/>
+          <w:color w:val="000000" w:themeColor="text1"/>
+          <w:kern w:val="0"/>
+          <w:szCs w:val="21"/>
+        </w:rPr>
+        <w:tab/>
+      </w:r>
+      <w:r>
+        <w:rPr>
+          <w:rFonts w:cstheme="minorHAnsi"/>
+          <w:b/>
+          <w:bCs/>
+          <w:color w:val="000000" w:themeColor="text1"/>
+          <w:kern w:val="0"/>
+          <w:szCs w:val="21"/>
+        </w:rPr>
+        <w:tab/>
+      </w:r>
+      <w:r>
+        <w:rPr>
+          <w:rFonts w:cstheme="minorHAnsi"/>
+          <w:color w:val="000000" w:themeColor="text1"/>
+          <w:kern w:val="0"/>
+          <w:szCs w:val="21"/>
+        </w:rPr>
+        <w:t xml:space="preserve">Crew </w:t>
+      </w:r>
+      <w:proofErr w:type="spellStart"/>
+      <w:r>
+        <w:rPr>
+          <w:rFonts w:cstheme="minorHAnsi"/>
+          <w:color w:val="000000" w:themeColor="text1"/>
+          <w:kern w:val="0"/>
+          <w:szCs w:val="21"/>
+        </w:rPr>
+        <w:t>m_director</w:t>
+      </w:r>
+      <w:proofErr w:type="spellEnd"/>
+    </w:p>
+    <w:p>
+      <w:pPr>
+        <w:widowControl/>
+        <w:autoSpaceDE w:val="0"/>
+        <w:autoSpaceDN w:val="0"/>
+        <w:adjustRightInd w:val="0"/>
+        <w:spacing w:after="0" w:line="240" w:lineRule="auto"/>
+        <w:rPr>
+          <w:rFonts w:cstheme="minorHAnsi"/>
+          <w:color w:val="000000" w:themeColor="text1"/>
+          <w:kern w:val="0"/>
+          <w:szCs w:val="21"/>
+        </w:rPr>
+      </w:pPr>
+      <w:r>
+        <w:rPr>
+          <w:rFonts w:cstheme="minorHAnsi"/>
+          <w:color w:val="000000" w:themeColor="text1"/>
+          <w:kern w:val="0"/>
+          <w:szCs w:val="21"/>
+        </w:rPr>
+        <w:tab/>
+      </w:r>
+      <w:r>
+        <w:rPr>
+          <w:rFonts w:cstheme="minorHAnsi"/>
+          <w:b/>
+          <w:bCs/>
+          <w:color w:val="000000" w:themeColor="text1"/>
+          <w:kern w:val="0"/>
+          <w:szCs w:val="21"/>
+        </w:rPr>
+        <w:tab/>
+      </w:r>
+      <w:r>
+        <w:rPr>
+          <w:rFonts w:cstheme="minorHAnsi"/>
+          <w:b/>
+          <w:bCs/>
+          <w:color w:val="000000" w:themeColor="text1"/>
+          <w:kern w:val="0"/>
+          <w:szCs w:val="21"/>
+        </w:rPr>
+        <w:tab/>
+      </w:r>
+      <w:r>
+        <w:rPr>
+          <w:rFonts w:cstheme="minorHAnsi"/>
+          <w:b/>
+          <w:bCs/>
+          <w:color w:val="000000" w:themeColor="text1"/>
+          <w:kern w:val="0"/>
+          <w:szCs w:val="21"/>
+        </w:rPr>
+        <w:tab/>
+      </w:r>
+      <w:r>
+        <w:rPr>
+          <w:rFonts w:cstheme="minorHAnsi"/>
+          <w:color w:val="000000" w:themeColor="text1"/>
+          <w:kern w:val="0"/>
+          <w:szCs w:val="21"/>
+        </w:rPr>
+        <w:t xml:space="preserve">String m_actor1, m_actor2, </w:t>
+      </w:r>
+      <w:proofErr w:type="spellStart"/>
+      <w:r>
+        <w:rPr>
+          <w:rFonts w:cstheme="minorHAnsi"/>
+          <w:color w:val="000000" w:themeColor="text1"/>
+          <w:kern w:val="0"/>
+          <w:szCs w:val="21"/>
+        </w:rPr>
+        <w:t>m_date</w:t>
+      </w:r>
+      <w:proofErr w:type="spellEnd"/>
+      <w:r>
+        <w:rPr>
+          <w:rFonts w:cstheme="minorHAnsi"/>
+          <w:color w:val="000000" w:themeColor="text1"/>
+          <w:kern w:val="0"/>
+          <w:szCs w:val="21"/>
+        </w:rPr>
+        <w:t xml:space="preserve">, </w:t>
+      </w:r>
+      <w:proofErr w:type="spellStart"/>
+      <w:r>
+        <w:rPr>
+          <w:rFonts w:cstheme="minorHAnsi"/>
+          <w:color w:val="000000" w:themeColor="text1"/>
+          <w:kern w:val="0"/>
+          <w:szCs w:val="21"/>
+        </w:rPr>
+        <w:t>m_MPAARating</w:t>
+      </w:r>
+      <w:proofErr w:type="spellEnd"/>
+    </w:p>
+    <w:p>
+      <w:pPr>
+        <w:spacing w:after="0" w:line="230" w:lineRule="exact"/>
+        <w:ind w:left="60"/>
+        <w:rPr>
+          <w:rFonts w:cstheme="minorHAnsi"/>
+          <w:color w:val="000000" w:themeColor="text1"/>
+          <w:kern w:val="0"/>
+          <w:szCs w:val="21"/>
+        </w:rPr>
+      </w:pPr>
+      <w:r>
+        <w:rPr>
+          <w:rFonts w:cstheme="minorHAnsi"/>
+          <w:color w:val="000000" w:themeColor="text1"/>
+          <w:kern w:val="0"/>
+          <w:szCs w:val="21"/>
+        </w:rPr>
+        <w:tab/>
+      </w:r>
+      <w:r>
+        <w:rPr>
+          <w:rFonts w:cstheme="minorHAnsi"/>
+          <w:b/>
+          <w:bCs/>
+          <w:color w:val="000000" w:themeColor="text1"/>
+          <w:kern w:val="0"/>
+          <w:szCs w:val="21"/>
+        </w:rPr>
+        <w:tab/>
+      </w:r>
+      <w:r>
+        <w:rPr>
+          <w:rFonts w:cstheme="minorHAnsi"/>
+          <w:b/>
+          <w:bCs/>
+          <w:color w:val="000000" w:themeColor="text1"/>
+          <w:kern w:val="0"/>
+          <w:szCs w:val="21"/>
+        </w:rPr>
+        <w:tab/>
+      </w:r>
+      <w:r>
+        <w:rPr>
+          <w:rFonts w:cstheme="minorHAnsi"/>
+          <w:b/>
+          <w:bCs/>
+          <w:color w:val="000000" w:themeColor="text1"/>
+          <w:kern w:val="0"/>
+          <w:szCs w:val="21"/>
+        </w:rPr>
+        <w:tab/>
+      </w:r>
+      <w:r>
+        <w:rPr>
+          <w:rFonts w:cstheme="minorHAnsi"/>
+          <w:b/>
+          <w:bCs/>
+          <w:color w:val="000000" w:themeColor="text1"/>
+          <w:kern w:val="0"/>
+          <w:szCs w:val="21"/>
+        </w:rPr>
+        <w:t>int</w:t>
+      </w:r>
+      <w:r>
+        <w:rPr>
+          <w:rFonts w:cstheme="minorHAnsi"/>
+          <w:color w:val="000000" w:themeColor="text1"/>
+          <w:kern w:val="0"/>
+          <w:szCs w:val="21"/>
+        </w:rPr>
+        <w:t xml:space="preserve"> </w:t>
+      </w:r>
+      <w:proofErr w:type="spellStart"/>
+      <w:r>
+        <w:rPr>
+          <w:rFonts w:cstheme="minorHAnsi"/>
+          <w:color w:val="000000" w:themeColor="text1"/>
+          <w:kern w:val="0"/>
+          <w:szCs w:val="21"/>
+        </w:rPr>
+        <w:t>m_views</w:t>
+      </w:r>
+      <w:proofErr w:type="spellEnd"/>
+      <w:r>
+        <w:rPr>
+          <w:rFonts w:cstheme="minorHAnsi"/>
+          <w:color w:val="000000" w:themeColor="text1"/>
+          <w:kern w:val="0"/>
+          <w:szCs w:val="21"/>
+        </w:rPr>
+        <w:t xml:space="preserve">, </w:t>
+      </w:r>
+      <w:proofErr w:type="spellStart"/>
+      <w:r>
+        <w:rPr>
+          <w:rFonts w:cstheme="minorHAnsi"/>
+          <w:color w:val="000000" w:themeColor="text1"/>
+          <w:kern w:val="0"/>
+          <w:szCs w:val="21"/>
+        </w:rPr>
+        <w:t>m_ratingSum</w:t>
+      </w:r>
+      <w:proofErr w:type="spellEnd"/>
+      <w:r>
+        <w:rPr>
+          <w:rFonts w:cstheme="minorHAnsi"/>
+          <w:color w:val="000000" w:themeColor="text1"/>
+          <w:kern w:val="0"/>
+          <w:szCs w:val="21"/>
+        </w:rPr>
+        <w:t xml:space="preserve">, </w:t>
+      </w:r>
+      <w:proofErr w:type="spellStart"/>
+      <w:r>
+        <w:rPr>
+          <w:rFonts w:cstheme="minorHAnsi"/>
+          <w:color w:val="000000" w:themeColor="text1"/>
+          <w:kern w:val="0"/>
+          <w:szCs w:val="21"/>
+        </w:rPr>
+        <w:t>m_ratingCount</w:t>
+      </w:r>
+      <w:proofErr w:type="spellEnd"/>
+      <w:r>
+        <w:rPr>
+          <w:rFonts w:cstheme="minorHAnsi"/>
+          <w:color w:val="000000" w:themeColor="text1"/>
+          <w:kern w:val="0"/>
+          <w:szCs w:val="21"/>
+        </w:rPr>
+        <w:t xml:space="preserve">, </w:t>
+      </w:r>
+      <w:proofErr w:type="spellStart"/>
+      <w:r>
+        <w:rPr>
+          <w:rFonts w:cstheme="minorHAnsi"/>
+          <w:color w:val="000000" w:themeColor="text1"/>
+          <w:kern w:val="0"/>
+          <w:szCs w:val="21"/>
+        </w:rPr>
+        <w:t>m_ratingAvg</w:t>
+      </w:r>
+      <w:proofErr w:type="spellEnd"/>
+    </w:p>
+    <w:p>
+      <w:pPr>
+        <w:spacing w:after="0" w:line="230" w:lineRule="exact"/>
+        <w:ind w:left="60"/>
+        <w:rPr>
+          <w:rFonts w:cstheme="minorHAnsi"/>
+          <w:bCs/>
+          <w:color w:val="000000" w:themeColor="text1"/>
+          <w:kern w:val="0"/>
+          <w:szCs w:val="21"/>
+        </w:rPr>
+      </w:pPr>
+      <w:r>
+        <w:rPr>
+          <w:rFonts w:cstheme="minorHAnsi"/>
+          <w:b/>
+          <w:bCs/>
+          <w:color w:val="000000" w:themeColor="text1"/>
+          <w:kern w:val="0"/>
+          <w:szCs w:val="21"/>
+        </w:rPr>
+        <w:tab/>
+      </w:r>
+      <w:r>
+        <w:rPr>
+          <w:rFonts w:cstheme="minorHAnsi"/>
+          <w:b/>
+          <w:bCs/>
+          <w:color w:val="000000" w:themeColor="text1"/>
+          <w:kern w:val="0"/>
+          <w:szCs w:val="21"/>
+        </w:rPr>
+        <w:tab/>
+      </w:r>
+      <w:r>
+        <w:rPr>
+          <w:rFonts w:cstheme="minorHAnsi"/>
+          <w:bCs/>
+          <w:color w:val="000000" w:themeColor="text1"/>
+          <w:kern w:val="0"/>
+          <w:szCs w:val="21"/>
+        </w:rPr>
+        <w:t xml:space="preserve">Methods: A getter and setter for each variable. </w:t>
+      </w:r>
+    </w:p>
+    <w:p>
+      <w:pPr>
+        <w:spacing w:after="0" w:line="230" w:lineRule="exact"/>
+        <w:ind w:left="60"/>
+        <w:rPr>
+          <w:rFonts w:cstheme="minorHAnsi"/>
+          <w:color w:val="000000" w:themeColor="text1"/>
+          <w:szCs w:val="21"/>
+        </w:rPr>
+      </w:pPr>
+      <w:r>
+        <w:rPr>
+          <w:rFonts w:cstheme="minorHAnsi"/>
+          <w:color w:val="000000" w:themeColor="text1"/>
+          <w:szCs w:val="21"/>
+        </w:rPr>
+        <w:tab/>
+        <w:t xml:space="preserve">Person – </w:t>
+      </w:r>
+    </w:p>
+    <w:p>
+      <w:pPr>
+        <w:spacing w:after="0" w:line="230" w:lineRule="exact"/>
+        <w:ind w:left="60"/>
+        <w:rPr>
+          <w:rFonts w:cstheme="minorHAnsi"/>
+          <w:color w:val="000000" w:themeColor="text1"/>
+          <w:szCs w:val="21"/>
+        </w:rPr>
+      </w:pPr>
+      <w:r>
+        <w:rPr>
+          <w:rFonts w:cstheme="minorHAnsi"/>
+          <w:color w:val="000000" w:themeColor="text1"/>
+          <w:szCs w:val="21"/>
+        </w:rPr>
+        <w:tab/>
+      </w:r>
+      <w:r>
+        <w:rPr>
+          <w:rFonts w:cstheme="minorHAnsi"/>
+          <w:color w:val="000000" w:themeColor="text1"/>
+          <w:szCs w:val="21"/>
+        </w:rPr>
+        <w:tab/>
+        <w:t xml:space="preserve">Variables: </w:t>
+      </w:r>
+      <w:r>
+        <w:rPr>
+          <w:rFonts w:cstheme="minorHAnsi"/>
+          <w:color w:val="000000" w:themeColor="text1"/>
+          <w:szCs w:val="21"/>
+        </w:rPr>
+        <w:t xml:space="preserve">String </w:t>
+      </w:r>
+      <w:proofErr w:type="spellStart"/>
+      <w:r>
+        <w:rPr>
+          <w:rFonts w:cstheme="minorHAnsi"/>
+          <w:color w:val="000000" w:themeColor="text1"/>
+          <w:szCs w:val="21"/>
+        </w:rPr>
+        <w:t>m_firstName</w:t>
+      </w:r>
+      <w:proofErr w:type="spellEnd"/>
+      <w:r>
+        <w:rPr>
+          <w:rFonts w:cstheme="minorHAnsi"/>
+          <w:color w:val="000000" w:themeColor="text1"/>
+          <w:szCs w:val="21"/>
+        </w:rPr>
+        <w:t xml:space="preserve">, </w:t>
+      </w:r>
+      <w:proofErr w:type="spellStart"/>
+      <w:r>
+        <w:rPr>
+          <w:rFonts w:cstheme="minorHAnsi"/>
+          <w:color w:val="000000" w:themeColor="text1"/>
+          <w:szCs w:val="21"/>
+        </w:rPr>
+        <w:t>m_lastName</w:t>
+      </w:r>
+      <w:proofErr w:type="spellEnd"/>
+    </w:p>
+    <w:p>
+      <w:pPr>
+        <w:spacing w:after="0" w:line="230" w:lineRule="exact"/>
+        <w:ind w:left="60"/>
+        <w:rPr>
+          <w:rFonts w:cstheme="minorHAnsi"/>
+          <w:color w:val="000000" w:themeColor="text1"/>
+          <w:szCs w:val="21"/>
+        </w:rPr>
+      </w:pPr>
+      <w:r>
+        <w:rPr>
+          <w:rFonts w:cstheme="minorHAnsi"/>
+          <w:color w:val="000000" w:themeColor="text1"/>
+          <w:szCs w:val="21"/>
+        </w:rPr>
+        <w:tab/>
+      </w:r>
+      <w:r>
+        <w:rPr>
+          <w:rFonts w:cstheme="minorHAnsi"/>
+          <w:color w:val="000000" w:themeColor="text1"/>
+          <w:szCs w:val="21"/>
+        </w:rPr>
+        <w:tab/>
+        <w:t>Methods: A getter and setter for each</w:t>
+      </w:r>
+    </w:p>
+    <w:p>
+      <w:pPr>
+        <w:spacing w:after="0" w:line="230" w:lineRule="exact"/>
+        <w:ind w:left="60"/>
+        <w:rPr>
+          <w:rFonts w:cstheme="minorHAnsi"/>
+          <w:color w:val="000000" w:themeColor="text1"/>
+          <w:szCs w:val="21"/>
+        </w:rPr>
+      </w:pPr>
+      <w:r>
+        <w:rPr>
+          <w:rFonts w:cstheme="minorHAnsi"/>
+          <w:color w:val="000000" w:themeColor="text1"/>
+          <w:szCs w:val="21"/>
+        </w:rPr>
+        <w:tab/>
+        <w:t>Subscriber:</w:t>
+      </w:r>
+    </w:p>
+    <w:p>
+      <w:pPr>
+        <w:widowControl/>
+        <w:autoSpaceDE w:val="0"/>
+        <w:autoSpaceDN w:val="0"/>
+        <w:adjustRightInd w:val="0"/>
+        <w:spacing w:after="0" w:line="240" w:lineRule="auto"/>
+        <w:rPr>
+          <w:rFonts w:cstheme="minorHAnsi"/>
+          <w:color w:val="000000" w:themeColor="text1"/>
+          <w:kern w:val="0"/>
+          <w:szCs w:val="21"/>
+        </w:rPr>
+      </w:pPr>
+      <w:r>
+        <w:rPr>
+          <w:rFonts w:cstheme="minorHAnsi"/>
+          <w:color w:val="000000" w:themeColor="text1"/>
+          <w:szCs w:val="21"/>
+        </w:rPr>
+        <w:tab/>
+      </w:r>
+      <w:r>
+        <w:rPr>
+          <w:rFonts w:cstheme="minorHAnsi"/>
+          <w:color w:val="000000" w:themeColor="text1"/>
+          <w:szCs w:val="21"/>
+        </w:rPr>
+        <w:tab/>
+        <w:t xml:space="preserve">Variables: </w:t>
+      </w:r>
+      <w:r>
+        <w:rPr>
+          <w:rFonts w:cstheme="minorHAnsi"/>
+          <w:b/>
+          <w:bCs/>
+          <w:color w:val="000000" w:themeColor="text1"/>
+          <w:kern w:val="0"/>
+          <w:szCs w:val="21"/>
+        </w:rPr>
+        <w:t>int</w:t>
+      </w:r>
+      <w:r>
+        <w:rPr>
+          <w:rFonts w:cstheme="minorHAnsi"/>
+          <w:color w:val="000000" w:themeColor="text1"/>
+          <w:kern w:val="0"/>
+          <w:szCs w:val="21"/>
+        </w:rPr>
+        <w:t xml:space="preserve"> </w:t>
+      </w:r>
+      <w:proofErr w:type="spellStart"/>
+      <w:r>
+        <w:rPr>
+          <w:rFonts w:cstheme="minorHAnsi"/>
+          <w:color w:val="000000" w:themeColor="text1"/>
+          <w:kern w:val="0"/>
+          <w:szCs w:val="21"/>
+        </w:rPr>
+        <w:t>m_accountID</w:t>
+      </w:r>
+      <w:proofErr w:type="spellEnd"/>
+    </w:p>
+    <w:p>
+      <w:pPr>
+        <w:widowControl/>
+        <w:autoSpaceDE w:val="0"/>
+        <w:autoSpaceDN w:val="0"/>
+        <w:adjustRightInd w:val="0"/>
+        <w:spacing w:after="0" w:line="240" w:lineRule="auto"/>
+        <w:rPr>
+          <w:rFonts w:cstheme="minorHAnsi"/>
+          <w:color w:val="000000" w:themeColor="text1"/>
+          <w:kern w:val="0"/>
+          <w:szCs w:val="21"/>
+        </w:rPr>
+      </w:pPr>
+      <w:r>
+        <w:rPr>
+          <w:rFonts w:cstheme="minorHAnsi"/>
+          <w:color w:val="000000" w:themeColor="text1"/>
+          <w:kern w:val="0"/>
+          <w:szCs w:val="21"/>
+        </w:rPr>
+        <w:tab/>
+      </w:r>
+      <w:r>
+        <w:rPr>
+          <w:rFonts w:cstheme="minorHAnsi"/>
+          <w:b/>
+          <w:bCs/>
+          <w:color w:val="000000" w:themeColor="text1"/>
+          <w:kern w:val="0"/>
+          <w:szCs w:val="21"/>
+        </w:rPr>
+        <w:tab/>
+      </w:r>
+      <w:r>
+        <w:rPr>
+          <w:rFonts w:cstheme="minorHAnsi"/>
+          <w:b/>
+          <w:bCs/>
+          <w:color w:val="000000" w:themeColor="text1"/>
+          <w:kern w:val="0"/>
+          <w:szCs w:val="21"/>
+        </w:rPr>
+        <w:tab/>
+      </w:r>
+      <w:r>
+        <w:rPr>
+          <w:rFonts w:cstheme="minorHAnsi"/>
+          <w:b/>
+          <w:bCs/>
+          <w:color w:val="000000" w:themeColor="text1"/>
+          <w:kern w:val="0"/>
+          <w:szCs w:val="21"/>
+        </w:rPr>
+        <w:tab/>
+        <w:t xml:space="preserve"> </w:t>
+      </w:r>
+      <w:r>
+        <w:rPr>
+          <w:rFonts w:cstheme="minorHAnsi"/>
+          <w:color w:val="000000" w:themeColor="text1"/>
+          <w:kern w:val="0"/>
+          <w:szCs w:val="21"/>
+        </w:rPr>
+        <w:t xml:space="preserve">String </w:t>
+      </w:r>
+      <w:proofErr w:type="spellStart"/>
+      <w:r>
+        <w:rPr>
+          <w:rFonts w:cstheme="minorHAnsi"/>
+          <w:color w:val="000000" w:themeColor="text1"/>
+          <w:kern w:val="0"/>
+          <w:szCs w:val="21"/>
+        </w:rPr>
+        <w:t>m_phoneNumber</w:t>
+      </w:r>
+      <w:proofErr w:type="spellEnd"/>
+      <w:r>
+        <w:rPr>
+          <w:rFonts w:cstheme="minorHAnsi"/>
+          <w:color w:val="000000" w:themeColor="text1"/>
+          <w:kern w:val="0"/>
+          <w:szCs w:val="21"/>
+        </w:rPr>
+        <w:t xml:space="preserve">, </w:t>
+      </w:r>
+      <w:proofErr w:type="spellStart"/>
+      <w:r>
+        <w:rPr>
+          <w:rFonts w:cstheme="minorHAnsi"/>
+          <w:color w:val="000000" w:themeColor="text1"/>
+          <w:kern w:val="0"/>
+          <w:szCs w:val="21"/>
+        </w:rPr>
+        <w:t>m_accountStatus</w:t>
+      </w:r>
+      <w:proofErr w:type="spellEnd"/>
+      <w:r>
+        <w:rPr>
+          <w:rFonts w:cstheme="minorHAnsi"/>
+          <w:color w:val="000000" w:themeColor="text1"/>
+          <w:kern w:val="0"/>
+          <w:szCs w:val="21"/>
+        </w:rPr>
+        <w:t xml:space="preserve">, </w:t>
+      </w:r>
+      <w:proofErr w:type="spellStart"/>
+      <w:r>
+        <w:rPr>
+          <w:rFonts w:cstheme="minorHAnsi"/>
+          <w:color w:val="000000" w:themeColor="text1"/>
+          <w:kern w:val="0"/>
+          <w:szCs w:val="21"/>
+        </w:rPr>
+        <w:t>m_levelName</w:t>
+      </w:r>
+      <w:proofErr w:type="spellEnd"/>
+    </w:p>
+    <w:p>
+      <w:pPr>
+        <w:widowControl/>
+        <w:autoSpaceDE w:val="0"/>
+        <w:autoSpaceDN w:val="0"/>
+        <w:adjustRightInd w:val="0"/>
+        <w:spacing w:after="0" w:line="240" w:lineRule="auto"/>
+        <w:rPr>
+          <w:rFonts w:cstheme="minorHAnsi"/>
+          <w:color w:val="000000" w:themeColor="text1"/>
+          <w:kern w:val="0"/>
+          <w:szCs w:val="21"/>
+        </w:rPr>
+      </w:pPr>
+      <w:r>
+        <w:rPr>
+          <w:rFonts w:cstheme="minorHAnsi"/>
+          <w:color w:val="000000" w:themeColor="text1"/>
+          <w:kern w:val="0"/>
+          <w:szCs w:val="21"/>
+        </w:rPr>
+        <w:tab/>
+      </w:r>
+      <w:r>
+        <w:rPr>
+          <w:rFonts w:cstheme="minorHAnsi"/>
+          <w:b/>
+          <w:bCs/>
+          <w:color w:val="000000" w:themeColor="text1"/>
+          <w:kern w:val="0"/>
+          <w:szCs w:val="21"/>
+        </w:rPr>
+        <w:tab/>
+      </w:r>
+      <w:r>
+        <w:rPr>
+          <w:rFonts w:cstheme="minorHAnsi"/>
+          <w:b/>
+          <w:bCs/>
+          <w:color w:val="000000" w:themeColor="text1"/>
+          <w:kern w:val="0"/>
+          <w:szCs w:val="21"/>
+        </w:rPr>
+        <w:tab/>
+      </w:r>
+      <w:r>
+        <w:rPr>
+          <w:rFonts w:cstheme="minorHAnsi"/>
+          <w:b/>
+          <w:bCs/>
+          <w:color w:val="000000" w:themeColor="text1"/>
+          <w:kern w:val="0"/>
+          <w:szCs w:val="21"/>
+        </w:rPr>
+        <w:tab/>
+      </w:r>
+      <w:r>
+        <w:rPr>
+          <w:rFonts w:cstheme="minorHAnsi"/>
+          <w:color w:val="000000" w:themeColor="text1"/>
+          <w:kern w:val="0"/>
+          <w:szCs w:val="21"/>
+        </w:rPr>
+        <w:t xml:space="preserve">Date </w:t>
+      </w:r>
+      <w:proofErr w:type="spellStart"/>
+      <w:r>
+        <w:rPr>
+          <w:rFonts w:cstheme="minorHAnsi"/>
+          <w:color w:val="000000" w:themeColor="text1"/>
+          <w:kern w:val="0"/>
+          <w:szCs w:val="21"/>
+        </w:rPr>
+        <w:t>m_createDate</w:t>
+      </w:r>
+      <w:proofErr w:type="spellEnd"/>
+    </w:p>
+    <w:p>
+      <w:pPr>
+        <w:widowControl/>
+        <w:autoSpaceDE w:val="0"/>
+        <w:autoSpaceDN w:val="0"/>
+        <w:adjustRightInd w:val="0"/>
+        <w:spacing w:after="0" w:line="240" w:lineRule="auto"/>
+        <w:rPr>
+          <w:rFonts w:cstheme="minorHAnsi"/>
+          <w:color w:val="000000" w:themeColor="text1"/>
+          <w:kern w:val="0"/>
+          <w:szCs w:val="21"/>
+        </w:rPr>
+      </w:pPr>
+      <w:r>
+        <w:rPr>
+          <w:rFonts w:cstheme="minorHAnsi"/>
+          <w:color w:val="000000" w:themeColor="text1"/>
+          <w:kern w:val="0"/>
+          <w:szCs w:val="21"/>
+        </w:rPr>
+        <w:tab/>
+      </w:r>
+      <w:r>
+        <w:rPr>
+          <w:rFonts w:cstheme="minorHAnsi"/>
+          <w:b/>
+          <w:bCs/>
+          <w:color w:val="000000" w:themeColor="text1"/>
+          <w:kern w:val="0"/>
+          <w:szCs w:val="21"/>
+        </w:rPr>
+        <w:tab/>
+      </w:r>
+      <w:r>
+        <w:rPr>
+          <w:rFonts w:cstheme="minorHAnsi"/>
+          <w:b/>
+          <w:bCs/>
+          <w:color w:val="000000" w:themeColor="text1"/>
+          <w:kern w:val="0"/>
+          <w:szCs w:val="21"/>
+        </w:rPr>
+        <w:tab/>
+      </w:r>
+      <w:r>
+        <w:rPr>
+          <w:rFonts w:cstheme="minorHAnsi"/>
+          <w:b/>
+          <w:bCs/>
+          <w:color w:val="000000" w:themeColor="text1"/>
+          <w:kern w:val="0"/>
+          <w:szCs w:val="21"/>
+        </w:rPr>
+        <w:tab/>
+      </w:r>
+      <w:r>
+        <w:rPr>
+          <w:rFonts w:cstheme="minorHAnsi"/>
+          <w:color w:val="000000" w:themeColor="text1"/>
+          <w:kern w:val="0"/>
+          <w:szCs w:val="21"/>
+        </w:rPr>
+        <w:t xml:space="preserve">Address </w:t>
+      </w:r>
+      <w:proofErr w:type="spellStart"/>
+      <w:r>
+        <w:rPr>
+          <w:rFonts w:cstheme="minorHAnsi"/>
+          <w:color w:val="000000" w:themeColor="text1"/>
+          <w:kern w:val="0"/>
+          <w:szCs w:val="21"/>
+        </w:rPr>
+        <w:t>m_address</w:t>
+      </w:r>
+      <w:proofErr w:type="spellEnd"/>
+    </w:p>
+    <w:p>
+      <w:pPr>
+        <w:widowControl/>
+        <w:autoSpaceDE w:val="0"/>
+        <w:autoSpaceDN w:val="0"/>
+        <w:adjustRightInd w:val="0"/>
+        <w:spacing w:after="0" w:line="240" w:lineRule="auto"/>
+        <w:rPr>
+          <w:rFonts w:cstheme="minorHAnsi"/>
+          <w:color w:val="000000" w:themeColor="text1"/>
+          <w:kern w:val="0"/>
+          <w:szCs w:val="21"/>
+        </w:rPr>
+      </w:pPr>
+      <w:r>
+        <w:rPr>
+          <w:rFonts w:cstheme="minorHAnsi"/>
+          <w:color w:val="000000" w:themeColor="text1"/>
+          <w:kern w:val="0"/>
+          <w:szCs w:val="21"/>
+        </w:rPr>
+        <w:tab/>
+      </w:r>
+      <w:r>
+        <w:rPr>
+          <w:rFonts w:cstheme="minorHAnsi"/>
+          <w:b/>
+          <w:bCs/>
+          <w:color w:val="000000" w:themeColor="text1"/>
+          <w:kern w:val="0"/>
+          <w:szCs w:val="21"/>
+        </w:rPr>
+        <w:tab/>
+      </w:r>
+      <w:r>
+        <w:rPr>
+          <w:rFonts w:cstheme="minorHAnsi"/>
+          <w:b/>
+          <w:bCs/>
+          <w:color w:val="000000" w:themeColor="text1"/>
+          <w:kern w:val="0"/>
+          <w:szCs w:val="21"/>
+        </w:rPr>
+        <w:tab/>
+      </w:r>
+      <w:r>
+        <w:rPr>
+          <w:rFonts w:cstheme="minorHAnsi"/>
+          <w:b/>
+          <w:bCs/>
+          <w:color w:val="000000" w:themeColor="text1"/>
+          <w:kern w:val="0"/>
+          <w:szCs w:val="21"/>
+        </w:rPr>
+        <w:tab/>
+      </w:r>
+      <w:r>
+        <w:rPr>
+          <w:rFonts w:cstheme="minorHAnsi"/>
+          <w:color w:val="000000" w:themeColor="text1"/>
+          <w:kern w:val="0"/>
+          <w:szCs w:val="21"/>
+        </w:rPr>
+        <w:t xml:space="preserve">List&lt;Users&gt; </w:t>
+      </w:r>
+      <w:proofErr w:type="spellStart"/>
+      <w:r>
+        <w:rPr>
+          <w:rFonts w:cstheme="minorHAnsi"/>
+          <w:color w:val="000000" w:themeColor="text1"/>
+          <w:kern w:val="0"/>
+          <w:szCs w:val="21"/>
+        </w:rPr>
+        <w:t>m_userProfiles</w:t>
+      </w:r>
+      <w:proofErr w:type="spellEnd"/>
+    </w:p>
+    <w:p>
+      <w:pPr>
+        <w:widowControl/>
+        <w:autoSpaceDE w:val="0"/>
+        <w:autoSpaceDN w:val="0"/>
+        <w:adjustRightInd w:val="0"/>
+        <w:spacing w:after="0" w:line="240" w:lineRule="auto"/>
+        <w:rPr>
+          <w:rFonts w:cstheme="minorHAnsi"/>
+          <w:color w:val="000000" w:themeColor="text1"/>
+          <w:kern w:val="0"/>
+          <w:szCs w:val="21"/>
+        </w:rPr>
+      </w:pPr>
+      <w:r>
+        <w:rPr>
+          <w:rFonts w:cstheme="minorHAnsi"/>
+          <w:color w:val="000000" w:themeColor="text1"/>
+          <w:kern w:val="0"/>
+          <w:szCs w:val="21"/>
+        </w:rPr>
+        <w:tab/>
+      </w:r>
+      <w:r>
+        <w:rPr>
+          <w:rFonts w:cstheme="minorHAnsi"/>
+          <w:b/>
+          <w:bCs/>
+          <w:color w:val="000000" w:themeColor="text1"/>
+          <w:kern w:val="0"/>
+          <w:szCs w:val="21"/>
+        </w:rPr>
+        <w:tab/>
+      </w:r>
+      <w:r>
+        <w:rPr>
+          <w:rFonts w:cstheme="minorHAnsi"/>
+          <w:b/>
+          <w:bCs/>
+          <w:color w:val="000000" w:themeColor="text1"/>
+          <w:kern w:val="0"/>
+          <w:szCs w:val="21"/>
+        </w:rPr>
+        <w:tab/>
+      </w:r>
+      <w:r>
+        <w:rPr>
+          <w:rFonts w:cstheme="minorHAnsi"/>
+          <w:b/>
+          <w:bCs/>
+          <w:color w:val="000000" w:themeColor="text1"/>
+          <w:kern w:val="0"/>
+          <w:szCs w:val="21"/>
+        </w:rPr>
+        <w:tab/>
+      </w:r>
+      <w:proofErr w:type="spellStart"/>
+      <w:r>
+        <w:rPr>
+          <w:rFonts w:cstheme="minorHAnsi"/>
+          <w:color w:val="000000" w:themeColor="text1"/>
+          <w:kern w:val="0"/>
+          <w:szCs w:val="21"/>
+        </w:rPr>
+        <w:t>LoginCredentials</w:t>
+      </w:r>
+      <w:proofErr w:type="spellEnd"/>
+      <w:r>
+        <w:rPr>
+          <w:rFonts w:cstheme="minorHAnsi"/>
+          <w:color w:val="000000" w:themeColor="text1"/>
+          <w:kern w:val="0"/>
+          <w:szCs w:val="21"/>
+        </w:rPr>
+        <w:t xml:space="preserve"> </w:t>
+      </w:r>
+      <w:proofErr w:type="spellStart"/>
+      <w:r>
+        <w:rPr>
+          <w:rFonts w:cstheme="minorHAnsi"/>
+          <w:color w:val="000000" w:themeColor="text1"/>
+          <w:kern w:val="0"/>
+          <w:szCs w:val="21"/>
+        </w:rPr>
+        <w:t>m_loginInfo</w:t>
+      </w:r>
+      <w:proofErr w:type="spellEnd"/>
+    </w:p>
+    <w:p>
+      <w:pPr>
+        <w:spacing w:after="0" w:line="230" w:lineRule="exact"/>
+        <w:ind w:left="60"/>
+        <w:rPr>
+          <w:rFonts w:cstheme="minorHAnsi"/>
+          <w:color w:val="000000" w:themeColor="text1"/>
+          <w:kern w:val="0"/>
+          <w:szCs w:val="21"/>
+        </w:rPr>
+      </w:pPr>
+      <w:r>
+        <w:rPr>
+          <w:rFonts w:cstheme="minorHAnsi"/>
+          <w:color w:val="000000" w:themeColor="text1"/>
+          <w:kern w:val="0"/>
+          <w:szCs w:val="21"/>
+        </w:rPr>
+        <w:tab/>
+      </w:r>
+      <w:r>
+        <w:rPr>
+          <w:rFonts w:cstheme="minorHAnsi"/>
+          <w:b/>
+          <w:bCs/>
+          <w:color w:val="000000" w:themeColor="text1"/>
+          <w:kern w:val="0"/>
+          <w:szCs w:val="21"/>
+        </w:rPr>
+        <w:tab/>
+      </w:r>
+      <w:r>
+        <w:rPr>
+          <w:rFonts w:cstheme="minorHAnsi"/>
+          <w:b/>
+          <w:bCs/>
+          <w:color w:val="000000" w:themeColor="text1"/>
+          <w:kern w:val="0"/>
+          <w:szCs w:val="21"/>
+        </w:rPr>
+        <w:tab/>
+      </w:r>
+      <w:r>
+        <w:rPr>
+          <w:rFonts w:cstheme="minorHAnsi"/>
+          <w:b/>
+          <w:bCs/>
+          <w:color w:val="000000" w:themeColor="text1"/>
+          <w:kern w:val="0"/>
+          <w:szCs w:val="21"/>
+        </w:rPr>
+        <w:tab/>
+      </w:r>
+      <w:proofErr w:type="spellStart"/>
+      <w:r>
+        <w:rPr>
+          <w:rFonts w:cstheme="minorHAnsi"/>
+          <w:color w:val="000000" w:themeColor="text1"/>
+          <w:kern w:val="0"/>
+          <w:szCs w:val="21"/>
+        </w:rPr>
+        <w:t>CreditCard</w:t>
+      </w:r>
+      <w:proofErr w:type="spellEnd"/>
+      <w:r>
+        <w:rPr>
+          <w:rFonts w:cstheme="minorHAnsi"/>
+          <w:color w:val="000000" w:themeColor="text1"/>
+          <w:kern w:val="0"/>
+          <w:szCs w:val="21"/>
+        </w:rPr>
+        <w:t xml:space="preserve"> </w:t>
+      </w:r>
+      <w:proofErr w:type="spellStart"/>
+      <w:r>
+        <w:rPr>
+          <w:rFonts w:cstheme="minorHAnsi"/>
+          <w:color w:val="000000" w:themeColor="text1"/>
+          <w:kern w:val="0"/>
+          <w:szCs w:val="21"/>
+        </w:rPr>
+        <w:t>m_paymentInfo</w:t>
+      </w:r>
+      <w:proofErr w:type="spellEnd"/>
+    </w:p>
+    <w:p>
+      <w:pPr>
+        <w:spacing w:after="0" w:line="230" w:lineRule="exact"/>
+        <w:ind w:left="60"/>
+        <w:rPr>
+          <w:rFonts w:cstheme="minorHAnsi"/>
+          <w:color w:val="000000" w:themeColor="text1"/>
+          <w:szCs w:val="21"/>
+        </w:rPr>
+      </w:pPr>
+      <w:r>
+        <w:rPr>
+          <w:rFonts w:cstheme="minorHAnsi"/>
+          <w:color w:val="000000" w:themeColor="text1"/>
+          <w:szCs w:val="21"/>
+        </w:rPr>
+        <w:tab/>
+      </w:r>
+      <w:r>
+        <w:rPr>
+          <w:rFonts w:cstheme="minorHAnsi"/>
+          <w:color w:val="000000" w:themeColor="text1"/>
+          <w:szCs w:val="21"/>
+        </w:rPr>
+        <w:tab/>
+        <w:t>Methods: a getter and setter for each variable stated above.</w:t>
+      </w:r>
+    </w:p>
+    <w:p>
+      <w:pPr>
+        <w:spacing w:after="0" w:line="230" w:lineRule="exact"/>
+        <w:ind w:left="60"/>
+        <w:rPr>
+          <w:rFonts w:cstheme="minorHAnsi"/>
+          <w:color w:val="000000" w:themeColor="text1"/>
+          <w:szCs w:val="21"/>
+        </w:rPr>
+      </w:pPr>
+      <w:r>
+        <w:rPr>
+          <w:rFonts w:cstheme="minorHAnsi"/>
+          <w:color w:val="000000" w:themeColor="text1"/>
+          <w:szCs w:val="21"/>
+        </w:rPr>
+        <w:tab/>
+        <w:t xml:space="preserve">Users – </w:t>
+      </w:r>
+    </w:p>
+    <w:p>
+      <w:pPr>
+        <w:widowControl/>
+        <w:autoSpaceDE w:val="0"/>
+        <w:autoSpaceDN w:val="0"/>
+        <w:adjustRightInd w:val="0"/>
+        <w:spacing w:after="0" w:line="240" w:lineRule="auto"/>
+        <w:rPr>
+          <w:rFonts w:cstheme="minorHAnsi"/>
+          <w:color w:val="000000" w:themeColor="text1"/>
+          <w:kern w:val="0"/>
+          <w:szCs w:val="21"/>
+        </w:rPr>
+      </w:pPr>
+      <w:r>
+        <w:rPr>
+          <w:rFonts w:cstheme="minorHAnsi"/>
+          <w:color w:val="000000" w:themeColor="text1"/>
+          <w:szCs w:val="21"/>
+        </w:rPr>
+        <w:tab/>
+      </w:r>
+      <w:r>
+        <w:rPr>
+          <w:rFonts w:cstheme="minorHAnsi"/>
+          <w:color w:val="000000" w:themeColor="text1"/>
+          <w:szCs w:val="21"/>
+        </w:rPr>
+        <w:tab/>
+        <w:t xml:space="preserve">Variables: </w:t>
+      </w:r>
+      <w:r>
+        <w:rPr>
+          <w:rFonts w:cstheme="minorHAnsi"/>
+          <w:color w:val="000000" w:themeColor="text1"/>
+          <w:kern w:val="0"/>
+          <w:szCs w:val="21"/>
+        </w:rPr>
+        <w:t xml:space="preserve">String </w:t>
+      </w:r>
+      <w:proofErr w:type="spellStart"/>
+      <w:r>
+        <w:rPr>
+          <w:rFonts w:cstheme="minorHAnsi"/>
+          <w:color w:val="000000" w:themeColor="text1"/>
+          <w:kern w:val="0"/>
+          <w:szCs w:val="21"/>
+        </w:rPr>
+        <w:t>m_username</w:t>
+      </w:r>
+      <w:proofErr w:type="spellEnd"/>
+      <w:r>
+        <w:rPr>
+          <w:rFonts w:cstheme="minorHAnsi"/>
+          <w:color w:val="000000" w:themeColor="text1"/>
+          <w:kern w:val="0"/>
+          <w:szCs w:val="21"/>
+        </w:rPr>
+        <w:t xml:space="preserve">, </w:t>
+      </w:r>
+      <w:proofErr w:type="spellStart"/>
+      <w:r>
+        <w:rPr>
+          <w:rFonts w:cstheme="minorHAnsi"/>
+          <w:color w:val="000000" w:themeColor="text1"/>
+          <w:kern w:val="0"/>
+          <w:szCs w:val="21"/>
+        </w:rPr>
+        <w:t>m_favoriteGenre</w:t>
+      </w:r>
+      <w:proofErr w:type="spellEnd"/>
+    </w:p>
+    <w:p>
+      <w:pPr>
+        <w:widowControl/>
+        <w:autoSpaceDE w:val="0"/>
+        <w:autoSpaceDN w:val="0"/>
+        <w:adjustRightInd w:val="0"/>
+        <w:spacing w:after="0" w:line="240" w:lineRule="auto"/>
+        <w:rPr>
+          <w:rFonts w:cstheme="minorHAnsi"/>
+          <w:color w:val="000000" w:themeColor="text1"/>
+          <w:kern w:val="0"/>
+          <w:szCs w:val="21"/>
+        </w:rPr>
+      </w:pPr>
+      <w:r>
+        <w:rPr>
+          <w:rFonts w:cstheme="minorHAnsi"/>
+          <w:color w:val="000000" w:themeColor="text1"/>
+          <w:kern w:val="0"/>
+          <w:szCs w:val="21"/>
+        </w:rPr>
+        <w:tab/>
+      </w:r>
+      <w:r>
+        <w:rPr>
+          <w:rFonts w:cstheme="minorHAnsi"/>
+          <w:color w:val="000000" w:themeColor="text1"/>
+          <w:kern w:val="0"/>
+          <w:szCs w:val="21"/>
+        </w:rPr>
+        <w:tab/>
+      </w:r>
+      <w:r>
+        <w:rPr>
+          <w:rFonts w:cstheme="minorHAnsi"/>
+          <w:color w:val="000000" w:themeColor="text1"/>
+          <w:kern w:val="0"/>
+          <w:szCs w:val="21"/>
+        </w:rPr>
+        <w:tab/>
+      </w:r>
+      <w:r>
+        <w:rPr>
+          <w:rFonts w:cstheme="minorHAnsi"/>
+          <w:color w:val="000000" w:themeColor="text1"/>
+          <w:kern w:val="0"/>
+          <w:szCs w:val="21"/>
+        </w:rPr>
+        <w:tab/>
+      </w:r>
+      <w:r>
+        <w:rPr>
+          <w:rFonts w:cstheme="minorHAnsi"/>
+          <w:b/>
+          <w:bCs/>
+          <w:color w:val="000000" w:themeColor="text1"/>
+          <w:kern w:val="0"/>
+          <w:szCs w:val="21"/>
+        </w:rPr>
+        <w:t>int</w:t>
+      </w:r>
+      <w:r>
+        <w:rPr>
+          <w:rFonts w:cstheme="minorHAnsi"/>
+          <w:color w:val="000000" w:themeColor="text1"/>
+          <w:kern w:val="0"/>
+          <w:szCs w:val="21"/>
+        </w:rPr>
+        <w:t xml:space="preserve"> </w:t>
+      </w:r>
+      <w:proofErr w:type="spellStart"/>
+      <w:r>
+        <w:rPr>
+          <w:rFonts w:cstheme="minorHAnsi"/>
+          <w:color w:val="000000" w:themeColor="text1"/>
+          <w:kern w:val="0"/>
+          <w:szCs w:val="21"/>
+        </w:rPr>
+        <w:t>m_accountID</w:t>
+      </w:r>
+      <w:proofErr w:type="spellEnd"/>
+    </w:p>
+    <w:p>
+      <w:pPr>
+        <w:widowControl/>
+        <w:autoSpaceDE w:val="0"/>
+        <w:autoSpaceDN w:val="0"/>
+        <w:adjustRightInd w:val="0"/>
+        <w:spacing w:after="0" w:line="240" w:lineRule="auto"/>
+        <w:rPr>
+          <w:rFonts w:cstheme="minorHAnsi"/>
+          <w:color w:val="000000" w:themeColor="text1"/>
+          <w:kern w:val="0"/>
+          <w:szCs w:val="21"/>
+        </w:rPr>
+      </w:pPr>
+      <w:r>
+        <w:rPr>
+          <w:rFonts w:cstheme="minorHAnsi"/>
+          <w:color w:val="000000" w:themeColor="text1"/>
+          <w:kern w:val="0"/>
+          <w:szCs w:val="21"/>
+        </w:rPr>
+        <w:tab/>
+      </w:r>
+      <w:r>
+        <w:rPr>
+          <w:rFonts w:cstheme="minorHAnsi"/>
+          <w:b/>
+          <w:bCs/>
+          <w:color w:val="000000" w:themeColor="text1"/>
+          <w:kern w:val="0"/>
+          <w:szCs w:val="21"/>
+        </w:rPr>
+        <w:tab/>
+      </w:r>
+      <w:r>
+        <w:rPr>
+          <w:rFonts w:cstheme="minorHAnsi"/>
+          <w:b/>
+          <w:bCs/>
+          <w:color w:val="000000" w:themeColor="text1"/>
+          <w:kern w:val="0"/>
+          <w:szCs w:val="21"/>
+        </w:rPr>
+        <w:tab/>
+      </w:r>
+      <w:r>
+        <w:rPr>
+          <w:rFonts w:cstheme="minorHAnsi"/>
+          <w:b/>
+          <w:bCs/>
+          <w:color w:val="000000" w:themeColor="text1"/>
+          <w:kern w:val="0"/>
+          <w:szCs w:val="21"/>
+        </w:rPr>
+        <w:tab/>
+      </w:r>
+      <w:r>
+        <w:rPr>
+          <w:rFonts w:cstheme="minorHAnsi"/>
+          <w:color w:val="000000" w:themeColor="text1"/>
+          <w:kern w:val="0"/>
+          <w:szCs w:val="21"/>
+        </w:rPr>
+        <w:t xml:space="preserve">List&lt;Integer&gt; </w:t>
+      </w:r>
+      <w:proofErr w:type="spellStart"/>
+      <w:r>
+        <w:rPr>
+          <w:rFonts w:cstheme="minorHAnsi"/>
+          <w:color w:val="000000" w:themeColor="text1"/>
+          <w:kern w:val="0"/>
+          <w:szCs w:val="21"/>
+        </w:rPr>
+        <w:t>m_favorites</w:t>
+      </w:r>
+      <w:proofErr w:type="spellEnd"/>
+    </w:p>
+    <w:p>
+      <w:pPr>
+        <w:widowControl/>
+        <w:autoSpaceDE w:val="0"/>
+        <w:autoSpaceDN w:val="0"/>
+        <w:adjustRightInd w:val="0"/>
+        <w:spacing w:after="0" w:line="240" w:lineRule="auto"/>
+        <w:rPr>
+          <w:rFonts w:cstheme="minorHAnsi"/>
+          <w:color w:val="000000" w:themeColor="text1"/>
+          <w:kern w:val="0"/>
+          <w:szCs w:val="21"/>
+        </w:rPr>
+      </w:pPr>
+      <w:r>
+        <w:rPr>
+          <w:rFonts w:cstheme="minorHAnsi"/>
+          <w:color w:val="000000" w:themeColor="text1"/>
+          <w:kern w:val="0"/>
+          <w:szCs w:val="21"/>
+        </w:rPr>
+        <w:tab/>
+      </w:r>
+      <w:r>
+        <w:rPr>
+          <w:rFonts w:cstheme="minorHAnsi"/>
+          <w:color w:val="000000" w:themeColor="text1"/>
+          <w:kern w:val="0"/>
+          <w:szCs w:val="21"/>
+        </w:rPr>
+        <w:tab/>
+      </w:r>
+      <w:r>
+        <w:rPr>
+          <w:rFonts w:cstheme="minorHAnsi"/>
+          <w:color w:val="000000" w:themeColor="text1"/>
+          <w:kern w:val="0"/>
+          <w:szCs w:val="21"/>
+        </w:rPr>
+        <w:tab/>
+      </w:r>
+      <w:r>
+        <w:rPr>
+          <w:rFonts w:cstheme="minorHAnsi"/>
+          <w:color w:val="000000" w:themeColor="text1"/>
+          <w:kern w:val="0"/>
+          <w:szCs w:val="21"/>
+        </w:rPr>
+        <w:tab/>
+      </w:r>
+      <w:r>
+        <w:rPr>
+          <w:rFonts w:cstheme="minorHAnsi"/>
+          <w:color w:val="000000" w:themeColor="text1"/>
+          <w:kern w:val="0"/>
+          <w:szCs w:val="21"/>
+        </w:rPr>
+        <w:t xml:space="preserve">List&lt;Integer&gt; </w:t>
+      </w:r>
+      <w:proofErr w:type="spellStart"/>
+      <w:r>
+        <w:rPr>
+          <w:rFonts w:cstheme="minorHAnsi"/>
+          <w:color w:val="000000" w:themeColor="text1"/>
+          <w:kern w:val="0"/>
+          <w:szCs w:val="21"/>
+        </w:rPr>
+        <w:t>m_recents</w:t>
+      </w:r>
+      <w:proofErr w:type="spellEnd"/>
+    </w:p>
+    <w:p>
+      <w:pPr>
+        <w:widowControl/>
+        <w:autoSpaceDE w:val="0"/>
+        <w:autoSpaceDN w:val="0"/>
+        <w:adjustRightInd w:val="0"/>
+        <w:spacing w:after="0" w:line="240" w:lineRule="auto"/>
+        <w:rPr>
+          <w:rFonts w:cstheme="minorHAnsi"/>
+          <w:color w:val="000000" w:themeColor="text1"/>
+          <w:kern w:val="0"/>
+          <w:szCs w:val="21"/>
+        </w:rPr>
+      </w:pPr>
+      <w:r>
+        <w:rPr>
+          <w:rFonts w:cstheme="minorHAnsi"/>
+          <w:color w:val="000000" w:themeColor="text1"/>
+          <w:kern w:val="0"/>
+          <w:szCs w:val="21"/>
+        </w:rPr>
+        <w:tab/>
+      </w:r>
+      <w:r>
+        <w:rPr>
+          <w:rFonts w:cstheme="minorHAnsi"/>
+          <w:b/>
+          <w:bCs/>
+          <w:color w:val="000000" w:themeColor="text1"/>
+          <w:kern w:val="0"/>
+          <w:szCs w:val="21"/>
+        </w:rPr>
+        <w:tab/>
+      </w:r>
+      <w:r>
+        <w:rPr>
+          <w:rFonts w:cstheme="minorHAnsi"/>
+          <w:b/>
+          <w:bCs/>
+          <w:color w:val="000000" w:themeColor="text1"/>
+          <w:kern w:val="0"/>
+          <w:szCs w:val="21"/>
+        </w:rPr>
+        <w:tab/>
+      </w:r>
+      <w:r>
+        <w:rPr>
+          <w:rFonts w:cstheme="minorHAnsi"/>
+          <w:b/>
+          <w:bCs/>
+          <w:color w:val="000000" w:themeColor="text1"/>
+          <w:kern w:val="0"/>
+          <w:szCs w:val="21"/>
+        </w:rPr>
+        <w:tab/>
+      </w:r>
+      <w:r>
+        <w:rPr>
+          <w:rFonts w:cstheme="minorHAnsi"/>
+          <w:color w:val="000000" w:themeColor="text1"/>
+          <w:kern w:val="0"/>
+          <w:szCs w:val="21"/>
+        </w:rPr>
+        <w:t xml:space="preserve">Crew </w:t>
+      </w:r>
+      <w:proofErr w:type="spellStart"/>
+      <w:r>
+        <w:rPr>
+          <w:rFonts w:cstheme="minorHAnsi"/>
+          <w:color w:val="000000" w:themeColor="text1"/>
+          <w:kern w:val="0"/>
+          <w:szCs w:val="21"/>
+        </w:rPr>
+        <w:t>m_favoriteCrew</w:t>
+      </w:r>
+      <w:proofErr w:type="spellEnd"/>
+    </w:p>
+    <w:p>
+      <w:pPr>
+        <w:widowControl/>
+        <w:autoSpaceDE w:val="0"/>
+        <w:autoSpaceDN w:val="0"/>
+        <w:adjustRightInd w:val="0"/>
+        <w:spacing w:after="0" w:line="240" w:lineRule="auto"/>
+        <w:rPr>
+          <w:rFonts w:cstheme="minorHAnsi"/>
+          <w:color w:val="000000" w:themeColor="text1"/>
+          <w:kern w:val="0"/>
+          <w:szCs w:val="21"/>
+        </w:rPr>
+      </w:pPr>
+      <w:r>
+        <w:rPr>
+          <w:rFonts w:cstheme="minorHAnsi"/>
+          <w:color w:val="000000" w:themeColor="text1"/>
+          <w:kern w:val="0"/>
+          <w:szCs w:val="21"/>
+        </w:rPr>
+        <w:lastRenderedPageBreak/>
+        <w:tab/>
+      </w:r>
+      <w:r>
+        <w:rPr>
+          <w:rFonts w:cstheme="minorHAnsi"/>
+          <w:b/>
+          <w:bCs/>
+          <w:color w:val="000000" w:themeColor="text1"/>
+          <w:kern w:val="0"/>
+          <w:szCs w:val="21"/>
+        </w:rPr>
+        <w:tab/>
+      </w:r>
+      <w:r>
+        <w:rPr>
+          <w:rFonts w:cstheme="minorHAnsi"/>
+          <w:b/>
+          <w:bCs/>
+          <w:color w:val="000000" w:themeColor="text1"/>
+          <w:kern w:val="0"/>
+          <w:szCs w:val="21"/>
+        </w:rPr>
+        <w:tab/>
+      </w:r>
+      <w:r>
+        <w:rPr>
+          <w:rFonts w:cstheme="minorHAnsi"/>
+          <w:b/>
+          <w:bCs/>
+          <w:color w:val="000000" w:themeColor="text1"/>
+          <w:kern w:val="0"/>
+          <w:szCs w:val="21"/>
+        </w:rPr>
+        <w:tab/>
+      </w:r>
+      <w:r>
+        <w:rPr>
+          <w:rFonts w:cstheme="minorHAnsi"/>
+          <w:b/>
+          <w:bCs/>
+          <w:color w:val="000000" w:themeColor="text1"/>
+          <w:kern w:val="0"/>
+          <w:szCs w:val="21"/>
+        </w:rPr>
+        <w:t>int</w:t>
+      </w:r>
+      <w:r>
+        <w:rPr>
+          <w:rFonts w:cstheme="minorHAnsi"/>
+          <w:color w:val="000000" w:themeColor="text1"/>
+          <w:kern w:val="0"/>
+          <w:szCs w:val="21"/>
+        </w:rPr>
+        <w:t xml:space="preserve"> </w:t>
+      </w:r>
+      <w:proofErr w:type="spellStart"/>
+      <w:r>
+        <w:rPr>
+          <w:rFonts w:cstheme="minorHAnsi"/>
+          <w:color w:val="000000" w:themeColor="text1"/>
+          <w:kern w:val="0"/>
+          <w:szCs w:val="21"/>
+        </w:rPr>
+        <w:t>m_userID</w:t>
+      </w:r>
+      <w:proofErr w:type="spellEnd"/>
+    </w:p>
+    <w:p>
+      <w:pPr>
+        <w:spacing w:after="0" w:line="230" w:lineRule="exact"/>
+        <w:ind w:left="60"/>
+        <w:rPr>
+          <w:rFonts w:cstheme="minorHAnsi"/>
+          <w:color w:val="000000" w:themeColor="text1"/>
+          <w:kern w:val="0"/>
+          <w:szCs w:val="21"/>
+        </w:rPr>
+      </w:pPr>
+      <w:r>
+        <w:rPr>
+          <w:rFonts w:cstheme="minorHAnsi"/>
+          <w:color w:val="000000" w:themeColor="text1"/>
+          <w:kern w:val="0"/>
+          <w:szCs w:val="21"/>
+        </w:rPr>
+        <w:tab/>
+      </w:r>
+      <w:r>
+        <w:rPr>
+          <w:rFonts w:cstheme="minorHAnsi"/>
+          <w:b/>
+          <w:bCs/>
+          <w:color w:val="000000" w:themeColor="text1"/>
+          <w:kern w:val="0"/>
+          <w:szCs w:val="21"/>
+        </w:rPr>
+        <w:tab/>
+      </w:r>
+      <w:r>
+        <w:rPr>
+          <w:rFonts w:cstheme="minorHAnsi"/>
+          <w:b/>
+          <w:bCs/>
+          <w:color w:val="000000" w:themeColor="text1"/>
+          <w:kern w:val="0"/>
+          <w:szCs w:val="21"/>
+        </w:rPr>
+        <w:tab/>
+      </w:r>
+      <w:r>
+        <w:rPr>
+          <w:rFonts w:cstheme="minorHAnsi"/>
+          <w:b/>
+          <w:bCs/>
+          <w:color w:val="000000" w:themeColor="text1"/>
+          <w:kern w:val="0"/>
+          <w:szCs w:val="21"/>
+        </w:rPr>
+        <w:tab/>
+      </w:r>
+      <w:r>
+        <w:rPr>
+          <w:rFonts w:cstheme="minorHAnsi"/>
+          <w:color w:val="000000" w:themeColor="text1"/>
+          <w:kern w:val="0"/>
+          <w:szCs w:val="21"/>
+        </w:rPr>
+        <w:t xml:space="preserve">String </w:t>
+      </w:r>
+      <w:proofErr w:type="spellStart"/>
+      <w:r>
+        <w:rPr>
+          <w:rFonts w:cstheme="minorHAnsi"/>
+          <w:color w:val="000000" w:themeColor="text1"/>
+          <w:kern w:val="0"/>
+          <w:szCs w:val="21"/>
+        </w:rPr>
+        <w:t>m_ageRestriction</w:t>
+      </w:r>
+      <w:proofErr w:type="spellEnd"/>
+    </w:p>
+    <w:p>
+      <w:pPr>
+        <w:spacing w:after="0" w:line="230" w:lineRule="exact"/>
+        <w:ind w:left="60"/>
+        <w:rPr>
+          <w:rFonts w:cstheme="minorHAnsi"/>
+          <w:color w:val="000000" w:themeColor="text1"/>
+          <w:szCs w:val="21"/>
+        </w:rPr>
+      </w:pPr>
+      <w:r>
+        <w:rPr>
+          <w:rFonts w:cstheme="minorHAnsi"/>
+          <w:color w:val="000000" w:themeColor="text1"/>
+          <w:szCs w:val="21"/>
+        </w:rPr>
+        <w:tab/>
+      </w:r>
+      <w:r>
+        <w:rPr>
+          <w:rFonts w:cstheme="minorHAnsi"/>
+          <w:color w:val="000000" w:themeColor="text1"/>
+          <w:szCs w:val="21"/>
+        </w:rPr>
+        <w:tab/>
+        <w:t>Methods: A getter and setter method for each variable listed above</w:t>
+      </w:r>
+    </w:p>
+    <w:p>
+      <w:pPr>
+        <w:spacing w:after="0" w:line="230" w:lineRule="exact"/>
+        <w:ind w:left="1680"/>
+        <w:rPr>
+          <w:rFonts w:cstheme="minorHAnsi"/>
+          <w:color w:val="000000" w:themeColor="text1"/>
+          <w:szCs w:val="21"/>
+        </w:rPr>
+      </w:pPr>
+      <w:proofErr w:type="spellStart"/>
+      <w:r>
+        <w:rPr>
+          <w:rFonts w:cstheme="minorHAnsi"/>
+          <w:color w:val="000000" w:themeColor="text1"/>
+          <w:szCs w:val="21"/>
+        </w:rPr>
+        <w:t>addFavorite</w:t>
+      </w:r>
+      <w:proofErr w:type="spellEnd"/>
+      <w:r>
+        <w:rPr>
+          <w:rFonts w:cstheme="minorHAnsi"/>
+          <w:color w:val="000000" w:themeColor="text1"/>
+          <w:szCs w:val="21"/>
+        </w:rPr>
+        <w:t xml:space="preserve">(int): this method takes the integer passed in which will be the movie that </w:t>
+      </w:r>
+      <w:r>
+        <w:rPr>
+          <w:rFonts w:cstheme="minorHAnsi"/>
+          <w:color w:val="000000" w:themeColor="text1"/>
+          <w:szCs w:val="21"/>
+        </w:rPr>
+        <w:t xml:space="preserve">           </w:t>
+      </w:r>
+      <w:r>
+        <w:rPr>
+          <w:rFonts w:cstheme="minorHAnsi"/>
+          <w:color w:val="000000" w:themeColor="text1"/>
+          <w:szCs w:val="21"/>
+        </w:rPr>
+        <w:t>will be added to favorites and adds it to the front of the favorites list.</w:t>
+      </w:r>
+    </w:p>
+    <w:p>
+      <w:pPr>
+        <w:spacing w:after="0" w:line="230" w:lineRule="exact"/>
+        <w:ind w:left="1680"/>
+        <w:rPr>
+          <w:rFonts w:cstheme="minorHAnsi"/>
+          <w:color w:val="000000" w:themeColor="text1"/>
+          <w:szCs w:val="21"/>
+        </w:rPr>
+      </w:pPr>
+      <w:proofErr w:type="spellStart"/>
+      <w:r>
+        <w:rPr>
+          <w:rFonts w:cstheme="minorHAnsi"/>
+          <w:color w:val="000000" w:themeColor="text1"/>
+          <w:szCs w:val="21"/>
+        </w:rPr>
+        <w:t>removeFavorite</w:t>
+      </w:r>
+      <w:proofErr w:type="spellEnd"/>
+      <w:r>
+        <w:rPr>
+          <w:rFonts w:cstheme="minorHAnsi"/>
+          <w:color w:val="000000" w:themeColor="text1"/>
+          <w:szCs w:val="21"/>
+        </w:rPr>
+        <w:t>(int)- Uses the integer which represents the movie ID number that is to be removed, finds it on the favorites list and then removes it.</w:t>
+      </w:r>
+    </w:p>
+    <w:p>
+      <w:pPr>
+        <w:spacing w:after="0" w:line="230" w:lineRule="exact"/>
+        <w:ind w:left="1680"/>
+        <w:rPr>
+          <w:rFonts w:cstheme="minorHAnsi"/>
+          <w:color w:val="000000" w:themeColor="text1"/>
+          <w:szCs w:val="21"/>
+        </w:rPr>
+      </w:pPr>
+      <w:proofErr w:type="spellStart"/>
+      <w:r>
+        <w:rPr>
+          <w:rFonts w:cstheme="minorHAnsi"/>
+          <w:color w:val="000000" w:themeColor="text1"/>
+          <w:szCs w:val="21"/>
+        </w:rPr>
+        <w:t>addRecent</w:t>
+      </w:r>
+      <w:proofErr w:type="spellEnd"/>
+      <w:r>
+        <w:rPr>
+          <w:rFonts w:cstheme="minorHAnsi"/>
+          <w:color w:val="000000" w:themeColor="text1"/>
+          <w:szCs w:val="21"/>
+        </w:rPr>
+        <w:t xml:space="preserve">(int)- Checks if the movie ID number is already in the </w:t>
+      </w:r>
+      <w:proofErr w:type="spellStart"/>
+      <w:r>
+        <w:rPr>
+          <w:rFonts w:cstheme="minorHAnsi"/>
+          <w:color w:val="000000" w:themeColor="text1"/>
+          <w:szCs w:val="21"/>
+        </w:rPr>
+        <w:t>recent’s</w:t>
+      </w:r>
+      <w:proofErr w:type="spellEnd"/>
+      <w:r>
+        <w:rPr>
+          <w:rFonts w:cstheme="minorHAnsi"/>
+          <w:color w:val="000000" w:themeColor="text1"/>
+          <w:szCs w:val="21"/>
+        </w:rPr>
+        <w:t xml:space="preserve"> list and </w:t>
+      </w:r>
+      <w:r>
+        <w:rPr>
+          <w:rFonts w:cstheme="minorHAnsi"/>
+          <w:color w:val="000000" w:themeColor="text1"/>
+          <w:szCs w:val="21"/>
+        </w:rPr>
+        <w:t xml:space="preserve">if it is not, will add it to the </w:t>
+      </w:r>
+      <w:proofErr w:type="spellStart"/>
+      <w:r>
+        <w:rPr>
+          <w:rFonts w:cstheme="minorHAnsi"/>
+          <w:color w:val="000000" w:themeColor="text1"/>
+          <w:szCs w:val="21"/>
+        </w:rPr>
+        <w:t>recents</w:t>
+      </w:r>
+      <w:proofErr w:type="spellEnd"/>
+      <w:r>
+        <w:rPr>
+          <w:rFonts w:cstheme="minorHAnsi"/>
+          <w:color w:val="000000" w:themeColor="text1"/>
+          <w:szCs w:val="21"/>
+        </w:rPr>
+        <w:t xml:space="preserve"> list. </w:t>
+      </w:r>
+    </w:p>
+    <w:p>
+      <w:pPr>
+        <w:spacing w:after="0" w:line="230" w:lineRule="exact"/>
+        <w:ind w:left="1680"/>
+        <w:rPr>
+          <w:rFonts w:cstheme="minorHAnsi"/>
+          <w:color w:val="000000" w:themeColor="text1"/>
+          <w:szCs w:val="21"/>
+        </w:rPr>
+      </w:pPr>
+      <w:proofErr w:type="spellStart"/>
+      <w:r>
+        <w:rPr>
+          <w:rFonts w:cstheme="minorHAnsi"/>
+          <w:color w:val="000000" w:themeColor="text1"/>
+          <w:szCs w:val="21"/>
+        </w:rPr>
+        <w:t>removeRecents</w:t>
+      </w:r>
+      <w:proofErr w:type="spellEnd"/>
+      <w:r>
+        <w:rPr>
+          <w:rFonts w:cstheme="minorHAnsi"/>
+          <w:color w:val="000000" w:themeColor="text1"/>
+          <w:szCs w:val="21"/>
+        </w:rPr>
+        <w:t xml:space="preserve">(int)- checks to see if the movie ID number passed in is in the </w:t>
+      </w:r>
+      <w:proofErr w:type="spellStart"/>
+      <w:r>
+        <w:rPr>
+          <w:rFonts w:cstheme="minorHAnsi"/>
+          <w:color w:val="000000" w:themeColor="text1"/>
+          <w:szCs w:val="21"/>
+        </w:rPr>
+        <w:t>recents</w:t>
+      </w:r>
+      <w:proofErr w:type="spellEnd"/>
+      <w:r>
+        <w:rPr>
+          <w:rFonts w:cstheme="minorHAnsi"/>
+          <w:color w:val="000000" w:themeColor="text1"/>
+          <w:szCs w:val="21"/>
+        </w:rPr>
+        <w:t xml:space="preserve"> list, and if so, removes it from the </w:t>
+      </w:r>
+      <w:proofErr w:type="spellStart"/>
+      <w:r>
+        <w:rPr>
+          <w:rFonts w:cstheme="minorHAnsi"/>
+          <w:color w:val="000000" w:themeColor="text1"/>
+          <w:szCs w:val="21"/>
+        </w:rPr>
+        <w:t>recents</w:t>
+      </w:r>
+      <w:proofErr w:type="spellEnd"/>
+      <w:r>
+        <w:rPr>
+          <w:rFonts w:cstheme="minorHAnsi"/>
+          <w:color w:val="000000" w:themeColor="text1"/>
+          <w:szCs w:val="21"/>
+        </w:rPr>
+        <w:t xml:space="preserve"> list.</w:t>
+      </w:r>
+    </w:p>
+    <w:p>
+      <w:pPr>
+        <w:spacing w:after="0" w:line="230" w:lineRule="exact"/>
+        <w:rPr>
+          <w:rFonts w:cstheme="minorHAnsi"/>
+          <w:color w:val="000000" w:themeColor="text1"/>
+          <w:szCs w:val="21"/>
+        </w:rPr>
+      </w:pPr>
+      <w:r>
+        <w:rPr>
+          <w:rFonts w:cstheme="minorHAnsi"/>
+          <w:color w:val="000000" w:themeColor="text1"/>
+          <w:szCs w:val="21"/>
+        </w:rPr>
+        <w:tab/>
+      </w:r>
     </w:p>
     <w:p>
       <w:pPr>
@@ -13282,6 +16380,9 @@
       <w:r>
         <w:t xml:space="preserve">List of favorite movie quotes displayed at the bottom of every page. Project if the rest of the project    is completed in a timely manner. </w:t>
       </w:r>
+      <w:r>
+        <w:t xml:space="preserve">Was able to implement and is displayed on the front page. </w:t>
+      </w:r>
     </w:p>
     <w:p>
       <w:pPr>
@@ -14108,6 +17209,53 @@
       <w:r>
         <w:t xml:space="preserve">Subscriber: The person who pays for a subscription. They own the account which allows people they decided to have access, have access as a user. </w:t>
       </w:r>
+    </w:p>
+    <w:p>
+      <w:pPr>
+        <w:spacing w:after="0" w:line="240" w:lineRule="exact"/>
+        <w:ind w:left="60"/>
+      </w:pPr>
+    </w:p>
+    <w:p>
+      <w:pPr>
+        <w:spacing w:after="0" w:line="240" w:lineRule="exact"/>
+        <w:ind w:left="60"/>
+      </w:pPr>
+      <w:r>
+        <w:t>Getter – A method that returns the value stored inside a class’s global variable</w:t>
+      </w:r>
+    </w:p>
+    <w:p>
+      <w:pPr>
+        <w:spacing w:after="0" w:line="240" w:lineRule="exact"/>
+        <w:ind w:left="60"/>
+      </w:pPr>
+    </w:p>
+    <w:p>
+      <w:pPr>
+        <w:spacing w:after="0" w:line="240" w:lineRule="exact"/>
+        <w:ind w:left="60"/>
+      </w:pPr>
+      <w:r>
+        <w:t>Setter- A method that sets a global variable to the object that is passed into it.</w:t>
+      </w:r>
+    </w:p>
+    <w:p>
+      <w:pPr>
+        <w:spacing w:after="0" w:line="240" w:lineRule="exact"/>
+        <w:ind w:left="60"/>
+      </w:pPr>
+    </w:p>
+    <w:p>
+      <w:pPr>
+        <w:spacing w:after="0" w:line="240" w:lineRule="exact"/>
+        <w:ind w:left="60"/>
+      </w:pPr>
+      <w:r>
+        <w:t>Subscriber- The person who pays for the account, more information is stored here.</w:t>
+      </w:r>
+      <w:bookmarkStart w:id="1" w:name="_GoBack"/>
+      <w:bookmarkEnd w:id="1"/>
     </w:p>
     <w:p>
       <w:pPr>
@@ -14220,7 +17368,6 @@
     <w:p/>
     <w:p>
       <w:r>
-        <w:lastRenderedPageBreak/>
         <w:t>Pictured below is the</w:t>
       </w:r>
       <w:r>
@@ -14356,7 +17503,6 @@
     <w:p/>
     <w:p>
       <w:r>
-        <w:lastRenderedPageBreak/>
         <w:t>This the revised site map layout of the pictures above:</w:t>
       </w:r>
     </w:p>

</xml_diff>

<commit_message>
Added the tables in the database to 3.3.3.1. Should we provide some screenshots?
</commit_message>
<xml_diff>
--- a/Project Planning Material/CS419 RAD Doc.docx
+++ b/Project Planning Material/CS419 RAD Doc.docx
@@ -10687,16 +10687,6 @@
           <w:szCs w:val="21"/>
         </w:rPr>
         <w:tab/>
-      </w:r>
-      <w:r>
-        <w:rPr>
-          <w:rFonts w:cstheme="minorHAnsi"/>
-          <w:b/>
-          <w:bCs/>
-          <w:color w:val="000000" w:themeColor="text1"/>
-          <w:kern w:val="0"/>
-          <w:szCs w:val="21"/>
-        </w:rPr>
         <w:t>int</w:t>
       </w:r>
       <w:r>
@@ -11870,14 +11860,6 @@
           <w:szCs w:val="21"/>
         </w:rPr>
         <w:tab/>
-      </w:r>
-      <w:r>
-        <w:rPr>
-          <w:rFonts w:cstheme="minorHAnsi"/>
-          <w:color w:val="000000" w:themeColor="text1"/>
-          <w:kern w:val="0"/>
-          <w:szCs w:val="21"/>
-        </w:rPr>
         <w:t xml:space="preserve">List&lt;Integer&gt; </w:t>
       </w:r>
       <w:proofErr w:type="spellStart"/>
@@ -12025,16 +12007,6 @@
           <w:szCs w:val="21"/>
         </w:rPr>
         <w:tab/>
-      </w:r>
-      <w:r>
-        <w:rPr>
-          <w:rFonts w:cstheme="minorHAnsi"/>
-          <w:b/>
-          <w:bCs/>
-          <w:color w:val="000000" w:themeColor="text1"/>
-          <w:kern w:val="0"/>
-          <w:szCs w:val="21"/>
-        </w:rPr>
         <w:t>int</w:t>
       </w:r>
       <w:r>
@@ -12370,6 +12342,4126 @@
           <w:szCs w:val="21"/>
         </w:rPr>
         <w:t xml:space="preserve"> list.</w:t>
+      </w:r>
+    </w:p>
+    <w:p>
+      <w:pPr>
+        <w:spacing w:after="0" w:line="230" w:lineRule="exact"/>
+        <w:rPr>
+          <w:rFonts w:cstheme="minorHAnsi"/>
+          <w:color w:val="000000" w:themeColor="text1"/>
+          <w:szCs w:val="21"/>
+        </w:rPr>
+      </w:pPr>
+      <w:proofErr w:type="spellStart"/>
+      <w:r>
+        <w:rPr>
+          <w:rFonts w:cstheme="minorHAnsi"/>
+          <w:color w:val="000000" w:themeColor="text1"/>
+          <w:szCs w:val="21"/>
+        </w:rPr>
+        <w:t>DataBase</w:t>
+      </w:r>
+      <w:proofErr w:type="spellEnd"/>
+      <w:r>
+        <w:rPr>
+          <w:rFonts w:cstheme="minorHAnsi"/>
+          <w:color w:val="000000" w:themeColor="text1"/>
+          <w:szCs w:val="21"/>
+        </w:rPr>
+        <w:t>:</w:t>
+      </w:r>
+    </w:p>
+    <w:p>
+      <w:pPr>
+        <w:spacing w:after="0" w:line="230" w:lineRule="exact"/>
+        <w:rPr>
+          <w:rFonts w:cstheme="minorHAnsi"/>
+          <w:color w:val="000000" w:themeColor="text1"/>
+          <w:szCs w:val="21"/>
+        </w:rPr>
+      </w:pPr>
+      <w:r>
+        <w:rPr>
+          <w:rFonts w:cstheme="minorHAnsi"/>
+          <w:color w:val="000000" w:themeColor="text1"/>
+          <w:szCs w:val="21"/>
+        </w:rPr>
+        <w:tab/>
+        <w:t>Tables:</w:t>
+      </w:r>
+    </w:p>
+    <w:p>
+      <w:pPr>
+        <w:spacing w:after="0" w:line="230" w:lineRule="exact"/>
+        <w:rPr>
+          <w:rFonts w:cstheme="minorHAnsi"/>
+          <w:color w:val="000000" w:themeColor="text1"/>
+          <w:szCs w:val="21"/>
+        </w:rPr>
+      </w:pPr>
+      <w:r>
+        <w:rPr>
+          <w:rFonts w:cstheme="minorHAnsi"/>
+          <w:color w:val="000000" w:themeColor="text1"/>
+          <w:szCs w:val="21"/>
+        </w:rPr>
+        <w:tab/>
+      </w:r>
+      <w:r>
+        <w:rPr>
+          <w:rFonts w:cstheme="minorHAnsi"/>
+          <w:color w:val="000000" w:themeColor="text1"/>
+          <w:szCs w:val="21"/>
+        </w:rPr>
+        <w:tab/>
+      </w:r>
+      <w:r>
+        <w:rPr>
+          <w:rFonts w:cstheme="minorHAnsi"/>
+          <w:color w:val="000000" w:themeColor="text1"/>
+          <w:szCs w:val="21"/>
+        </w:rPr>
+        <w:tab/>
+        <w:t>Card: card ID type int</w:t>
+      </w:r>
+    </w:p>
+    <w:p>
+      <w:pPr>
+        <w:spacing w:after="0" w:line="230" w:lineRule="exact"/>
+        <w:rPr>
+          <w:rFonts w:cstheme="minorHAnsi"/>
+          <w:color w:val="000000" w:themeColor="text1"/>
+          <w:szCs w:val="21"/>
+        </w:rPr>
+      </w:pPr>
+      <w:r>
+        <w:rPr>
+          <w:rFonts w:cstheme="minorHAnsi"/>
+          <w:color w:val="000000" w:themeColor="text1"/>
+          <w:szCs w:val="21"/>
+        </w:rPr>
+        <w:tab/>
+      </w:r>
+      <w:r>
+        <w:rPr>
+          <w:rFonts w:cstheme="minorHAnsi"/>
+          <w:color w:val="000000" w:themeColor="text1"/>
+          <w:szCs w:val="21"/>
+        </w:rPr>
+        <w:tab/>
+      </w:r>
+      <w:r>
+        <w:rPr>
+          <w:rFonts w:cstheme="minorHAnsi"/>
+          <w:color w:val="000000" w:themeColor="text1"/>
+          <w:szCs w:val="21"/>
+        </w:rPr>
+        <w:tab/>
+      </w:r>
+      <w:r>
+        <w:rPr>
+          <w:rFonts w:cstheme="minorHAnsi"/>
+          <w:color w:val="000000" w:themeColor="text1"/>
+          <w:szCs w:val="21"/>
+        </w:rPr>
+        <w:tab/>
+        <w:t>Account ID type int</w:t>
+      </w:r>
+    </w:p>
+    <w:p>
+      <w:pPr>
+        <w:spacing w:after="0" w:line="230" w:lineRule="exact"/>
+        <w:rPr>
+          <w:rFonts w:cstheme="minorHAnsi"/>
+          <w:color w:val="000000" w:themeColor="text1"/>
+          <w:szCs w:val="21"/>
+        </w:rPr>
+      </w:pPr>
+      <w:r>
+        <w:rPr>
+          <w:rFonts w:cstheme="minorHAnsi"/>
+          <w:color w:val="000000" w:themeColor="text1"/>
+          <w:szCs w:val="21"/>
+        </w:rPr>
+        <w:tab/>
+      </w:r>
+      <w:r>
+        <w:rPr>
+          <w:rFonts w:cstheme="minorHAnsi"/>
+          <w:color w:val="000000" w:themeColor="text1"/>
+          <w:szCs w:val="21"/>
+        </w:rPr>
+        <w:tab/>
+      </w:r>
+      <w:r>
+        <w:rPr>
+          <w:rFonts w:cstheme="minorHAnsi"/>
+          <w:color w:val="000000" w:themeColor="text1"/>
+          <w:szCs w:val="21"/>
+        </w:rPr>
+        <w:tab/>
+      </w:r>
+      <w:r>
+        <w:rPr>
+          <w:rFonts w:cstheme="minorHAnsi"/>
+          <w:color w:val="000000" w:themeColor="text1"/>
+          <w:szCs w:val="21"/>
+        </w:rPr>
+        <w:tab/>
+      </w:r>
+      <w:proofErr w:type="spellStart"/>
+      <w:r>
+        <w:rPr>
+          <w:rFonts w:cstheme="minorHAnsi"/>
+          <w:color w:val="000000" w:themeColor="text1"/>
+          <w:szCs w:val="21"/>
+        </w:rPr>
+        <w:t>creditCardCCV</w:t>
+      </w:r>
+      <w:proofErr w:type="spellEnd"/>
+      <w:r>
+        <w:rPr>
+          <w:rFonts w:cstheme="minorHAnsi"/>
+          <w:color w:val="000000" w:themeColor="text1"/>
+          <w:szCs w:val="21"/>
+        </w:rPr>
+        <w:t xml:space="preserve"> type int</w:t>
+      </w:r>
+    </w:p>
+    <w:p>
+      <w:pPr>
+        <w:spacing w:after="0" w:line="230" w:lineRule="exact"/>
+        <w:rPr>
+          <w:rFonts w:cstheme="minorHAnsi"/>
+          <w:color w:val="000000" w:themeColor="text1"/>
+          <w:szCs w:val="21"/>
+        </w:rPr>
+      </w:pPr>
+      <w:r>
+        <w:rPr>
+          <w:rFonts w:cstheme="minorHAnsi"/>
+          <w:color w:val="000000" w:themeColor="text1"/>
+          <w:szCs w:val="21"/>
+        </w:rPr>
+        <w:tab/>
+      </w:r>
+      <w:r>
+        <w:rPr>
+          <w:rFonts w:cstheme="minorHAnsi"/>
+          <w:color w:val="000000" w:themeColor="text1"/>
+          <w:szCs w:val="21"/>
+        </w:rPr>
+        <w:tab/>
+      </w:r>
+      <w:r>
+        <w:rPr>
+          <w:rFonts w:cstheme="minorHAnsi"/>
+          <w:color w:val="000000" w:themeColor="text1"/>
+          <w:szCs w:val="21"/>
+        </w:rPr>
+        <w:tab/>
+      </w:r>
+      <w:r>
+        <w:rPr>
+          <w:rFonts w:cstheme="minorHAnsi"/>
+          <w:color w:val="000000" w:themeColor="text1"/>
+          <w:szCs w:val="21"/>
+        </w:rPr>
+        <w:tab/>
+      </w:r>
+      <w:proofErr w:type="spellStart"/>
+      <w:r>
+        <w:rPr>
+          <w:rFonts w:cstheme="minorHAnsi"/>
+          <w:color w:val="000000" w:themeColor="text1"/>
+          <w:szCs w:val="21"/>
+        </w:rPr>
+        <w:t>creditCardNumber</w:t>
+      </w:r>
+      <w:proofErr w:type="spellEnd"/>
+      <w:r>
+        <w:rPr>
+          <w:rFonts w:cstheme="minorHAnsi"/>
+          <w:color w:val="000000" w:themeColor="text1"/>
+          <w:szCs w:val="21"/>
+        </w:rPr>
+        <w:t xml:space="preserve"> type int</w:t>
+      </w:r>
+    </w:p>
+    <w:p>
+      <w:pPr>
+        <w:spacing w:after="0" w:line="230" w:lineRule="exact"/>
+        <w:rPr>
+          <w:rFonts w:cstheme="minorHAnsi"/>
+          <w:color w:val="000000" w:themeColor="text1"/>
+          <w:szCs w:val="21"/>
+        </w:rPr>
+      </w:pPr>
+      <w:r>
+        <w:rPr>
+          <w:rFonts w:cstheme="minorHAnsi"/>
+          <w:color w:val="000000" w:themeColor="text1"/>
+          <w:szCs w:val="21"/>
+        </w:rPr>
+        <w:tab/>
+      </w:r>
+      <w:r>
+        <w:rPr>
+          <w:rFonts w:cstheme="minorHAnsi"/>
+          <w:color w:val="000000" w:themeColor="text1"/>
+          <w:szCs w:val="21"/>
+        </w:rPr>
+        <w:tab/>
+      </w:r>
+      <w:r>
+        <w:rPr>
+          <w:rFonts w:cstheme="minorHAnsi"/>
+          <w:color w:val="000000" w:themeColor="text1"/>
+          <w:szCs w:val="21"/>
+        </w:rPr>
+        <w:tab/>
+      </w:r>
+      <w:r>
+        <w:rPr>
+          <w:rFonts w:cstheme="minorHAnsi"/>
+          <w:color w:val="000000" w:themeColor="text1"/>
+          <w:szCs w:val="21"/>
+        </w:rPr>
+        <w:tab/>
+      </w:r>
+      <w:proofErr w:type="spellStart"/>
+      <w:r>
+        <w:rPr>
+          <w:rFonts w:cstheme="minorHAnsi"/>
+          <w:color w:val="000000" w:themeColor="text1"/>
+          <w:szCs w:val="21"/>
+        </w:rPr>
+        <w:t>cardHolderFirstName</w:t>
+      </w:r>
+      <w:proofErr w:type="spellEnd"/>
+      <w:r>
+        <w:rPr>
+          <w:rFonts w:cstheme="minorHAnsi"/>
+          <w:color w:val="000000" w:themeColor="text1"/>
+          <w:szCs w:val="21"/>
+        </w:rPr>
+        <w:t xml:space="preserve"> type String</w:t>
+      </w:r>
+    </w:p>
+    <w:p>
+      <w:pPr>
+        <w:spacing w:after="0" w:line="230" w:lineRule="exact"/>
+        <w:rPr>
+          <w:rFonts w:cstheme="minorHAnsi"/>
+          <w:color w:val="000000" w:themeColor="text1"/>
+          <w:szCs w:val="21"/>
+        </w:rPr>
+      </w:pPr>
+      <w:r>
+        <w:rPr>
+          <w:rFonts w:cstheme="minorHAnsi"/>
+          <w:color w:val="000000" w:themeColor="text1"/>
+          <w:szCs w:val="21"/>
+        </w:rPr>
+        <w:tab/>
+      </w:r>
+      <w:r>
+        <w:rPr>
+          <w:rFonts w:cstheme="minorHAnsi"/>
+          <w:color w:val="000000" w:themeColor="text1"/>
+          <w:szCs w:val="21"/>
+        </w:rPr>
+        <w:tab/>
+      </w:r>
+      <w:r>
+        <w:rPr>
+          <w:rFonts w:cstheme="minorHAnsi"/>
+          <w:color w:val="000000" w:themeColor="text1"/>
+          <w:szCs w:val="21"/>
+        </w:rPr>
+        <w:tab/>
+      </w:r>
+      <w:r>
+        <w:rPr>
+          <w:rFonts w:cstheme="minorHAnsi"/>
+          <w:color w:val="000000" w:themeColor="text1"/>
+          <w:szCs w:val="21"/>
+        </w:rPr>
+        <w:tab/>
+      </w:r>
+      <w:proofErr w:type="spellStart"/>
+      <w:r>
+        <w:rPr>
+          <w:rFonts w:cstheme="minorHAnsi"/>
+          <w:color w:val="000000" w:themeColor="text1"/>
+          <w:szCs w:val="21"/>
+        </w:rPr>
+        <w:t>cardHolderLastName</w:t>
+      </w:r>
+      <w:proofErr w:type="spellEnd"/>
+      <w:r>
+        <w:rPr>
+          <w:rFonts w:cstheme="minorHAnsi"/>
+          <w:color w:val="000000" w:themeColor="text1"/>
+          <w:szCs w:val="21"/>
+        </w:rPr>
+        <w:t xml:space="preserve"> type String</w:t>
+      </w:r>
+    </w:p>
+    <w:p>
+      <w:pPr>
+        <w:spacing w:after="0" w:line="230" w:lineRule="exact"/>
+        <w:rPr>
+          <w:rFonts w:cstheme="minorHAnsi"/>
+          <w:color w:val="000000" w:themeColor="text1"/>
+          <w:szCs w:val="21"/>
+        </w:rPr>
+      </w:pPr>
+      <w:r>
+        <w:rPr>
+          <w:rFonts w:cstheme="minorHAnsi"/>
+          <w:color w:val="000000" w:themeColor="text1"/>
+          <w:szCs w:val="21"/>
+        </w:rPr>
+        <w:tab/>
+      </w:r>
+      <w:r>
+        <w:rPr>
+          <w:rFonts w:cstheme="minorHAnsi"/>
+          <w:color w:val="000000" w:themeColor="text1"/>
+          <w:szCs w:val="21"/>
+        </w:rPr>
+        <w:tab/>
+      </w:r>
+      <w:r>
+        <w:rPr>
+          <w:rFonts w:cstheme="minorHAnsi"/>
+          <w:color w:val="000000" w:themeColor="text1"/>
+          <w:szCs w:val="21"/>
+        </w:rPr>
+        <w:tab/>
+      </w:r>
+      <w:r>
+        <w:rPr>
+          <w:rFonts w:cstheme="minorHAnsi"/>
+          <w:color w:val="000000" w:themeColor="text1"/>
+          <w:szCs w:val="21"/>
+        </w:rPr>
+        <w:tab/>
+      </w:r>
+      <w:proofErr w:type="spellStart"/>
+      <w:r>
+        <w:rPr>
+          <w:rFonts w:cstheme="minorHAnsi"/>
+          <w:color w:val="000000" w:themeColor="text1"/>
+          <w:szCs w:val="21"/>
+        </w:rPr>
+        <w:t>expYear</w:t>
+      </w:r>
+      <w:proofErr w:type="spellEnd"/>
+      <w:r>
+        <w:rPr>
+          <w:rFonts w:cstheme="minorHAnsi"/>
+          <w:color w:val="000000" w:themeColor="text1"/>
+          <w:szCs w:val="21"/>
+        </w:rPr>
+        <w:t xml:space="preserve"> type int</w:t>
+      </w:r>
+    </w:p>
+    <w:p>
+      <w:pPr>
+        <w:spacing w:after="0" w:line="230" w:lineRule="exact"/>
+        <w:rPr>
+          <w:rFonts w:cstheme="minorHAnsi"/>
+          <w:color w:val="000000" w:themeColor="text1"/>
+          <w:szCs w:val="21"/>
+        </w:rPr>
+      </w:pPr>
+      <w:r>
+        <w:rPr>
+          <w:rFonts w:cstheme="minorHAnsi"/>
+          <w:color w:val="000000" w:themeColor="text1"/>
+          <w:szCs w:val="21"/>
+        </w:rPr>
+        <w:tab/>
+      </w:r>
+      <w:r>
+        <w:rPr>
+          <w:rFonts w:cstheme="minorHAnsi"/>
+          <w:color w:val="000000" w:themeColor="text1"/>
+          <w:szCs w:val="21"/>
+        </w:rPr>
+        <w:tab/>
+      </w:r>
+      <w:r>
+        <w:rPr>
+          <w:rFonts w:cstheme="minorHAnsi"/>
+          <w:color w:val="000000" w:themeColor="text1"/>
+          <w:szCs w:val="21"/>
+        </w:rPr>
+        <w:tab/>
+      </w:r>
+      <w:r>
+        <w:rPr>
+          <w:rFonts w:cstheme="minorHAnsi"/>
+          <w:color w:val="000000" w:themeColor="text1"/>
+          <w:szCs w:val="21"/>
+        </w:rPr>
+        <w:tab/>
+      </w:r>
+      <w:proofErr w:type="spellStart"/>
+      <w:r>
+        <w:rPr>
+          <w:rFonts w:cstheme="minorHAnsi"/>
+          <w:color w:val="000000" w:themeColor="text1"/>
+          <w:szCs w:val="21"/>
+        </w:rPr>
+        <w:t>expMonth</w:t>
+      </w:r>
+      <w:proofErr w:type="spellEnd"/>
+      <w:r>
+        <w:rPr>
+          <w:rFonts w:cstheme="minorHAnsi"/>
+          <w:color w:val="000000" w:themeColor="text1"/>
+          <w:szCs w:val="21"/>
+        </w:rPr>
+        <w:t xml:space="preserve"> type String</w:t>
+      </w:r>
+    </w:p>
+    <w:p>
+      <w:pPr>
+        <w:spacing w:after="0" w:line="230" w:lineRule="exact"/>
+        <w:rPr>
+          <w:rFonts w:cstheme="minorHAnsi"/>
+          <w:color w:val="000000" w:themeColor="text1"/>
+          <w:szCs w:val="21"/>
+        </w:rPr>
+      </w:pPr>
+      <w:r>
+        <w:rPr>
+          <w:rFonts w:cstheme="minorHAnsi"/>
+          <w:color w:val="000000" w:themeColor="text1"/>
+          <w:szCs w:val="21"/>
+        </w:rPr>
+        <w:tab/>
+      </w:r>
+      <w:r>
+        <w:rPr>
+          <w:rFonts w:cstheme="minorHAnsi"/>
+          <w:color w:val="000000" w:themeColor="text1"/>
+          <w:szCs w:val="21"/>
+        </w:rPr>
+        <w:tab/>
+      </w:r>
+      <w:r>
+        <w:rPr>
+          <w:rFonts w:cstheme="minorHAnsi"/>
+          <w:color w:val="000000" w:themeColor="text1"/>
+          <w:szCs w:val="21"/>
+        </w:rPr>
+        <w:tab/>
+      </w:r>
+      <w:r>
+        <w:rPr>
+          <w:rFonts w:cstheme="minorHAnsi"/>
+          <w:color w:val="000000" w:themeColor="text1"/>
+          <w:szCs w:val="21"/>
+        </w:rPr>
+        <w:tab/>
+      </w:r>
+      <w:proofErr w:type="spellStart"/>
+      <w:r>
+        <w:rPr>
+          <w:rFonts w:cstheme="minorHAnsi"/>
+          <w:color w:val="000000" w:themeColor="text1"/>
+          <w:szCs w:val="21"/>
+        </w:rPr>
+        <w:t>ccType</w:t>
+      </w:r>
+      <w:proofErr w:type="spellEnd"/>
+      <w:r>
+        <w:rPr>
+          <w:rFonts w:cstheme="minorHAnsi"/>
+          <w:color w:val="000000" w:themeColor="text1"/>
+          <w:szCs w:val="21"/>
+        </w:rPr>
+        <w:t xml:space="preserve"> type </w:t>
+      </w:r>
+      <w:proofErr w:type="spellStart"/>
+      <w:r>
+        <w:rPr>
+          <w:rFonts w:cstheme="minorHAnsi"/>
+          <w:color w:val="000000" w:themeColor="text1"/>
+          <w:szCs w:val="21"/>
+        </w:rPr>
+        <w:t>type</w:t>
+      </w:r>
+      <w:proofErr w:type="spellEnd"/>
+      <w:r>
+        <w:rPr>
+          <w:rFonts w:cstheme="minorHAnsi"/>
+          <w:color w:val="000000" w:themeColor="text1"/>
+          <w:szCs w:val="21"/>
+        </w:rPr>
+        <w:t xml:space="preserve"> String</w:t>
+      </w:r>
+    </w:p>
+    <w:p>
+      <w:pPr>
+        <w:spacing w:after="0" w:line="230" w:lineRule="exact"/>
+        <w:rPr>
+          <w:rFonts w:cstheme="minorHAnsi"/>
+          <w:color w:val="000000" w:themeColor="text1"/>
+          <w:szCs w:val="21"/>
+        </w:rPr>
+      </w:pPr>
+      <w:r>
+        <w:rPr>
+          <w:rFonts w:cstheme="minorHAnsi"/>
+          <w:color w:val="000000" w:themeColor="text1"/>
+          <w:szCs w:val="21"/>
+        </w:rPr>
+        <w:tab/>
+      </w:r>
+      <w:r>
+        <w:rPr>
+          <w:rFonts w:cstheme="minorHAnsi"/>
+          <w:color w:val="000000" w:themeColor="text1"/>
+          <w:szCs w:val="21"/>
+        </w:rPr>
+        <w:tab/>
+      </w:r>
+      <w:r>
+        <w:rPr>
+          <w:rFonts w:cstheme="minorHAnsi"/>
+          <w:color w:val="000000" w:themeColor="text1"/>
+          <w:szCs w:val="21"/>
+        </w:rPr>
+        <w:tab/>
+        <w:t xml:space="preserve">Crew: </w:t>
+      </w:r>
+      <w:proofErr w:type="spellStart"/>
+      <w:r>
+        <w:rPr>
+          <w:rFonts w:cstheme="minorHAnsi"/>
+          <w:color w:val="000000" w:themeColor="text1"/>
+          <w:szCs w:val="21"/>
+        </w:rPr>
+        <w:t>crewID</w:t>
+      </w:r>
+      <w:proofErr w:type="spellEnd"/>
+      <w:r>
+        <w:rPr>
+          <w:rFonts w:cstheme="minorHAnsi"/>
+          <w:color w:val="000000" w:themeColor="text1"/>
+          <w:szCs w:val="21"/>
+        </w:rPr>
+        <w:t xml:space="preserve"> type int </w:t>
+      </w:r>
+    </w:p>
+    <w:p>
+      <w:pPr>
+        <w:spacing w:after="0" w:line="230" w:lineRule="exact"/>
+        <w:rPr>
+          <w:rFonts w:cstheme="minorHAnsi"/>
+          <w:color w:val="000000" w:themeColor="text1"/>
+          <w:szCs w:val="21"/>
+        </w:rPr>
+      </w:pPr>
+      <w:r>
+        <w:rPr>
+          <w:rFonts w:cstheme="minorHAnsi"/>
+          <w:color w:val="000000" w:themeColor="text1"/>
+          <w:szCs w:val="21"/>
+        </w:rPr>
+        <w:tab/>
+      </w:r>
+      <w:r>
+        <w:rPr>
+          <w:rFonts w:cstheme="minorHAnsi"/>
+          <w:color w:val="000000" w:themeColor="text1"/>
+          <w:szCs w:val="21"/>
+        </w:rPr>
+        <w:tab/>
+      </w:r>
+      <w:r>
+        <w:rPr>
+          <w:rFonts w:cstheme="minorHAnsi"/>
+          <w:color w:val="000000" w:themeColor="text1"/>
+          <w:szCs w:val="21"/>
+        </w:rPr>
+        <w:tab/>
+      </w:r>
+      <w:r>
+        <w:rPr>
+          <w:rFonts w:cstheme="minorHAnsi"/>
+          <w:color w:val="000000" w:themeColor="text1"/>
+          <w:szCs w:val="21"/>
+        </w:rPr>
+        <w:tab/>
+      </w:r>
+      <w:proofErr w:type="spellStart"/>
+      <w:r>
+        <w:rPr>
+          <w:rFonts w:cstheme="minorHAnsi"/>
+          <w:color w:val="000000" w:themeColor="text1"/>
+          <w:szCs w:val="21"/>
+        </w:rPr>
+        <w:t>crewFirstName</w:t>
+      </w:r>
+      <w:proofErr w:type="spellEnd"/>
+      <w:r>
+        <w:rPr>
+          <w:rFonts w:cstheme="minorHAnsi"/>
+          <w:color w:val="000000" w:themeColor="text1"/>
+          <w:szCs w:val="21"/>
+        </w:rPr>
+        <w:t xml:space="preserve"> type String</w:t>
+      </w:r>
+    </w:p>
+    <w:p>
+      <w:pPr>
+        <w:spacing w:after="0" w:line="230" w:lineRule="exact"/>
+        <w:rPr>
+          <w:rFonts w:cstheme="minorHAnsi"/>
+          <w:color w:val="000000" w:themeColor="text1"/>
+          <w:szCs w:val="21"/>
+        </w:rPr>
+      </w:pPr>
+      <w:r>
+        <w:rPr>
+          <w:rFonts w:cstheme="minorHAnsi"/>
+          <w:color w:val="000000" w:themeColor="text1"/>
+          <w:szCs w:val="21"/>
+        </w:rPr>
+        <w:tab/>
+      </w:r>
+      <w:r>
+        <w:rPr>
+          <w:rFonts w:cstheme="minorHAnsi"/>
+          <w:color w:val="000000" w:themeColor="text1"/>
+          <w:szCs w:val="21"/>
+        </w:rPr>
+        <w:tab/>
+      </w:r>
+      <w:r>
+        <w:rPr>
+          <w:rFonts w:cstheme="minorHAnsi"/>
+          <w:color w:val="000000" w:themeColor="text1"/>
+          <w:szCs w:val="21"/>
+        </w:rPr>
+        <w:tab/>
+      </w:r>
+      <w:r>
+        <w:rPr>
+          <w:rFonts w:cstheme="minorHAnsi"/>
+          <w:color w:val="000000" w:themeColor="text1"/>
+          <w:szCs w:val="21"/>
+        </w:rPr>
+        <w:tab/>
+      </w:r>
+      <w:proofErr w:type="spellStart"/>
+      <w:r>
+        <w:rPr>
+          <w:rFonts w:cstheme="minorHAnsi"/>
+          <w:color w:val="000000" w:themeColor="text1"/>
+          <w:szCs w:val="21"/>
+        </w:rPr>
+        <w:t>crewLastName</w:t>
+      </w:r>
+      <w:proofErr w:type="spellEnd"/>
+      <w:r>
+        <w:rPr>
+          <w:rFonts w:cstheme="minorHAnsi"/>
+          <w:color w:val="000000" w:themeColor="text1"/>
+          <w:szCs w:val="21"/>
+        </w:rPr>
+        <w:t xml:space="preserve"> type String</w:t>
+      </w:r>
+    </w:p>
+    <w:p>
+      <w:pPr>
+        <w:spacing w:after="0" w:line="230" w:lineRule="exact"/>
+        <w:rPr>
+          <w:rFonts w:cstheme="minorHAnsi"/>
+          <w:color w:val="000000" w:themeColor="text1"/>
+          <w:szCs w:val="21"/>
+        </w:rPr>
+      </w:pPr>
+      <w:r>
+        <w:rPr>
+          <w:rFonts w:cstheme="minorHAnsi"/>
+          <w:color w:val="000000" w:themeColor="text1"/>
+          <w:szCs w:val="21"/>
+        </w:rPr>
+        <w:tab/>
+      </w:r>
+      <w:r>
+        <w:rPr>
+          <w:rFonts w:cstheme="minorHAnsi"/>
+          <w:color w:val="000000" w:themeColor="text1"/>
+          <w:szCs w:val="21"/>
+        </w:rPr>
+        <w:tab/>
+      </w:r>
+      <w:r>
+        <w:rPr>
+          <w:rFonts w:cstheme="minorHAnsi"/>
+          <w:color w:val="000000" w:themeColor="text1"/>
+          <w:szCs w:val="21"/>
+        </w:rPr>
+        <w:tab/>
+        <w:t xml:space="preserve">Favorites: </w:t>
+      </w:r>
+      <w:proofErr w:type="spellStart"/>
+      <w:r>
+        <w:rPr>
+          <w:rFonts w:cstheme="minorHAnsi"/>
+          <w:color w:val="000000" w:themeColor="text1"/>
+          <w:szCs w:val="21"/>
+        </w:rPr>
+        <w:t>userID</w:t>
+      </w:r>
+      <w:proofErr w:type="spellEnd"/>
+      <w:r>
+        <w:rPr>
+          <w:rFonts w:cstheme="minorHAnsi"/>
+          <w:color w:val="000000" w:themeColor="text1"/>
+          <w:szCs w:val="21"/>
+        </w:rPr>
+        <w:t xml:space="preserve"> type int</w:t>
+      </w:r>
+    </w:p>
+    <w:p>
+      <w:pPr>
+        <w:spacing w:after="0" w:line="230" w:lineRule="exact"/>
+        <w:rPr>
+          <w:rFonts w:cstheme="minorHAnsi"/>
+          <w:color w:val="000000" w:themeColor="text1"/>
+          <w:szCs w:val="21"/>
+        </w:rPr>
+      </w:pPr>
+      <w:r>
+        <w:rPr>
+          <w:rFonts w:cstheme="minorHAnsi"/>
+          <w:color w:val="000000" w:themeColor="text1"/>
+          <w:szCs w:val="21"/>
+        </w:rPr>
+        <w:tab/>
+      </w:r>
+      <w:r>
+        <w:rPr>
+          <w:rFonts w:cstheme="minorHAnsi"/>
+          <w:color w:val="000000" w:themeColor="text1"/>
+          <w:szCs w:val="21"/>
+        </w:rPr>
+        <w:tab/>
+      </w:r>
+      <w:r>
+        <w:rPr>
+          <w:rFonts w:cstheme="minorHAnsi"/>
+          <w:color w:val="000000" w:themeColor="text1"/>
+          <w:szCs w:val="21"/>
+        </w:rPr>
+        <w:tab/>
+      </w:r>
+      <w:r>
+        <w:rPr>
+          <w:rFonts w:cstheme="minorHAnsi"/>
+          <w:color w:val="000000" w:themeColor="text1"/>
+          <w:szCs w:val="21"/>
+        </w:rPr>
+        <w:tab/>
+        <w:t>username type String</w:t>
+      </w:r>
+    </w:p>
+    <w:p>
+      <w:pPr>
+        <w:spacing w:after="0" w:line="230" w:lineRule="exact"/>
+        <w:rPr>
+          <w:rFonts w:cstheme="minorHAnsi"/>
+          <w:color w:val="000000" w:themeColor="text1"/>
+          <w:szCs w:val="21"/>
+        </w:rPr>
+      </w:pPr>
+      <w:r>
+        <w:rPr>
+          <w:rFonts w:cstheme="minorHAnsi"/>
+          <w:color w:val="000000" w:themeColor="text1"/>
+          <w:szCs w:val="21"/>
+        </w:rPr>
+        <w:tab/>
+      </w:r>
+      <w:r>
+        <w:rPr>
+          <w:rFonts w:cstheme="minorHAnsi"/>
+          <w:color w:val="000000" w:themeColor="text1"/>
+          <w:szCs w:val="21"/>
+        </w:rPr>
+        <w:tab/>
+      </w:r>
+      <w:r>
+        <w:rPr>
+          <w:rFonts w:cstheme="minorHAnsi"/>
+          <w:color w:val="000000" w:themeColor="text1"/>
+          <w:szCs w:val="21"/>
+        </w:rPr>
+        <w:tab/>
+      </w:r>
+      <w:r>
+        <w:rPr>
+          <w:rFonts w:cstheme="minorHAnsi"/>
+          <w:color w:val="000000" w:themeColor="text1"/>
+          <w:szCs w:val="21"/>
+        </w:rPr>
+        <w:tab/>
+      </w:r>
+      <w:proofErr w:type="spellStart"/>
+      <w:r>
+        <w:rPr>
+          <w:rFonts w:cstheme="minorHAnsi"/>
+          <w:color w:val="000000" w:themeColor="text1"/>
+          <w:szCs w:val="21"/>
+        </w:rPr>
+        <w:t>genrePrefeerence</w:t>
+      </w:r>
+      <w:proofErr w:type="spellEnd"/>
+      <w:r>
+        <w:rPr>
+          <w:rFonts w:cstheme="minorHAnsi"/>
+          <w:color w:val="000000" w:themeColor="text1"/>
+          <w:szCs w:val="21"/>
+        </w:rPr>
+        <w:t xml:space="preserve"> type String</w:t>
+      </w:r>
+    </w:p>
+    <w:p>
+      <w:pPr>
+        <w:spacing w:after="0" w:line="230" w:lineRule="exact"/>
+        <w:rPr>
+          <w:rFonts w:cstheme="minorHAnsi"/>
+          <w:color w:val="000000" w:themeColor="text1"/>
+          <w:szCs w:val="21"/>
+        </w:rPr>
+      </w:pPr>
+      <w:r>
+        <w:rPr>
+          <w:rFonts w:cstheme="minorHAnsi"/>
+          <w:color w:val="000000" w:themeColor="text1"/>
+          <w:szCs w:val="21"/>
+        </w:rPr>
+        <w:tab/>
+      </w:r>
+      <w:r>
+        <w:rPr>
+          <w:rFonts w:cstheme="minorHAnsi"/>
+          <w:color w:val="000000" w:themeColor="text1"/>
+          <w:szCs w:val="21"/>
+        </w:rPr>
+        <w:tab/>
+      </w:r>
+      <w:r>
+        <w:rPr>
+          <w:rFonts w:cstheme="minorHAnsi"/>
+          <w:color w:val="000000" w:themeColor="text1"/>
+          <w:szCs w:val="21"/>
+        </w:rPr>
+        <w:tab/>
+      </w:r>
+      <w:r>
+        <w:rPr>
+          <w:rFonts w:cstheme="minorHAnsi"/>
+          <w:color w:val="000000" w:themeColor="text1"/>
+          <w:szCs w:val="21"/>
+        </w:rPr>
+        <w:tab/>
+        <w:t xml:space="preserve">favorite1 type int </w:t>
+      </w:r>
+    </w:p>
+    <w:p>
+      <w:pPr>
+        <w:spacing w:after="0" w:line="230" w:lineRule="exact"/>
+        <w:rPr>
+          <w:rFonts w:cstheme="minorHAnsi"/>
+          <w:color w:val="000000" w:themeColor="text1"/>
+          <w:szCs w:val="21"/>
+        </w:rPr>
+      </w:pPr>
+      <w:r>
+        <w:rPr>
+          <w:rFonts w:cstheme="minorHAnsi"/>
+          <w:color w:val="000000" w:themeColor="text1"/>
+          <w:szCs w:val="21"/>
+        </w:rPr>
+        <w:tab/>
+      </w:r>
+      <w:r>
+        <w:rPr>
+          <w:rFonts w:cstheme="minorHAnsi"/>
+          <w:color w:val="000000" w:themeColor="text1"/>
+          <w:szCs w:val="21"/>
+        </w:rPr>
+        <w:tab/>
+      </w:r>
+      <w:r>
+        <w:rPr>
+          <w:rFonts w:cstheme="minorHAnsi"/>
+          <w:color w:val="000000" w:themeColor="text1"/>
+          <w:szCs w:val="21"/>
+        </w:rPr>
+        <w:tab/>
+      </w:r>
+      <w:r>
+        <w:rPr>
+          <w:rFonts w:cstheme="minorHAnsi"/>
+          <w:color w:val="000000" w:themeColor="text1"/>
+          <w:szCs w:val="21"/>
+        </w:rPr>
+        <w:tab/>
+        <w:t>favorite2 type int</w:t>
+      </w:r>
+    </w:p>
+    <w:p>
+      <w:pPr>
+        <w:spacing w:after="0" w:line="230" w:lineRule="exact"/>
+        <w:rPr>
+          <w:rFonts w:cstheme="minorHAnsi"/>
+          <w:color w:val="000000" w:themeColor="text1"/>
+          <w:szCs w:val="21"/>
+        </w:rPr>
+      </w:pPr>
+      <w:r>
+        <w:rPr>
+          <w:rFonts w:cstheme="minorHAnsi"/>
+          <w:color w:val="000000" w:themeColor="text1"/>
+          <w:szCs w:val="21"/>
+        </w:rPr>
+        <w:tab/>
+      </w:r>
+      <w:r>
+        <w:rPr>
+          <w:rFonts w:cstheme="minorHAnsi"/>
+          <w:color w:val="000000" w:themeColor="text1"/>
+          <w:szCs w:val="21"/>
+        </w:rPr>
+        <w:tab/>
+      </w:r>
+      <w:r>
+        <w:rPr>
+          <w:rFonts w:cstheme="minorHAnsi"/>
+          <w:color w:val="000000" w:themeColor="text1"/>
+          <w:szCs w:val="21"/>
+        </w:rPr>
+        <w:tab/>
+      </w:r>
+      <w:r>
+        <w:rPr>
+          <w:rFonts w:cstheme="minorHAnsi"/>
+          <w:color w:val="000000" w:themeColor="text1"/>
+          <w:szCs w:val="21"/>
+        </w:rPr>
+        <w:tab/>
+        <w:t>favorite3 type int</w:t>
+      </w:r>
+    </w:p>
+    <w:p>
+      <w:pPr>
+        <w:spacing w:after="0" w:line="230" w:lineRule="exact"/>
+        <w:rPr>
+          <w:rFonts w:cstheme="minorHAnsi"/>
+          <w:color w:val="000000" w:themeColor="text1"/>
+          <w:szCs w:val="21"/>
+        </w:rPr>
+      </w:pPr>
+      <w:r>
+        <w:rPr>
+          <w:rFonts w:cstheme="minorHAnsi"/>
+          <w:color w:val="000000" w:themeColor="text1"/>
+          <w:szCs w:val="21"/>
+        </w:rPr>
+        <w:tab/>
+      </w:r>
+      <w:r>
+        <w:rPr>
+          <w:rFonts w:cstheme="minorHAnsi"/>
+          <w:color w:val="000000" w:themeColor="text1"/>
+          <w:szCs w:val="21"/>
+        </w:rPr>
+        <w:tab/>
+      </w:r>
+      <w:r>
+        <w:rPr>
+          <w:rFonts w:cstheme="minorHAnsi"/>
+          <w:color w:val="000000" w:themeColor="text1"/>
+          <w:szCs w:val="21"/>
+        </w:rPr>
+        <w:tab/>
+      </w:r>
+      <w:r>
+        <w:rPr>
+          <w:rFonts w:cstheme="minorHAnsi"/>
+          <w:color w:val="000000" w:themeColor="text1"/>
+          <w:szCs w:val="21"/>
+        </w:rPr>
+        <w:tab/>
+        <w:t>crewperson type String</w:t>
+      </w:r>
+    </w:p>
+    <w:p>
+      <w:pPr>
+        <w:spacing w:after="0" w:line="230" w:lineRule="exact"/>
+        <w:rPr>
+          <w:rFonts w:cstheme="minorHAnsi"/>
+          <w:color w:val="000000" w:themeColor="text1"/>
+          <w:szCs w:val="21"/>
+        </w:rPr>
+      </w:pPr>
+      <w:r>
+        <w:rPr>
+          <w:rFonts w:cstheme="minorHAnsi"/>
+          <w:color w:val="000000" w:themeColor="text1"/>
+          <w:szCs w:val="21"/>
+        </w:rPr>
+        <w:tab/>
+      </w:r>
+      <w:r>
+        <w:rPr>
+          <w:rFonts w:cstheme="minorHAnsi"/>
+          <w:color w:val="000000" w:themeColor="text1"/>
+          <w:szCs w:val="21"/>
+        </w:rPr>
+        <w:tab/>
+      </w:r>
+      <w:r>
+        <w:rPr>
+          <w:rFonts w:cstheme="minorHAnsi"/>
+          <w:color w:val="000000" w:themeColor="text1"/>
+          <w:szCs w:val="21"/>
+        </w:rPr>
+        <w:tab/>
+      </w:r>
+      <w:r>
+        <w:rPr>
+          <w:rFonts w:cstheme="minorHAnsi"/>
+          <w:color w:val="000000" w:themeColor="text1"/>
+          <w:szCs w:val="21"/>
+        </w:rPr>
+        <w:tab/>
+        <w:t xml:space="preserve">recent1 type int </w:t>
+      </w:r>
+    </w:p>
+    <w:p>
+      <w:pPr>
+        <w:spacing w:after="0" w:line="230" w:lineRule="exact"/>
+        <w:rPr>
+          <w:rFonts w:cstheme="minorHAnsi"/>
+          <w:color w:val="000000" w:themeColor="text1"/>
+          <w:szCs w:val="21"/>
+        </w:rPr>
+      </w:pPr>
+      <w:r>
+        <w:rPr>
+          <w:rFonts w:cstheme="minorHAnsi"/>
+          <w:color w:val="000000" w:themeColor="text1"/>
+          <w:szCs w:val="21"/>
+        </w:rPr>
+        <w:tab/>
+      </w:r>
+      <w:r>
+        <w:rPr>
+          <w:rFonts w:cstheme="minorHAnsi"/>
+          <w:color w:val="000000" w:themeColor="text1"/>
+          <w:szCs w:val="21"/>
+        </w:rPr>
+        <w:tab/>
+      </w:r>
+      <w:r>
+        <w:rPr>
+          <w:rFonts w:cstheme="minorHAnsi"/>
+          <w:color w:val="000000" w:themeColor="text1"/>
+          <w:szCs w:val="21"/>
+        </w:rPr>
+        <w:tab/>
+      </w:r>
+      <w:r>
+        <w:rPr>
+          <w:rFonts w:cstheme="minorHAnsi"/>
+          <w:color w:val="000000" w:themeColor="text1"/>
+          <w:szCs w:val="21"/>
+        </w:rPr>
+        <w:tab/>
+        <w:t>recent2 type int</w:t>
+      </w:r>
+    </w:p>
+    <w:p>
+      <w:pPr>
+        <w:spacing w:after="0" w:line="230" w:lineRule="exact"/>
+        <w:rPr>
+          <w:rFonts w:cstheme="minorHAnsi"/>
+          <w:color w:val="000000" w:themeColor="text1"/>
+          <w:szCs w:val="21"/>
+        </w:rPr>
+      </w:pPr>
+      <w:r>
+        <w:rPr>
+          <w:rFonts w:cstheme="minorHAnsi"/>
+          <w:color w:val="000000" w:themeColor="text1"/>
+          <w:szCs w:val="21"/>
+        </w:rPr>
+        <w:tab/>
+      </w:r>
+      <w:r>
+        <w:rPr>
+          <w:rFonts w:cstheme="minorHAnsi"/>
+          <w:color w:val="000000" w:themeColor="text1"/>
+          <w:szCs w:val="21"/>
+        </w:rPr>
+        <w:tab/>
+      </w:r>
+      <w:r>
+        <w:rPr>
+          <w:rFonts w:cstheme="minorHAnsi"/>
+          <w:color w:val="000000" w:themeColor="text1"/>
+          <w:szCs w:val="21"/>
+        </w:rPr>
+        <w:tab/>
+      </w:r>
+      <w:r>
+        <w:rPr>
+          <w:rFonts w:cstheme="minorHAnsi"/>
+          <w:color w:val="000000" w:themeColor="text1"/>
+          <w:szCs w:val="21"/>
+        </w:rPr>
+        <w:tab/>
+        <w:t>recent3 type int</w:t>
+      </w:r>
+    </w:p>
+    <w:p>
+      <w:pPr>
+        <w:spacing w:after="0" w:line="230" w:lineRule="exact"/>
+        <w:rPr>
+          <w:rFonts w:cstheme="minorHAnsi"/>
+          <w:color w:val="000000" w:themeColor="text1"/>
+          <w:szCs w:val="21"/>
+        </w:rPr>
+      </w:pPr>
+      <w:r>
+        <w:rPr>
+          <w:rFonts w:cstheme="minorHAnsi"/>
+          <w:color w:val="000000" w:themeColor="text1"/>
+          <w:szCs w:val="21"/>
+        </w:rPr>
+        <w:tab/>
+      </w:r>
+      <w:r>
+        <w:rPr>
+          <w:rFonts w:cstheme="minorHAnsi"/>
+          <w:color w:val="000000" w:themeColor="text1"/>
+          <w:szCs w:val="21"/>
+        </w:rPr>
+        <w:tab/>
+      </w:r>
+      <w:r>
+        <w:rPr>
+          <w:rFonts w:cstheme="minorHAnsi"/>
+          <w:color w:val="000000" w:themeColor="text1"/>
+          <w:szCs w:val="21"/>
+        </w:rPr>
+        <w:tab/>
+      </w:r>
+      <w:r>
+        <w:rPr>
+          <w:rFonts w:cstheme="minorHAnsi"/>
+          <w:color w:val="000000" w:themeColor="text1"/>
+          <w:szCs w:val="21"/>
+        </w:rPr>
+        <w:tab/>
+      </w:r>
+      <w:proofErr w:type="spellStart"/>
+      <w:r>
+        <w:rPr>
+          <w:rFonts w:cstheme="minorHAnsi"/>
+          <w:color w:val="000000" w:themeColor="text1"/>
+          <w:szCs w:val="21"/>
+        </w:rPr>
+        <w:t>ageRestriction</w:t>
+      </w:r>
+      <w:proofErr w:type="spellEnd"/>
+      <w:r>
+        <w:rPr>
+          <w:rFonts w:cstheme="minorHAnsi"/>
+          <w:color w:val="000000" w:themeColor="text1"/>
+          <w:szCs w:val="21"/>
+        </w:rPr>
+        <w:t xml:space="preserve"> type String</w:t>
+      </w:r>
+    </w:p>
+    <w:p>
+      <w:pPr>
+        <w:spacing w:after="0" w:line="230" w:lineRule="exact"/>
+        <w:rPr>
+          <w:rFonts w:cstheme="minorHAnsi"/>
+          <w:color w:val="000000" w:themeColor="text1"/>
+          <w:szCs w:val="21"/>
+        </w:rPr>
+      </w:pPr>
+      <w:r>
+        <w:rPr>
+          <w:rFonts w:cstheme="minorHAnsi"/>
+          <w:color w:val="000000" w:themeColor="text1"/>
+          <w:szCs w:val="21"/>
+        </w:rPr>
+        <w:tab/>
+      </w:r>
+      <w:r>
+        <w:rPr>
+          <w:rFonts w:cstheme="minorHAnsi"/>
+          <w:color w:val="000000" w:themeColor="text1"/>
+          <w:szCs w:val="21"/>
+        </w:rPr>
+        <w:tab/>
+      </w:r>
+      <w:r>
+        <w:rPr>
+          <w:rFonts w:cstheme="minorHAnsi"/>
+          <w:color w:val="000000" w:themeColor="text1"/>
+          <w:szCs w:val="21"/>
+        </w:rPr>
+        <w:tab/>
+      </w:r>
+      <w:proofErr w:type="spellStart"/>
+      <w:r>
+        <w:rPr>
+          <w:rFonts w:cstheme="minorHAnsi"/>
+          <w:color w:val="000000" w:themeColor="text1"/>
+          <w:szCs w:val="21"/>
+        </w:rPr>
+        <w:t>FilmCrew</w:t>
+      </w:r>
+      <w:proofErr w:type="spellEnd"/>
+      <w:r>
+        <w:rPr>
+          <w:rFonts w:cstheme="minorHAnsi"/>
+          <w:color w:val="000000" w:themeColor="text1"/>
+          <w:szCs w:val="21"/>
+        </w:rPr>
+        <w:t xml:space="preserve">: </w:t>
+      </w:r>
+      <w:proofErr w:type="spellStart"/>
+      <w:r>
+        <w:rPr>
+          <w:rFonts w:cstheme="minorHAnsi"/>
+          <w:color w:val="000000" w:themeColor="text1"/>
+          <w:szCs w:val="21"/>
+        </w:rPr>
+        <w:t>movieID</w:t>
+      </w:r>
+      <w:proofErr w:type="spellEnd"/>
+      <w:r>
+        <w:rPr>
+          <w:rFonts w:cstheme="minorHAnsi"/>
+          <w:color w:val="000000" w:themeColor="text1"/>
+          <w:szCs w:val="21"/>
+        </w:rPr>
+        <w:t xml:space="preserve"> type int </w:t>
+      </w:r>
+    </w:p>
+    <w:p>
+      <w:pPr>
+        <w:spacing w:after="0" w:line="230" w:lineRule="exact"/>
+        <w:rPr>
+          <w:rFonts w:cstheme="minorHAnsi"/>
+          <w:color w:val="000000" w:themeColor="text1"/>
+          <w:szCs w:val="21"/>
+        </w:rPr>
+      </w:pPr>
+      <w:r>
+        <w:rPr>
+          <w:rFonts w:cstheme="minorHAnsi"/>
+          <w:color w:val="000000" w:themeColor="text1"/>
+          <w:szCs w:val="21"/>
+        </w:rPr>
+        <w:tab/>
+      </w:r>
+      <w:r>
+        <w:rPr>
+          <w:rFonts w:cstheme="minorHAnsi"/>
+          <w:color w:val="000000" w:themeColor="text1"/>
+          <w:szCs w:val="21"/>
+        </w:rPr>
+        <w:tab/>
+      </w:r>
+      <w:r>
+        <w:rPr>
+          <w:rFonts w:cstheme="minorHAnsi"/>
+          <w:color w:val="000000" w:themeColor="text1"/>
+          <w:szCs w:val="21"/>
+        </w:rPr>
+        <w:tab/>
+      </w:r>
+      <w:r>
+        <w:rPr>
+          <w:rFonts w:cstheme="minorHAnsi"/>
+          <w:color w:val="000000" w:themeColor="text1"/>
+          <w:szCs w:val="21"/>
+        </w:rPr>
+        <w:tab/>
+      </w:r>
+      <w:r>
+        <w:rPr>
+          <w:rFonts w:cstheme="minorHAnsi"/>
+          <w:color w:val="000000" w:themeColor="text1"/>
+          <w:szCs w:val="21"/>
+        </w:rPr>
+        <w:tab/>
+      </w:r>
+      <w:proofErr w:type="spellStart"/>
+      <w:r>
+        <w:rPr>
+          <w:rFonts w:cstheme="minorHAnsi"/>
+          <w:color w:val="000000" w:themeColor="text1"/>
+          <w:szCs w:val="21"/>
+        </w:rPr>
+        <w:t>crewID</w:t>
+      </w:r>
+      <w:proofErr w:type="spellEnd"/>
+      <w:r>
+        <w:rPr>
+          <w:rFonts w:cstheme="minorHAnsi"/>
+          <w:color w:val="000000" w:themeColor="text1"/>
+          <w:szCs w:val="21"/>
+        </w:rPr>
+        <w:t xml:space="preserve"> type int</w:t>
+      </w:r>
+    </w:p>
+    <w:p>
+      <w:pPr>
+        <w:spacing w:after="0" w:line="230" w:lineRule="exact"/>
+        <w:rPr>
+          <w:rFonts w:cstheme="minorHAnsi"/>
+          <w:color w:val="000000" w:themeColor="text1"/>
+          <w:szCs w:val="21"/>
+        </w:rPr>
+      </w:pPr>
+      <w:r>
+        <w:rPr>
+          <w:rFonts w:cstheme="minorHAnsi"/>
+          <w:color w:val="000000" w:themeColor="text1"/>
+          <w:szCs w:val="21"/>
+        </w:rPr>
+        <w:tab/>
+      </w:r>
+      <w:r>
+        <w:rPr>
+          <w:rFonts w:cstheme="minorHAnsi"/>
+          <w:color w:val="000000" w:themeColor="text1"/>
+          <w:szCs w:val="21"/>
+        </w:rPr>
+        <w:tab/>
+      </w:r>
+      <w:r>
+        <w:rPr>
+          <w:rFonts w:cstheme="minorHAnsi"/>
+          <w:color w:val="000000" w:themeColor="text1"/>
+          <w:szCs w:val="21"/>
+        </w:rPr>
+        <w:tab/>
+      </w:r>
+      <w:r>
+        <w:rPr>
+          <w:rFonts w:cstheme="minorHAnsi"/>
+          <w:color w:val="000000" w:themeColor="text1"/>
+          <w:szCs w:val="21"/>
+        </w:rPr>
+        <w:tab/>
+      </w:r>
+      <w:r>
+        <w:rPr>
+          <w:rFonts w:cstheme="minorHAnsi"/>
+          <w:color w:val="000000" w:themeColor="text1"/>
+          <w:szCs w:val="21"/>
+        </w:rPr>
+        <w:tab/>
+        <w:t>actor type int</w:t>
+      </w:r>
+    </w:p>
+    <w:p>
+      <w:pPr>
+        <w:spacing w:after="0" w:line="230" w:lineRule="exact"/>
+        <w:rPr>
+          <w:rFonts w:cstheme="minorHAnsi"/>
+          <w:color w:val="000000" w:themeColor="text1"/>
+          <w:szCs w:val="21"/>
+        </w:rPr>
+      </w:pPr>
+      <w:r>
+        <w:rPr>
+          <w:rFonts w:cstheme="minorHAnsi"/>
+          <w:color w:val="000000" w:themeColor="text1"/>
+          <w:szCs w:val="21"/>
+        </w:rPr>
+        <w:tab/>
+      </w:r>
+      <w:r>
+        <w:rPr>
+          <w:rFonts w:cstheme="minorHAnsi"/>
+          <w:color w:val="000000" w:themeColor="text1"/>
+          <w:szCs w:val="21"/>
+        </w:rPr>
+        <w:tab/>
+      </w:r>
+      <w:r>
+        <w:rPr>
+          <w:rFonts w:cstheme="minorHAnsi"/>
+          <w:color w:val="000000" w:themeColor="text1"/>
+          <w:szCs w:val="21"/>
+        </w:rPr>
+        <w:tab/>
+      </w:r>
+      <w:r>
+        <w:rPr>
+          <w:rFonts w:cstheme="minorHAnsi"/>
+          <w:color w:val="000000" w:themeColor="text1"/>
+          <w:szCs w:val="21"/>
+        </w:rPr>
+        <w:tab/>
+      </w:r>
+      <w:r>
+        <w:rPr>
+          <w:rFonts w:cstheme="minorHAnsi"/>
+          <w:color w:val="000000" w:themeColor="text1"/>
+          <w:szCs w:val="21"/>
+        </w:rPr>
+        <w:tab/>
+        <w:t xml:space="preserve">producer type int </w:t>
+      </w:r>
+    </w:p>
+    <w:p>
+      <w:pPr>
+        <w:spacing w:after="0" w:line="230" w:lineRule="exact"/>
+        <w:rPr>
+          <w:rFonts w:cstheme="minorHAnsi"/>
+          <w:color w:val="000000" w:themeColor="text1"/>
+          <w:szCs w:val="21"/>
+        </w:rPr>
+      </w:pPr>
+      <w:r>
+        <w:rPr>
+          <w:rFonts w:cstheme="minorHAnsi"/>
+          <w:color w:val="000000" w:themeColor="text1"/>
+          <w:szCs w:val="21"/>
+        </w:rPr>
+        <w:tab/>
+      </w:r>
+      <w:r>
+        <w:rPr>
+          <w:rFonts w:cstheme="minorHAnsi"/>
+          <w:color w:val="000000" w:themeColor="text1"/>
+          <w:szCs w:val="21"/>
+        </w:rPr>
+        <w:tab/>
+      </w:r>
+      <w:r>
+        <w:rPr>
+          <w:rFonts w:cstheme="minorHAnsi"/>
+          <w:color w:val="000000" w:themeColor="text1"/>
+          <w:szCs w:val="21"/>
+        </w:rPr>
+        <w:tab/>
+      </w:r>
+      <w:r>
+        <w:rPr>
+          <w:rFonts w:cstheme="minorHAnsi"/>
+          <w:color w:val="000000" w:themeColor="text1"/>
+          <w:szCs w:val="21"/>
+        </w:rPr>
+        <w:tab/>
+      </w:r>
+      <w:r>
+        <w:rPr>
+          <w:rFonts w:cstheme="minorHAnsi"/>
+          <w:color w:val="000000" w:themeColor="text1"/>
+          <w:szCs w:val="21"/>
+        </w:rPr>
+        <w:tab/>
+        <w:t>director type int</w:t>
+      </w:r>
+    </w:p>
+    <w:p>
+      <w:pPr>
+        <w:spacing w:after="0" w:line="230" w:lineRule="exact"/>
+        <w:rPr>
+          <w:rFonts w:cstheme="minorHAnsi"/>
+          <w:color w:val="000000" w:themeColor="text1"/>
+          <w:szCs w:val="21"/>
+        </w:rPr>
+      </w:pPr>
+      <w:r>
+        <w:rPr>
+          <w:rFonts w:cstheme="minorHAnsi"/>
+          <w:color w:val="000000" w:themeColor="text1"/>
+          <w:szCs w:val="21"/>
+        </w:rPr>
+        <w:tab/>
+      </w:r>
+      <w:r>
+        <w:rPr>
+          <w:rFonts w:cstheme="minorHAnsi"/>
+          <w:color w:val="000000" w:themeColor="text1"/>
+          <w:szCs w:val="21"/>
+        </w:rPr>
+        <w:tab/>
+      </w:r>
+      <w:r>
+        <w:rPr>
+          <w:rFonts w:cstheme="minorHAnsi"/>
+          <w:color w:val="000000" w:themeColor="text1"/>
+          <w:szCs w:val="21"/>
+        </w:rPr>
+        <w:tab/>
+        <w:t xml:space="preserve">Level: </w:t>
+      </w:r>
+      <w:proofErr w:type="spellStart"/>
+      <w:r>
+        <w:rPr>
+          <w:rFonts w:cstheme="minorHAnsi"/>
+          <w:color w:val="000000" w:themeColor="text1"/>
+          <w:szCs w:val="21"/>
+        </w:rPr>
+        <w:t>levelName</w:t>
+      </w:r>
+      <w:proofErr w:type="spellEnd"/>
+      <w:r>
+        <w:rPr>
+          <w:rFonts w:cstheme="minorHAnsi"/>
+          <w:color w:val="000000" w:themeColor="text1"/>
+          <w:szCs w:val="21"/>
+        </w:rPr>
+        <w:t xml:space="preserve"> type String</w:t>
+      </w:r>
+    </w:p>
+    <w:p>
+      <w:pPr>
+        <w:spacing w:after="0" w:line="230" w:lineRule="exact"/>
+        <w:rPr>
+          <w:rFonts w:cstheme="minorHAnsi"/>
+          <w:color w:val="000000" w:themeColor="text1"/>
+          <w:szCs w:val="21"/>
+        </w:rPr>
+      </w:pPr>
+      <w:r>
+        <w:rPr>
+          <w:rFonts w:cstheme="minorHAnsi"/>
+          <w:color w:val="000000" w:themeColor="text1"/>
+          <w:szCs w:val="21"/>
+        </w:rPr>
+        <w:tab/>
+      </w:r>
+      <w:r>
+        <w:rPr>
+          <w:rFonts w:cstheme="minorHAnsi"/>
+          <w:color w:val="000000" w:themeColor="text1"/>
+          <w:szCs w:val="21"/>
+        </w:rPr>
+        <w:tab/>
+      </w:r>
+      <w:r>
+        <w:rPr>
+          <w:rFonts w:cstheme="minorHAnsi"/>
+          <w:color w:val="000000" w:themeColor="text1"/>
+          <w:szCs w:val="21"/>
+        </w:rPr>
+        <w:tab/>
+      </w:r>
+      <w:r>
+        <w:rPr>
+          <w:rFonts w:cstheme="minorHAnsi"/>
+          <w:color w:val="000000" w:themeColor="text1"/>
+          <w:szCs w:val="21"/>
+        </w:rPr>
+        <w:tab/>
+      </w:r>
+      <w:proofErr w:type="spellStart"/>
+      <w:r>
+        <w:rPr>
+          <w:rFonts w:cstheme="minorHAnsi"/>
+          <w:color w:val="000000" w:themeColor="text1"/>
+          <w:szCs w:val="21"/>
+        </w:rPr>
+        <w:t>levelNoDVDperMonth</w:t>
+      </w:r>
+      <w:proofErr w:type="spellEnd"/>
+      <w:r>
+        <w:rPr>
+          <w:rFonts w:cstheme="minorHAnsi"/>
+          <w:color w:val="000000" w:themeColor="text1"/>
+          <w:szCs w:val="21"/>
+        </w:rPr>
+        <w:t xml:space="preserve"> type int</w:t>
+      </w:r>
+    </w:p>
+    <w:p>
+      <w:pPr>
+        <w:spacing w:after="0" w:line="230" w:lineRule="exact"/>
+        <w:rPr>
+          <w:rFonts w:cstheme="minorHAnsi"/>
+          <w:color w:val="000000" w:themeColor="text1"/>
+          <w:szCs w:val="21"/>
+        </w:rPr>
+      </w:pPr>
+      <w:r>
+        <w:rPr>
+          <w:rFonts w:cstheme="minorHAnsi"/>
+          <w:color w:val="000000" w:themeColor="text1"/>
+          <w:szCs w:val="21"/>
+        </w:rPr>
+        <w:tab/>
+      </w:r>
+      <w:r>
+        <w:rPr>
+          <w:rFonts w:cstheme="minorHAnsi"/>
+          <w:color w:val="000000" w:themeColor="text1"/>
+          <w:szCs w:val="21"/>
+        </w:rPr>
+        <w:tab/>
+      </w:r>
+      <w:r>
+        <w:rPr>
+          <w:rFonts w:cstheme="minorHAnsi"/>
+          <w:color w:val="000000" w:themeColor="text1"/>
+          <w:szCs w:val="21"/>
+        </w:rPr>
+        <w:tab/>
+      </w:r>
+      <w:r>
+        <w:rPr>
+          <w:rFonts w:cstheme="minorHAnsi"/>
+          <w:color w:val="000000" w:themeColor="text1"/>
+          <w:szCs w:val="21"/>
+        </w:rPr>
+        <w:tab/>
+      </w:r>
+      <w:proofErr w:type="spellStart"/>
+      <w:r>
+        <w:rPr>
+          <w:rFonts w:cstheme="minorHAnsi"/>
+          <w:color w:val="000000" w:themeColor="text1"/>
+          <w:szCs w:val="21"/>
+        </w:rPr>
+        <w:t>levelChargeperMonth</w:t>
+      </w:r>
+      <w:proofErr w:type="spellEnd"/>
+      <w:r>
+        <w:rPr>
+          <w:rFonts w:cstheme="minorHAnsi"/>
+          <w:color w:val="000000" w:themeColor="text1"/>
+          <w:szCs w:val="21"/>
+        </w:rPr>
+        <w:t>: type String</w:t>
+      </w:r>
+    </w:p>
+    <w:p>
+      <w:pPr>
+        <w:spacing w:after="0" w:line="230" w:lineRule="exact"/>
+        <w:rPr>
+          <w:rFonts w:cstheme="minorHAnsi"/>
+          <w:color w:val="000000" w:themeColor="text1"/>
+          <w:szCs w:val="21"/>
+        </w:rPr>
+      </w:pPr>
+      <w:r>
+        <w:rPr>
+          <w:rFonts w:cstheme="minorHAnsi"/>
+          <w:color w:val="000000" w:themeColor="text1"/>
+          <w:szCs w:val="21"/>
+        </w:rPr>
+        <w:tab/>
+      </w:r>
+      <w:r>
+        <w:rPr>
+          <w:rFonts w:cstheme="minorHAnsi"/>
+          <w:color w:val="000000" w:themeColor="text1"/>
+          <w:szCs w:val="21"/>
+        </w:rPr>
+        <w:tab/>
+      </w:r>
+      <w:r>
+        <w:rPr>
+          <w:rFonts w:cstheme="minorHAnsi"/>
+          <w:color w:val="000000" w:themeColor="text1"/>
+          <w:szCs w:val="21"/>
+        </w:rPr>
+        <w:tab/>
+        <w:t xml:space="preserve">Movie: </w:t>
+      </w:r>
+      <w:proofErr w:type="spellStart"/>
+      <w:r>
+        <w:rPr>
+          <w:rFonts w:cstheme="minorHAnsi"/>
+          <w:color w:val="000000" w:themeColor="text1"/>
+          <w:szCs w:val="21"/>
+        </w:rPr>
+        <w:t>movieID</w:t>
+      </w:r>
+      <w:proofErr w:type="spellEnd"/>
+      <w:r>
+        <w:rPr>
+          <w:rFonts w:cstheme="minorHAnsi"/>
+          <w:color w:val="000000" w:themeColor="text1"/>
+          <w:szCs w:val="21"/>
+        </w:rPr>
+        <w:t xml:space="preserve"> type int</w:t>
+      </w:r>
+    </w:p>
+    <w:p>
+      <w:pPr>
+        <w:spacing w:after="0" w:line="230" w:lineRule="exact"/>
+        <w:rPr>
+          <w:rFonts w:cstheme="minorHAnsi"/>
+          <w:color w:val="000000" w:themeColor="text1"/>
+          <w:szCs w:val="21"/>
+        </w:rPr>
+      </w:pPr>
+      <w:r>
+        <w:rPr>
+          <w:rFonts w:cstheme="minorHAnsi"/>
+          <w:color w:val="000000" w:themeColor="text1"/>
+          <w:szCs w:val="21"/>
+        </w:rPr>
+        <w:tab/>
+      </w:r>
+      <w:r>
+        <w:rPr>
+          <w:rFonts w:cstheme="minorHAnsi"/>
+          <w:color w:val="000000" w:themeColor="text1"/>
+          <w:szCs w:val="21"/>
+        </w:rPr>
+        <w:tab/>
+      </w:r>
+      <w:r>
+        <w:rPr>
+          <w:rFonts w:cstheme="minorHAnsi"/>
+          <w:color w:val="000000" w:themeColor="text1"/>
+          <w:szCs w:val="21"/>
+        </w:rPr>
+        <w:tab/>
+      </w:r>
+      <w:r>
+        <w:rPr>
+          <w:rFonts w:cstheme="minorHAnsi"/>
+          <w:color w:val="000000" w:themeColor="text1"/>
+          <w:szCs w:val="21"/>
+        </w:rPr>
+        <w:tab/>
+      </w:r>
+      <w:proofErr w:type="spellStart"/>
+      <w:r>
+        <w:rPr>
+          <w:rFonts w:cstheme="minorHAnsi"/>
+          <w:color w:val="000000" w:themeColor="text1"/>
+          <w:szCs w:val="21"/>
+        </w:rPr>
+        <w:t>movieGenre</w:t>
+      </w:r>
+      <w:proofErr w:type="spellEnd"/>
+      <w:r>
+        <w:rPr>
+          <w:rFonts w:cstheme="minorHAnsi"/>
+          <w:color w:val="000000" w:themeColor="text1"/>
+          <w:szCs w:val="21"/>
+        </w:rPr>
+        <w:t xml:space="preserve"> type String</w:t>
+      </w:r>
+    </w:p>
+    <w:p>
+      <w:pPr>
+        <w:spacing w:after="0" w:line="230" w:lineRule="exact"/>
+        <w:rPr>
+          <w:rFonts w:cstheme="minorHAnsi"/>
+          <w:color w:val="000000" w:themeColor="text1"/>
+          <w:szCs w:val="21"/>
+        </w:rPr>
+      </w:pPr>
+      <w:r>
+        <w:rPr>
+          <w:rFonts w:cstheme="minorHAnsi"/>
+          <w:color w:val="000000" w:themeColor="text1"/>
+          <w:szCs w:val="21"/>
+        </w:rPr>
+        <w:tab/>
+      </w:r>
+      <w:r>
+        <w:rPr>
+          <w:rFonts w:cstheme="minorHAnsi"/>
+          <w:color w:val="000000" w:themeColor="text1"/>
+          <w:szCs w:val="21"/>
+        </w:rPr>
+        <w:tab/>
+      </w:r>
+      <w:r>
+        <w:rPr>
+          <w:rFonts w:cstheme="minorHAnsi"/>
+          <w:color w:val="000000" w:themeColor="text1"/>
+          <w:szCs w:val="21"/>
+        </w:rPr>
+        <w:tab/>
+      </w:r>
+      <w:r>
+        <w:rPr>
+          <w:rFonts w:cstheme="minorHAnsi"/>
+          <w:color w:val="000000" w:themeColor="text1"/>
+          <w:szCs w:val="21"/>
+        </w:rPr>
+        <w:tab/>
+      </w:r>
+      <w:proofErr w:type="spellStart"/>
+      <w:r>
+        <w:rPr>
+          <w:rFonts w:cstheme="minorHAnsi"/>
+          <w:color w:val="000000" w:themeColor="text1"/>
+          <w:szCs w:val="21"/>
+        </w:rPr>
+        <w:t>movieTitle</w:t>
+      </w:r>
+      <w:proofErr w:type="spellEnd"/>
+      <w:r>
+        <w:rPr>
+          <w:rFonts w:cstheme="minorHAnsi"/>
+          <w:color w:val="000000" w:themeColor="text1"/>
+          <w:szCs w:val="21"/>
+        </w:rPr>
+        <w:t xml:space="preserve"> type String</w:t>
+      </w:r>
+    </w:p>
+    <w:p>
+      <w:pPr>
+        <w:spacing w:after="0" w:line="230" w:lineRule="exact"/>
+        <w:rPr>
+          <w:rFonts w:cstheme="minorHAnsi"/>
+          <w:color w:val="000000" w:themeColor="text1"/>
+          <w:szCs w:val="21"/>
+        </w:rPr>
+      </w:pPr>
+      <w:r>
+        <w:rPr>
+          <w:rFonts w:cstheme="minorHAnsi"/>
+          <w:color w:val="000000" w:themeColor="text1"/>
+          <w:szCs w:val="21"/>
+        </w:rPr>
+        <w:tab/>
+      </w:r>
+      <w:r>
+        <w:rPr>
+          <w:rFonts w:cstheme="minorHAnsi"/>
+          <w:color w:val="000000" w:themeColor="text1"/>
+          <w:szCs w:val="21"/>
+        </w:rPr>
+        <w:tab/>
+      </w:r>
+      <w:r>
+        <w:rPr>
+          <w:rFonts w:cstheme="minorHAnsi"/>
+          <w:color w:val="000000" w:themeColor="text1"/>
+          <w:szCs w:val="21"/>
+        </w:rPr>
+        <w:tab/>
+      </w:r>
+      <w:r>
+        <w:rPr>
+          <w:rFonts w:cstheme="minorHAnsi"/>
+          <w:color w:val="000000" w:themeColor="text1"/>
+          <w:szCs w:val="21"/>
+        </w:rPr>
+        <w:tab/>
+      </w:r>
+      <w:proofErr w:type="spellStart"/>
+      <w:r>
+        <w:rPr>
+          <w:rFonts w:cstheme="minorHAnsi"/>
+          <w:color w:val="000000" w:themeColor="text1"/>
+          <w:szCs w:val="21"/>
+        </w:rPr>
+        <w:t>movieDescription</w:t>
+      </w:r>
+      <w:proofErr w:type="spellEnd"/>
+      <w:r>
+        <w:rPr>
+          <w:rFonts w:cstheme="minorHAnsi"/>
+          <w:color w:val="000000" w:themeColor="text1"/>
+          <w:szCs w:val="21"/>
+        </w:rPr>
+        <w:t xml:space="preserve"> type String</w:t>
+      </w:r>
+    </w:p>
+    <w:p>
+      <w:pPr>
+        <w:spacing w:after="0" w:line="230" w:lineRule="exact"/>
+        <w:rPr>
+          <w:rFonts w:cstheme="minorHAnsi"/>
+          <w:color w:val="000000" w:themeColor="text1"/>
+          <w:szCs w:val="21"/>
+        </w:rPr>
+      </w:pPr>
+      <w:r>
+        <w:rPr>
+          <w:rFonts w:cstheme="minorHAnsi"/>
+          <w:color w:val="000000" w:themeColor="text1"/>
+          <w:szCs w:val="21"/>
+        </w:rPr>
+        <w:tab/>
+      </w:r>
+      <w:r>
+        <w:rPr>
+          <w:rFonts w:cstheme="minorHAnsi"/>
+          <w:color w:val="000000" w:themeColor="text1"/>
+          <w:szCs w:val="21"/>
+        </w:rPr>
+        <w:tab/>
+      </w:r>
+      <w:r>
+        <w:rPr>
+          <w:rFonts w:cstheme="minorHAnsi"/>
+          <w:color w:val="000000" w:themeColor="text1"/>
+          <w:szCs w:val="21"/>
+        </w:rPr>
+        <w:tab/>
+      </w:r>
+      <w:r>
+        <w:rPr>
+          <w:rFonts w:cstheme="minorHAnsi"/>
+          <w:color w:val="000000" w:themeColor="text1"/>
+          <w:szCs w:val="21"/>
+        </w:rPr>
+        <w:tab/>
+      </w:r>
+      <w:proofErr w:type="spellStart"/>
+      <w:r>
+        <w:rPr>
+          <w:rFonts w:cstheme="minorHAnsi"/>
+          <w:color w:val="000000" w:themeColor="text1"/>
+          <w:szCs w:val="21"/>
+        </w:rPr>
+        <w:t>movieImage</w:t>
+      </w:r>
+      <w:proofErr w:type="spellEnd"/>
+      <w:r>
+        <w:rPr>
+          <w:rFonts w:cstheme="minorHAnsi"/>
+          <w:color w:val="000000" w:themeColor="text1"/>
+          <w:szCs w:val="21"/>
+        </w:rPr>
+        <w:t xml:space="preserve"> type </w:t>
+      </w:r>
+      <w:r>
+        <w:rPr>
+          <w:rFonts w:cstheme="minorHAnsi"/>
+          <w:color w:val="000000" w:themeColor="text1"/>
+          <w:szCs w:val="21"/>
+        </w:rPr>
+        <w:t>S</w:t>
+      </w:r>
+      <w:r>
+        <w:rPr>
+          <w:rFonts w:cstheme="minorHAnsi"/>
+          <w:color w:val="000000" w:themeColor="text1"/>
+          <w:szCs w:val="21"/>
+        </w:rPr>
+        <w:t>tring</w:t>
+      </w:r>
+    </w:p>
+    <w:p>
+      <w:pPr>
+        <w:spacing w:after="0" w:line="230" w:lineRule="exact"/>
+        <w:rPr>
+          <w:rFonts w:cstheme="minorHAnsi"/>
+          <w:color w:val="000000" w:themeColor="text1"/>
+          <w:szCs w:val="21"/>
+        </w:rPr>
+      </w:pPr>
+      <w:r>
+        <w:rPr>
+          <w:rFonts w:cstheme="minorHAnsi"/>
+          <w:color w:val="000000" w:themeColor="text1"/>
+          <w:szCs w:val="21"/>
+        </w:rPr>
+        <w:tab/>
+      </w:r>
+      <w:r>
+        <w:rPr>
+          <w:rFonts w:cstheme="minorHAnsi"/>
+          <w:color w:val="000000" w:themeColor="text1"/>
+          <w:szCs w:val="21"/>
+        </w:rPr>
+        <w:tab/>
+      </w:r>
+      <w:r>
+        <w:rPr>
+          <w:rFonts w:cstheme="minorHAnsi"/>
+          <w:color w:val="000000" w:themeColor="text1"/>
+          <w:szCs w:val="21"/>
+        </w:rPr>
+        <w:tab/>
+      </w:r>
+      <w:r>
+        <w:rPr>
+          <w:rFonts w:cstheme="minorHAnsi"/>
+          <w:color w:val="000000" w:themeColor="text1"/>
+          <w:szCs w:val="21"/>
+        </w:rPr>
+        <w:tab/>
+      </w:r>
+      <w:proofErr w:type="spellStart"/>
+      <w:r>
+        <w:rPr>
+          <w:rFonts w:cstheme="minorHAnsi"/>
+          <w:color w:val="000000" w:themeColor="text1"/>
+          <w:szCs w:val="21"/>
+        </w:rPr>
+        <w:t>movieTrailor</w:t>
+      </w:r>
+      <w:proofErr w:type="spellEnd"/>
+      <w:r>
+        <w:rPr>
+          <w:rFonts w:cstheme="minorHAnsi"/>
+          <w:color w:val="000000" w:themeColor="text1"/>
+          <w:szCs w:val="21"/>
+        </w:rPr>
+        <w:t xml:space="preserve"> type String</w:t>
+      </w:r>
+    </w:p>
+    <w:p>
+      <w:pPr>
+        <w:spacing w:after="0" w:line="230" w:lineRule="exact"/>
+        <w:rPr>
+          <w:rFonts w:cstheme="minorHAnsi"/>
+          <w:color w:val="000000" w:themeColor="text1"/>
+          <w:szCs w:val="21"/>
+        </w:rPr>
+      </w:pPr>
+      <w:r>
+        <w:rPr>
+          <w:rFonts w:cstheme="minorHAnsi"/>
+          <w:color w:val="000000" w:themeColor="text1"/>
+          <w:szCs w:val="21"/>
+        </w:rPr>
+        <w:tab/>
+      </w:r>
+      <w:r>
+        <w:rPr>
+          <w:rFonts w:cstheme="minorHAnsi"/>
+          <w:color w:val="000000" w:themeColor="text1"/>
+          <w:szCs w:val="21"/>
+        </w:rPr>
+        <w:tab/>
+      </w:r>
+      <w:r>
+        <w:rPr>
+          <w:rFonts w:cstheme="minorHAnsi"/>
+          <w:color w:val="000000" w:themeColor="text1"/>
+          <w:szCs w:val="21"/>
+        </w:rPr>
+        <w:tab/>
+      </w:r>
+      <w:r>
+        <w:rPr>
+          <w:rFonts w:cstheme="minorHAnsi"/>
+          <w:color w:val="000000" w:themeColor="text1"/>
+          <w:szCs w:val="21"/>
+        </w:rPr>
+        <w:tab/>
+      </w:r>
+      <w:proofErr w:type="spellStart"/>
+      <w:r>
+        <w:rPr>
+          <w:rFonts w:cstheme="minorHAnsi"/>
+          <w:color w:val="000000" w:themeColor="text1"/>
+          <w:szCs w:val="21"/>
+        </w:rPr>
+        <w:t>movieReleaseDate</w:t>
+      </w:r>
+      <w:proofErr w:type="spellEnd"/>
+      <w:r>
+        <w:rPr>
+          <w:rFonts w:cstheme="minorHAnsi"/>
+          <w:color w:val="000000" w:themeColor="text1"/>
+          <w:szCs w:val="21"/>
+        </w:rPr>
+        <w:t xml:space="preserve"> type String</w:t>
+      </w:r>
+    </w:p>
+    <w:p>
+      <w:pPr>
+        <w:spacing w:after="0" w:line="230" w:lineRule="exact"/>
+        <w:rPr>
+          <w:rFonts w:cstheme="minorHAnsi"/>
+          <w:color w:val="000000" w:themeColor="text1"/>
+          <w:szCs w:val="21"/>
+        </w:rPr>
+      </w:pPr>
+      <w:r>
+        <w:rPr>
+          <w:rFonts w:cstheme="minorHAnsi"/>
+          <w:color w:val="000000" w:themeColor="text1"/>
+          <w:szCs w:val="21"/>
+        </w:rPr>
+        <w:tab/>
+      </w:r>
+      <w:r>
+        <w:rPr>
+          <w:rFonts w:cstheme="minorHAnsi"/>
+          <w:color w:val="000000" w:themeColor="text1"/>
+          <w:szCs w:val="21"/>
+        </w:rPr>
+        <w:tab/>
+      </w:r>
+      <w:r>
+        <w:rPr>
+          <w:rFonts w:cstheme="minorHAnsi"/>
+          <w:color w:val="000000" w:themeColor="text1"/>
+          <w:szCs w:val="21"/>
+        </w:rPr>
+        <w:tab/>
+      </w:r>
+      <w:r>
+        <w:rPr>
+          <w:rFonts w:cstheme="minorHAnsi"/>
+          <w:color w:val="000000" w:themeColor="text1"/>
+          <w:szCs w:val="21"/>
+        </w:rPr>
+        <w:tab/>
+      </w:r>
+      <w:proofErr w:type="spellStart"/>
+      <w:r>
+        <w:rPr>
+          <w:rFonts w:cstheme="minorHAnsi"/>
+          <w:color w:val="000000" w:themeColor="text1"/>
+          <w:szCs w:val="21"/>
+        </w:rPr>
+        <w:t>movieMPAARating</w:t>
+      </w:r>
+      <w:proofErr w:type="spellEnd"/>
+      <w:r>
+        <w:rPr>
+          <w:rFonts w:cstheme="minorHAnsi"/>
+          <w:color w:val="000000" w:themeColor="text1"/>
+          <w:szCs w:val="21"/>
+        </w:rPr>
+        <w:t xml:space="preserve"> type String</w:t>
+      </w:r>
+    </w:p>
+    <w:p>
+      <w:pPr>
+        <w:spacing w:after="0" w:line="230" w:lineRule="exact"/>
+        <w:rPr>
+          <w:rFonts w:cstheme="minorHAnsi"/>
+          <w:color w:val="000000" w:themeColor="text1"/>
+          <w:szCs w:val="21"/>
+        </w:rPr>
+      </w:pPr>
+      <w:r>
+        <w:rPr>
+          <w:rFonts w:cstheme="minorHAnsi"/>
+          <w:color w:val="000000" w:themeColor="text1"/>
+          <w:szCs w:val="21"/>
+        </w:rPr>
+        <w:tab/>
+      </w:r>
+      <w:r>
+        <w:rPr>
+          <w:rFonts w:cstheme="minorHAnsi"/>
+          <w:color w:val="000000" w:themeColor="text1"/>
+          <w:szCs w:val="21"/>
+        </w:rPr>
+        <w:tab/>
+      </w:r>
+      <w:r>
+        <w:rPr>
+          <w:rFonts w:cstheme="minorHAnsi"/>
+          <w:color w:val="000000" w:themeColor="text1"/>
+          <w:szCs w:val="21"/>
+        </w:rPr>
+        <w:tab/>
+      </w:r>
+      <w:r>
+        <w:rPr>
+          <w:rFonts w:cstheme="minorHAnsi"/>
+          <w:color w:val="000000" w:themeColor="text1"/>
+          <w:szCs w:val="21"/>
+        </w:rPr>
+        <w:tab/>
+        <w:t>director type String</w:t>
+      </w:r>
+    </w:p>
+    <w:p>
+      <w:pPr>
+        <w:spacing w:after="0" w:line="230" w:lineRule="exact"/>
+        <w:rPr>
+          <w:rFonts w:cstheme="minorHAnsi"/>
+          <w:color w:val="000000" w:themeColor="text1"/>
+          <w:szCs w:val="21"/>
+        </w:rPr>
+      </w:pPr>
+      <w:r>
+        <w:rPr>
+          <w:rFonts w:cstheme="minorHAnsi"/>
+          <w:color w:val="000000" w:themeColor="text1"/>
+          <w:szCs w:val="21"/>
+        </w:rPr>
+        <w:tab/>
+      </w:r>
+      <w:r>
+        <w:rPr>
+          <w:rFonts w:cstheme="minorHAnsi"/>
+          <w:color w:val="000000" w:themeColor="text1"/>
+          <w:szCs w:val="21"/>
+        </w:rPr>
+        <w:tab/>
+      </w:r>
+      <w:r>
+        <w:rPr>
+          <w:rFonts w:cstheme="minorHAnsi"/>
+          <w:color w:val="000000" w:themeColor="text1"/>
+          <w:szCs w:val="21"/>
+        </w:rPr>
+        <w:tab/>
+      </w:r>
+      <w:r>
+        <w:rPr>
+          <w:rFonts w:cstheme="minorHAnsi"/>
+          <w:color w:val="000000" w:themeColor="text1"/>
+          <w:szCs w:val="21"/>
+        </w:rPr>
+        <w:tab/>
+        <w:t>actor1 type String</w:t>
+      </w:r>
+    </w:p>
+    <w:p>
+      <w:pPr>
+        <w:spacing w:after="0" w:line="230" w:lineRule="exact"/>
+        <w:rPr>
+          <w:rFonts w:cstheme="minorHAnsi"/>
+          <w:color w:val="000000" w:themeColor="text1"/>
+          <w:szCs w:val="21"/>
+        </w:rPr>
+      </w:pPr>
+      <w:r>
+        <w:rPr>
+          <w:rFonts w:cstheme="minorHAnsi"/>
+          <w:color w:val="000000" w:themeColor="text1"/>
+          <w:szCs w:val="21"/>
+        </w:rPr>
+        <w:tab/>
+      </w:r>
+      <w:r>
+        <w:rPr>
+          <w:rFonts w:cstheme="minorHAnsi"/>
+          <w:color w:val="000000" w:themeColor="text1"/>
+          <w:szCs w:val="21"/>
+        </w:rPr>
+        <w:tab/>
+      </w:r>
+      <w:r>
+        <w:rPr>
+          <w:rFonts w:cstheme="minorHAnsi"/>
+          <w:color w:val="000000" w:themeColor="text1"/>
+          <w:szCs w:val="21"/>
+        </w:rPr>
+        <w:tab/>
+      </w:r>
+      <w:r>
+        <w:rPr>
+          <w:rFonts w:cstheme="minorHAnsi"/>
+          <w:color w:val="000000" w:themeColor="text1"/>
+          <w:szCs w:val="21"/>
+        </w:rPr>
+        <w:tab/>
+        <w:t>actor2 type String</w:t>
+      </w:r>
+    </w:p>
+    <w:p>
+      <w:pPr>
+        <w:spacing w:after="0" w:line="230" w:lineRule="exact"/>
+        <w:rPr>
+          <w:rFonts w:cstheme="minorHAnsi"/>
+          <w:color w:val="000000" w:themeColor="text1"/>
+          <w:szCs w:val="21"/>
+        </w:rPr>
+      </w:pPr>
+      <w:r>
+        <w:rPr>
+          <w:rFonts w:cstheme="minorHAnsi"/>
+          <w:color w:val="000000" w:themeColor="text1"/>
+          <w:szCs w:val="21"/>
+        </w:rPr>
+        <w:tab/>
+      </w:r>
+      <w:r>
+        <w:rPr>
+          <w:rFonts w:cstheme="minorHAnsi"/>
+          <w:color w:val="000000" w:themeColor="text1"/>
+          <w:szCs w:val="21"/>
+        </w:rPr>
+        <w:tab/>
+      </w:r>
+      <w:r>
+        <w:rPr>
+          <w:rFonts w:cstheme="minorHAnsi"/>
+          <w:color w:val="000000" w:themeColor="text1"/>
+          <w:szCs w:val="21"/>
+        </w:rPr>
+        <w:tab/>
+      </w:r>
+      <w:r>
+        <w:rPr>
+          <w:rFonts w:cstheme="minorHAnsi"/>
+          <w:color w:val="000000" w:themeColor="text1"/>
+          <w:szCs w:val="21"/>
+        </w:rPr>
+        <w:tab/>
+        <w:t>view type int</w:t>
+      </w:r>
+    </w:p>
+    <w:p>
+      <w:pPr>
+        <w:spacing w:after="0" w:line="230" w:lineRule="exact"/>
+        <w:rPr>
+          <w:rFonts w:cstheme="minorHAnsi"/>
+          <w:color w:val="000000" w:themeColor="text1"/>
+          <w:szCs w:val="21"/>
+        </w:rPr>
+      </w:pPr>
+      <w:r>
+        <w:rPr>
+          <w:rFonts w:cstheme="minorHAnsi"/>
+          <w:color w:val="000000" w:themeColor="text1"/>
+          <w:szCs w:val="21"/>
+        </w:rPr>
+        <w:tab/>
+      </w:r>
+      <w:r>
+        <w:rPr>
+          <w:rFonts w:cstheme="minorHAnsi"/>
+          <w:color w:val="000000" w:themeColor="text1"/>
+          <w:szCs w:val="21"/>
+        </w:rPr>
+        <w:tab/>
+      </w:r>
+      <w:r>
+        <w:rPr>
+          <w:rFonts w:cstheme="minorHAnsi"/>
+          <w:color w:val="000000" w:themeColor="text1"/>
+          <w:szCs w:val="21"/>
+        </w:rPr>
+        <w:tab/>
+      </w:r>
+      <w:r>
+        <w:rPr>
+          <w:rFonts w:cstheme="minorHAnsi"/>
+          <w:color w:val="000000" w:themeColor="text1"/>
+          <w:szCs w:val="21"/>
+        </w:rPr>
+        <w:tab/>
+      </w:r>
+      <w:proofErr w:type="spellStart"/>
+      <w:r>
+        <w:rPr>
+          <w:rFonts w:cstheme="minorHAnsi"/>
+          <w:color w:val="000000" w:themeColor="text1"/>
+          <w:szCs w:val="21"/>
+        </w:rPr>
+        <w:t>ratingSum</w:t>
+      </w:r>
+      <w:proofErr w:type="spellEnd"/>
+      <w:r>
+        <w:rPr>
+          <w:rFonts w:cstheme="minorHAnsi"/>
+          <w:color w:val="000000" w:themeColor="text1"/>
+          <w:szCs w:val="21"/>
+        </w:rPr>
+        <w:t xml:space="preserve"> type int</w:t>
+      </w:r>
+    </w:p>
+    <w:p>
+      <w:pPr>
+        <w:spacing w:after="0" w:line="230" w:lineRule="exact"/>
+        <w:rPr>
+          <w:rFonts w:cstheme="minorHAnsi"/>
+          <w:color w:val="000000" w:themeColor="text1"/>
+          <w:szCs w:val="21"/>
+        </w:rPr>
+      </w:pPr>
+      <w:r>
+        <w:rPr>
+          <w:rFonts w:cstheme="minorHAnsi"/>
+          <w:color w:val="000000" w:themeColor="text1"/>
+          <w:szCs w:val="21"/>
+        </w:rPr>
+        <w:tab/>
+      </w:r>
+      <w:r>
+        <w:rPr>
+          <w:rFonts w:cstheme="minorHAnsi"/>
+          <w:color w:val="000000" w:themeColor="text1"/>
+          <w:szCs w:val="21"/>
+        </w:rPr>
+        <w:tab/>
+      </w:r>
+      <w:r>
+        <w:rPr>
+          <w:rFonts w:cstheme="minorHAnsi"/>
+          <w:color w:val="000000" w:themeColor="text1"/>
+          <w:szCs w:val="21"/>
+        </w:rPr>
+        <w:tab/>
+      </w:r>
+      <w:r>
+        <w:rPr>
+          <w:rFonts w:cstheme="minorHAnsi"/>
+          <w:color w:val="000000" w:themeColor="text1"/>
+          <w:szCs w:val="21"/>
+        </w:rPr>
+        <w:tab/>
+      </w:r>
+      <w:proofErr w:type="spellStart"/>
+      <w:r>
+        <w:rPr>
+          <w:rFonts w:cstheme="minorHAnsi"/>
+          <w:color w:val="000000" w:themeColor="text1"/>
+          <w:szCs w:val="21"/>
+        </w:rPr>
+        <w:t>ratingCount</w:t>
+      </w:r>
+      <w:proofErr w:type="spellEnd"/>
+      <w:r>
+        <w:rPr>
+          <w:rFonts w:cstheme="minorHAnsi"/>
+          <w:color w:val="000000" w:themeColor="text1"/>
+          <w:szCs w:val="21"/>
+        </w:rPr>
+        <w:t xml:space="preserve"> type int</w:t>
+      </w:r>
+    </w:p>
+    <w:p>
+      <w:pPr>
+        <w:spacing w:after="0" w:line="230" w:lineRule="exact"/>
+        <w:rPr>
+          <w:rFonts w:cstheme="minorHAnsi"/>
+          <w:color w:val="000000" w:themeColor="text1"/>
+          <w:szCs w:val="21"/>
+        </w:rPr>
+      </w:pPr>
+      <w:r>
+        <w:rPr>
+          <w:rFonts w:cstheme="minorHAnsi"/>
+          <w:color w:val="000000" w:themeColor="text1"/>
+          <w:szCs w:val="21"/>
+        </w:rPr>
+        <w:tab/>
+      </w:r>
+      <w:r>
+        <w:rPr>
+          <w:rFonts w:cstheme="minorHAnsi"/>
+          <w:color w:val="000000" w:themeColor="text1"/>
+          <w:szCs w:val="21"/>
+        </w:rPr>
+        <w:tab/>
+      </w:r>
+      <w:r>
+        <w:rPr>
+          <w:rFonts w:cstheme="minorHAnsi"/>
+          <w:color w:val="000000" w:themeColor="text1"/>
+          <w:szCs w:val="21"/>
+        </w:rPr>
+        <w:tab/>
+      </w:r>
+      <w:r>
+        <w:rPr>
+          <w:rFonts w:cstheme="minorHAnsi"/>
+          <w:color w:val="000000" w:themeColor="text1"/>
+          <w:szCs w:val="21"/>
+        </w:rPr>
+        <w:tab/>
+      </w:r>
+      <w:proofErr w:type="spellStart"/>
+      <w:r>
+        <w:rPr>
+          <w:rFonts w:cstheme="minorHAnsi"/>
+          <w:color w:val="000000" w:themeColor="text1"/>
+          <w:szCs w:val="21"/>
+        </w:rPr>
+        <w:t>ratingAvg</w:t>
+      </w:r>
+      <w:proofErr w:type="spellEnd"/>
+      <w:r>
+        <w:rPr>
+          <w:rFonts w:cstheme="minorHAnsi"/>
+          <w:color w:val="000000" w:themeColor="text1"/>
+          <w:szCs w:val="21"/>
+        </w:rPr>
+        <w:t xml:space="preserve"> type int</w:t>
+      </w:r>
+    </w:p>
+    <w:p>
+      <w:pPr>
+        <w:spacing w:after="0" w:line="230" w:lineRule="exact"/>
+        <w:rPr>
+          <w:rFonts w:cstheme="minorHAnsi"/>
+          <w:color w:val="000000" w:themeColor="text1"/>
+          <w:szCs w:val="21"/>
+        </w:rPr>
+      </w:pPr>
+      <w:r>
+        <w:rPr>
+          <w:rFonts w:cstheme="minorHAnsi"/>
+          <w:color w:val="000000" w:themeColor="text1"/>
+          <w:szCs w:val="21"/>
+        </w:rPr>
+        <w:lastRenderedPageBreak/>
+        <w:tab/>
+      </w:r>
+      <w:r>
+        <w:rPr>
+          <w:rFonts w:cstheme="minorHAnsi"/>
+          <w:color w:val="000000" w:themeColor="text1"/>
+          <w:szCs w:val="21"/>
+        </w:rPr>
+        <w:tab/>
+      </w:r>
+      <w:r>
+        <w:rPr>
+          <w:rFonts w:cstheme="minorHAnsi"/>
+          <w:color w:val="000000" w:themeColor="text1"/>
+          <w:szCs w:val="21"/>
+        </w:rPr>
+        <w:tab/>
+        <w:t xml:space="preserve">Queue: </w:t>
+      </w:r>
+      <w:proofErr w:type="spellStart"/>
+      <w:r>
+        <w:rPr>
+          <w:rFonts w:cstheme="minorHAnsi"/>
+          <w:color w:val="000000" w:themeColor="text1"/>
+          <w:szCs w:val="21"/>
+        </w:rPr>
+        <w:t>accountID</w:t>
+      </w:r>
+      <w:proofErr w:type="spellEnd"/>
+      <w:r>
+        <w:rPr>
+          <w:rFonts w:cstheme="minorHAnsi"/>
+          <w:color w:val="000000" w:themeColor="text1"/>
+          <w:szCs w:val="21"/>
+        </w:rPr>
+        <w:t xml:space="preserve"> type int</w:t>
+      </w:r>
+    </w:p>
+    <w:p>
+      <w:pPr>
+        <w:spacing w:after="0" w:line="230" w:lineRule="exact"/>
+        <w:rPr>
+          <w:rFonts w:cstheme="minorHAnsi"/>
+          <w:color w:val="000000" w:themeColor="text1"/>
+          <w:szCs w:val="21"/>
+        </w:rPr>
+      </w:pPr>
+      <w:r>
+        <w:rPr>
+          <w:rFonts w:cstheme="minorHAnsi"/>
+          <w:color w:val="000000" w:themeColor="text1"/>
+          <w:szCs w:val="21"/>
+        </w:rPr>
+        <w:tab/>
+      </w:r>
+      <w:r>
+        <w:rPr>
+          <w:rFonts w:cstheme="minorHAnsi"/>
+          <w:color w:val="000000" w:themeColor="text1"/>
+          <w:szCs w:val="21"/>
+        </w:rPr>
+        <w:tab/>
+      </w:r>
+      <w:r>
+        <w:rPr>
+          <w:rFonts w:cstheme="minorHAnsi"/>
+          <w:color w:val="000000" w:themeColor="text1"/>
+          <w:szCs w:val="21"/>
+        </w:rPr>
+        <w:tab/>
+      </w:r>
+      <w:r>
+        <w:rPr>
+          <w:rFonts w:cstheme="minorHAnsi"/>
+          <w:color w:val="000000" w:themeColor="text1"/>
+          <w:szCs w:val="21"/>
+        </w:rPr>
+        <w:tab/>
+      </w:r>
+      <w:proofErr w:type="spellStart"/>
+      <w:r>
+        <w:rPr>
+          <w:rFonts w:cstheme="minorHAnsi"/>
+          <w:color w:val="000000" w:themeColor="text1"/>
+          <w:szCs w:val="21"/>
+        </w:rPr>
+        <w:t>movieID</w:t>
+      </w:r>
+      <w:proofErr w:type="spellEnd"/>
+      <w:r>
+        <w:rPr>
+          <w:rFonts w:cstheme="minorHAnsi"/>
+          <w:color w:val="000000" w:themeColor="text1"/>
+          <w:szCs w:val="21"/>
+        </w:rPr>
+        <w:t xml:space="preserve"> type int</w:t>
+      </w:r>
+    </w:p>
+    <w:p>
+      <w:pPr>
+        <w:spacing w:after="0" w:line="230" w:lineRule="exact"/>
+        <w:rPr>
+          <w:rFonts w:cstheme="minorHAnsi"/>
+          <w:color w:val="000000" w:themeColor="text1"/>
+          <w:szCs w:val="21"/>
+        </w:rPr>
+      </w:pPr>
+      <w:r>
+        <w:rPr>
+          <w:rFonts w:cstheme="minorHAnsi"/>
+          <w:color w:val="000000" w:themeColor="text1"/>
+          <w:szCs w:val="21"/>
+        </w:rPr>
+        <w:tab/>
+      </w:r>
+      <w:r>
+        <w:rPr>
+          <w:rFonts w:cstheme="minorHAnsi"/>
+          <w:color w:val="000000" w:themeColor="text1"/>
+          <w:szCs w:val="21"/>
+        </w:rPr>
+        <w:tab/>
+      </w:r>
+      <w:r>
+        <w:rPr>
+          <w:rFonts w:cstheme="minorHAnsi"/>
+          <w:color w:val="000000" w:themeColor="text1"/>
+          <w:szCs w:val="21"/>
+        </w:rPr>
+        <w:tab/>
+      </w:r>
+      <w:r>
+        <w:rPr>
+          <w:rFonts w:cstheme="minorHAnsi"/>
+          <w:color w:val="000000" w:themeColor="text1"/>
+          <w:szCs w:val="21"/>
+        </w:rPr>
+        <w:tab/>
+      </w:r>
+      <w:proofErr w:type="spellStart"/>
+      <w:r>
+        <w:rPr>
+          <w:rFonts w:cstheme="minorHAnsi"/>
+          <w:color w:val="000000" w:themeColor="text1"/>
+          <w:szCs w:val="21"/>
+        </w:rPr>
+        <w:t>queueSequence</w:t>
+      </w:r>
+      <w:proofErr w:type="spellEnd"/>
+      <w:r>
+        <w:rPr>
+          <w:rFonts w:cstheme="minorHAnsi"/>
+          <w:color w:val="000000" w:themeColor="text1"/>
+          <w:szCs w:val="21"/>
+        </w:rPr>
+        <w:t xml:space="preserve"> type int</w:t>
+      </w:r>
+    </w:p>
+    <w:p>
+      <w:pPr>
+        <w:spacing w:after="0" w:line="230" w:lineRule="exact"/>
+        <w:rPr>
+          <w:rFonts w:cstheme="minorHAnsi"/>
+          <w:color w:val="000000" w:themeColor="text1"/>
+          <w:szCs w:val="21"/>
+        </w:rPr>
+      </w:pPr>
+      <w:r>
+        <w:rPr>
+          <w:rFonts w:cstheme="minorHAnsi"/>
+          <w:color w:val="000000" w:themeColor="text1"/>
+          <w:szCs w:val="21"/>
+        </w:rPr>
+        <w:tab/>
+      </w:r>
+      <w:r>
+        <w:rPr>
+          <w:rFonts w:cstheme="minorHAnsi"/>
+          <w:color w:val="000000" w:themeColor="text1"/>
+          <w:szCs w:val="21"/>
+        </w:rPr>
+        <w:tab/>
+      </w:r>
+      <w:r>
+        <w:rPr>
+          <w:rFonts w:cstheme="minorHAnsi"/>
+          <w:color w:val="000000" w:themeColor="text1"/>
+          <w:szCs w:val="21"/>
+        </w:rPr>
+        <w:tab/>
+      </w:r>
+      <w:r>
+        <w:rPr>
+          <w:rFonts w:cstheme="minorHAnsi"/>
+          <w:color w:val="000000" w:themeColor="text1"/>
+          <w:szCs w:val="21"/>
+        </w:rPr>
+        <w:tab/>
+      </w:r>
+      <w:proofErr w:type="spellStart"/>
+      <w:r>
+        <w:rPr>
+          <w:rFonts w:cstheme="minorHAnsi"/>
+          <w:color w:val="000000" w:themeColor="text1"/>
+          <w:szCs w:val="21"/>
+        </w:rPr>
+        <w:t>movieTitle</w:t>
+      </w:r>
+      <w:proofErr w:type="spellEnd"/>
+      <w:r>
+        <w:rPr>
+          <w:rFonts w:cstheme="minorHAnsi"/>
+          <w:color w:val="000000" w:themeColor="text1"/>
+          <w:szCs w:val="21"/>
+        </w:rPr>
+        <w:t xml:space="preserve"> type String</w:t>
+      </w:r>
+    </w:p>
+    <w:p>
+      <w:pPr>
+        <w:spacing w:after="0" w:line="230" w:lineRule="exact"/>
+        <w:rPr>
+          <w:rFonts w:cstheme="minorHAnsi"/>
+          <w:color w:val="000000" w:themeColor="text1"/>
+          <w:szCs w:val="21"/>
+        </w:rPr>
+      </w:pPr>
+      <w:r>
+        <w:rPr>
+          <w:rFonts w:cstheme="minorHAnsi"/>
+          <w:color w:val="000000" w:themeColor="text1"/>
+          <w:szCs w:val="21"/>
+        </w:rPr>
+        <w:tab/>
+      </w:r>
+      <w:r>
+        <w:rPr>
+          <w:rFonts w:cstheme="minorHAnsi"/>
+          <w:color w:val="000000" w:themeColor="text1"/>
+          <w:szCs w:val="21"/>
+        </w:rPr>
+        <w:tab/>
+      </w:r>
+      <w:r>
+        <w:rPr>
+          <w:rFonts w:cstheme="minorHAnsi"/>
+          <w:color w:val="000000" w:themeColor="text1"/>
+          <w:szCs w:val="21"/>
+        </w:rPr>
+        <w:tab/>
+        <w:t xml:space="preserve">Quotes: </w:t>
+      </w:r>
+      <w:proofErr w:type="spellStart"/>
+      <w:r>
+        <w:rPr>
+          <w:rFonts w:cstheme="minorHAnsi"/>
+          <w:color w:val="000000" w:themeColor="text1"/>
+          <w:szCs w:val="21"/>
+        </w:rPr>
+        <w:t>quoteID</w:t>
+      </w:r>
+      <w:proofErr w:type="spellEnd"/>
+      <w:r>
+        <w:rPr>
+          <w:rFonts w:cstheme="minorHAnsi"/>
+          <w:color w:val="000000" w:themeColor="text1"/>
+          <w:szCs w:val="21"/>
+        </w:rPr>
+        <w:t xml:space="preserve"> type int</w:t>
+      </w:r>
+    </w:p>
+    <w:p>
+      <w:pPr>
+        <w:spacing w:after="0" w:line="230" w:lineRule="exact"/>
+        <w:rPr>
+          <w:rFonts w:cstheme="minorHAnsi"/>
+          <w:color w:val="000000" w:themeColor="text1"/>
+          <w:szCs w:val="21"/>
+        </w:rPr>
+      </w:pPr>
+      <w:r>
+        <w:rPr>
+          <w:rFonts w:cstheme="minorHAnsi"/>
+          <w:color w:val="000000" w:themeColor="text1"/>
+          <w:szCs w:val="21"/>
+        </w:rPr>
+        <w:tab/>
+      </w:r>
+      <w:r>
+        <w:rPr>
+          <w:rFonts w:cstheme="minorHAnsi"/>
+          <w:color w:val="000000" w:themeColor="text1"/>
+          <w:szCs w:val="21"/>
+        </w:rPr>
+        <w:tab/>
+      </w:r>
+      <w:r>
+        <w:rPr>
+          <w:rFonts w:cstheme="minorHAnsi"/>
+          <w:color w:val="000000" w:themeColor="text1"/>
+          <w:szCs w:val="21"/>
+        </w:rPr>
+        <w:tab/>
+      </w:r>
+      <w:r>
+        <w:rPr>
+          <w:rFonts w:cstheme="minorHAnsi"/>
+          <w:color w:val="000000" w:themeColor="text1"/>
+          <w:szCs w:val="21"/>
+        </w:rPr>
+        <w:tab/>
+      </w:r>
+      <w:proofErr w:type="spellStart"/>
+      <w:r>
+        <w:rPr>
+          <w:rFonts w:cstheme="minorHAnsi"/>
+          <w:color w:val="000000" w:themeColor="text1"/>
+          <w:szCs w:val="21"/>
+        </w:rPr>
+        <w:t>quoteString</w:t>
+      </w:r>
+      <w:proofErr w:type="spellEnd"/>
+      <w:r>
+        <w:rPr>
+          <w:rFonts w:cstheme="minorHAnsi"/>
+          <w:color w:val="000000" w:themeColor="text1"/>
+          <w:szCs w:val="21"/>
+        </w:rPr>
+        <w:t xml:space="preserve"> type String</w:t>
+      </w:r>
+    </w:p>
+    <w:p>
+      <w:pPr>
+        <w:spacing w:after="0" w:line="230" w:lineRule="exact"/>
+        <w:rPr>
+          <w:rFonts w:cstheme="minorHAnsi"/>
+          <w:color w:val="000000" w:themeColor="text1"/>
+          <w:szCs w:val="21"/>
+        </w:rPr>
+      </w:pPr>
+      <w:r>
+        <w:rPr>
+          <w:rFonts w:cstheme="minorHAnsi"/>
+          <w:color w:val="000000" w:themeColor="text1"/>
+          <w:szCs w:val="21"/>
+        </w:rPr>
+        <w:tab/>
+      </w:r>
+      <w:r>
+        <w:rPr>
+          <w:rFonts w:cstheme="minorHAnsi"/>
+          <w:color w:val="000000" w:themeColor="text1"/>
+          <w:szCs w:val="21"/>
+        </w:rPr>
+        <w:tab/>
+      </w:r>
+      <w:r>
+        <w:rPr>
+          <w:rFonts w:cstheme="minorHAnsi"/>
+          <w:color w:val="000000" w:themeColor="text1"/>
+          <w:szCs w:val="21"/>
+        </w:rPr>
+        <w:tab/>
+      </w:r>
+      <w:r>
+        <w:rPr>
+          <w:rFonts w:cstheme="minorHAnsi"/>
+          <w:color w:val="000000" w:themeColor="text1"/>
+          <w:szCs w:val="21"/>
+        </w:rPr>
+        <w:tab/>
+      </w:r>
+      <w:proofErr w:type="spellStart"/>
+      <w:r>
+        <w:rPr>
+          <w:rFonts w:cstheme="minorHAnsi"/>
+          <w:color w:val="000000" w:themeColor="text1"/>
+          <w:szCs w:val="21"/>
+        </w:rPr>
+        <w:t>movieTitle</w:t>
+      </w:r>
+      <w:proofErr w:type="spellEnd"/>
+      <w:r>
+        <w:rPr>
+          <w:rFonts w:cstheme="minorHAnsi"/>
+          <w:color w:val="000000" w:themeColor="text1"/>
+          <w:szCs w:val="21"/>
+        </w:rPr>
+        <w:t xml:space="preserve"> type String</w:t>
+      </w:r>
+    </w:p>
+    <w:p>
+      <w:pPr>
+        <w:spacing w:after="0" w:line="230" w:lineRule="exact"/>
+        <w:rPr>
+          <w:rFonts w:cstheme="minorHAnsi"/>
+          <w:color w:val="000000" w:themeColor="text1"/>
+          <w:szCs w:val="21"/>
+        </w:rPr>
+      </w:pPr>
+      <w:r>
+        <w:rPr>
+          <w:rFonts w:cstheme="minorHAnsi"/>
+          <w:color w:val="000000" w:themeColor="text1"/>
+          <w:szCs w:val="21"/>
+        </w:rPr>
+        <w:tab/>
+      </w:r>
+      <w:r>
+        <w:rPr>
+          <w:rFonts w:cstheme="minorHAnsi"/>
+          <w:color w:val="000000" w:themeColor="text1"/>
+          <w:szCs w:val="21"/>
+        </w:rPr>
+        <w:tab/>
+      </w:r>
+      <w:r>
+        <w:rPr>
+          <w:rFonts w:cstheme="minorHAnsi"/>
+          <w:color w:val="000000" w:themeColor="text1"/>
+          <w:szCs w:val="21"/>
+        </w:rPr>
+        <w:tab/>
+        <w:t xml:space="preserve">Subscriber: </w:t>
+      </w:r>
+      <w:proofErr w:type="spellStart"/>
+      <w:r>
+        <w:rPr>
+          <w:rFonts w:cstheme="minorHAnsi"/>
+          <w:color w:val="000000" w:themeColor="text1"/>
+          <w:szCs w:val="21"/>
+        </w:rPr>
+        <w:t>accountID</w:t>
+      </w:r>
+      <w:proofErr w:type="spellEnd"/>
+      <w:r>
+        <w:rPr>
+          <w:rFonts w:cstheme="minorHAnsi"/>
+          <w:color w:val="000000" w:themeColor="text1"/>
+          <w:szCs w:val="21"/>
+        </w:rPr>
+        <w:t xml:space="preserve"> type int</w:t>
+      </w:r>
+    </w:p>
+    <w:p>
+      <w:pPr>
+        <w:spacing w:after="0" w:line="230" w:lineRule="exact"/>
+        <w:rPr>
+          <w:rFonts w:cstheme="minorHAnsi"/>
+          <w:color w:val="000000" w:themeColor="text1"/>
+          <w:szCs w:val="21"/>
+        </w:rPr>
+      </w:pPr>
+      <w:r>
+        <w:rPr>
+          <w:rFonts w:cstheme="minorHAnsi"/>
+          <w:color w:val="000000" w:themeColor="text1"/>
+          <w:szCs w:val="21"/>
+        </w:rPr>
+        <w:tab/>
+      </w:r>
+      <w:r>
+        <w:rPr>
+          <w:rFonts w:cstheme="minorHAnsi"/>
+          <w:color w:val="000000" w:themeColor="text1"/>
+          <w:szCs w:val="21"/>
+        </w:rPr>
+        <w:tab/>
+      </w:r>
+      <w:r>
+        <w:rPr>
+          <w:rFonts w:cstheme="minorHAnsi"/>
+          <w:color w:val="000000" w:themeColor="text1"/>
+          <w:szCs w:val="21"/>
+        </w:rPr>
+        <w:tab/>
+      </w:r>
+      <w:r>
+        <w:rPr>
+          <w:rFonts w:cstheme="minorHAnsi"/>
+          <w:color w:val="000000" w:themeColor="text1"/>
+          <w:szCs w:val="21"/>
+        </w:rPr>
+        <w:tab/>
+      </w:r>
+      <w:r>
+        <w:rPr>
+          <w:rFonts w:cstheme="minorHAnsi"/>
+          <w:color w:val="000000" w:themeColor="text1"/>
+          <w:szCs w:val="21"/>
+        </w:rPr>
+        <w:tab/>
+      </w:r>
+      <w:proofErr w:type="spellStart"/>
+      <w:r>
+        <w:rPr>
+          <w:rFonts w:cstheme="minorHAnsi"/>
+          <w:color w:val="000000" w:themeColor="text1"/>
+          <w:szCs w:val="21"/>
+        </w:rPr>
+        <w:t>levelName</w:t>
+      </w:r>
+      <w:proofErr w:type="spellEnd"/>
+      <w:r>
+        <w:rPr>
+          <w:rFonts w:cstheme="minorHAnsi"/>
+          <w:color w:val="000000" w:themeColor="text1"/>
+          <w:szCs w:val="21"/>
+        </w:rPr>
+        <w:t xml:space="preserve"> type String</w:t>
+      </w:r>
+    </w:p>
+    <w:p>
+      <w:pPr>
+        <w:spacing w:after="0" w:line="230" w:lineRule="exact"/>
+        <w:rPr>
+          <w:rFonts w:cstheme="minorHAnsi"/>
+          <w:color w:val="000000" w:themeColor="text1"/>
+          <w:szCs w:val="21"/>
+        </w:rPr>
+      </w:pPr>
+      <w:r>
+        <w:rPr>
+          <w:rFonts w:cstheme="minorHAnsi"/>
+          <w:color w:val="000000" w:themeColor="text1"/>
+          <w:szCs w:val="21"/>
+        </w:rPr>
+        <w:tab/>
+      </w:r>
+      <w:r>
+        <w:rPr>
+          <w:rFonts w:cstheme="minorHAnsi"/>
+          <w:color w:val="000000" w:themeColor="text1"/>
+          <w:szCs w:val="21"/>
+        </w:rPr>
+        <w:tab/>
+      </w:r>
+      <w:r>
+        <w:rPr>
+          <w:rFonts w:cstheme="minorHAnsi"/>
+          <w:color w:val="000000" w:themeColor="text1"/>
+          <w:szCs w:val="21"/>
+        </w:rPr>
+        <w:tab/>
+      </w:r>
+      <w:r>
+        <w:rPr>
+          <w:rFonts w:cstheme="minorHAnsi"/>
+          <w:color w:val="000000" w:themeColor="text1"/>
+          <w:szCs w:val="21"/>
+        </w:rPr>
+        <w:tab/>
+      </w:r>
+      <w:r>
+        <w:rPr>
+          <w:rFonts w:cstheme="minorHAnsi"/>
+          <w:color w:val="000000" w:themeColor="text1"/>
+          <w:szCs w:val="21"/>
+        </w:rPr>
+        <w:tab/>
+      </w:r>
+      <w:proofErr w:type="spellStart"/>
+      <w:r>
+        <w:rPr>
+          <w:rFonts w:cstheme="minorHAnsi"/>
+          <w:color w:val="000000" w:themeColor="text1"/>
+          <w:szCs w:val="21"/>
+        </w:rPr>
+        <w:t>firstName</w:t>
+      </w:r>
+      <w:proofErr w:type="spellEnd"/>
+      <w:r>
+        <w:rPr>
+          <w:rFonts w:cstheme="minorHAnsi"/>
+          <w:color w:val="000000" w:themeColor="text1"/>
+          <w:szCs w:val="21"/>
+        </w:rPr>
+        <w:t xml:space="preserve"> type String</w:t>
+      </w:r>
+    </w:p>
+    <w:p>
+      <w:pPr>
+        <w:spacing w:after="0" w:line="230" w:lineRule="exact"/>
+        <w:rPr>
+          <w:rFonts w:cstheme="minorHAnsi"/>
+          <w:color w:val="000000" w:themeColor="text1"/>
+          <w:szCs w:val="21"/>
+        </w:rPr>
+      </w:pPr>
+      <w:r>
+        <w:rPr>
+          <w:rFonts w:cstheme="minorHAnsi"/>
+          <w:color w:val="000000" w:themeColor="text1"/>
+          <w:szCs w:val="21"/>
+        </w:rPr>
+        <w:tab/>
+      </w:r>
+      <w:r>
+        <w:rPr>
+          <w:rFonts w:cstheme="minorHAnsi"/>
+          <w:color w:val="000000" w:themeColor="text1"/>
+          <w:szCs w:val="21"/>
+        </w:rPr>
+        <w:tab/>
+      </w:r>
+      <w:r>
+        <w:rPr>
+          <w:rFonts w:cstheme="minorHAnsi"/>
+          <w:color w:val="000000" w:themeColor="text1"/>
+          <w:szCs w:val="21"/>
+        </w:rPr>
+        <w:tab/>
+      </w:r>
+      <w:r>
+        <w:rPr>
+          <w:rFonts w:cstheme="minorHAnsi"/>
+          <w:color w:val="000000" w:themeColor="text1"/>
+          <w:szCs w:val="21"/>
+        </w:rPr>
+        <w:tab/>
+      </w:r>
+      <w:r>
+        <w:rPr>
+          <w:rFonts w:cstheme="minorHAnsi"/>
+          <w:color w:val="000000" w:themeColor="text1"/>
+          <w:szCs w:val="21"/>
+        </w:rPr>
+        <w:tab/>
+      </w:r>
+      <w:proofErr w:type="spellStart"/>
+      <w:r>
+        <w:rPr>
+          <w:rFonts w:cstheme="minorHAnsi"/>
+          <w:color w:val="000000" w:themeColor="text1"/>
+          <w:szCs w:val="21"/>
+        </w:rPr>
+        <w:t>lastName</w:t>
+      </w:r>
+      <w:proofErr w:type="spellEnd"/>
+      <w:r>
+        <w:rPr>
+          <w:rFonts w:cstheme="minorHAnsi"/>
+          <w:color w:val="000000" w:themeColor="text1"/>
+          <w:szCs w:val="21"/>
+        </w:rPr>
+        <w:t xml:space="preserve"> type String</w:t>
+      </w:r>
+    </w:p>
+    <w:p>
+      <w:pPr>
+        <w:spacing w:after="0" w:line="230" w:lineRule="exact"/>
+        <w:rPr>
+          <w:rFonts w:cstheme="minorHAnsi"/>
+          <w:color w:val="000000" w:themeColor="text1"/>
+          <w:szCs w:val="21"/>
+        </w:rPr>
+      </w:pPr>
+      <w:r>
+        <w:rPr>
+          <w:rFonts w:cstheme="minorHAnsi"/>
+          <w:color w:val="000000" w:themeColor="text1"/>
+          <w:szCs w:val="21"/>
+        </w:rPr>
+        <w:tab/>
+      </w:r>
+      <w:r>
+        <w:rPr>
+          <w:rFonts w:cstheme="minorHAnsi"/>
+          <w:color w:val="000000" w:themeColor="text1"/>
+          <w:szCs w:val="21"/>
+        </w:rPr>
+        <w:tab/>
+      </w:r>
+      <w:r>
+        <w:rPr>
+          <w:rFonts w:cstheme="minorHAnsi"/>
+          <w:color w:val="000000" w:themeColor="text1"/>
+          <w:szCs w:val="21"/>
+        </w:rPr>
+        <w:tab/>
+      </w:r>
+      <w:r>
+        <w:rPr>
+          <w:rFonts w:cstheme="minorHAnsi"/>
+          <w:color w:val="000000" w:themeColor="text1"/>
+          <w:szCs w:val="21"/>
+        </w:rPr>
+        <w:tab/>
+      </w:r>
+      <w:r>
+        <w:rPr>
+          <w:rFonts w:cstheme="minorHAnsi"/>
+          <w:color w:val="000000" w:themeColor="text1"/>
+          <w:szCs w:val="21"/>
+        </w:rPr>
+        <w:tab/>
+        <w:t>billAddressLine1 type String</w:t>
+      </w:r>
+    </w:p>
+    <w:p>
+      <w:pPr>
+        <w:spacing w:after="0" w:line="230" w:lineRule="exact"/>
+        <w:rPr>
+          <w:rFonts w:cstheme="minorHAnsi"/>
+          <w:color w:val="000000" w:themeColor="text1"/>
+          <w:szCs w:val="21"/>
+        </w:rPr>
+      </w:pPr>
+      <w:r>
+        <w:rPr>
+          <w:rFonts w:cstheme="minorHAnsi"/>
+          <w:color w:val="000000" w:themeColor="text1"/>
+          <w:szCs w:val="21"/>
+        </w:rPr>
+        <w:tab/>
+      </w:r>
+      <w:r>
+        <w:rPr>
+          <w:rFonts w:cstheme="minorHAnsi"/>
+          <w:color w:val="000000" w:themeColor="text1"/>
+          <w:szCs w:val="21"/>
+        </w:rPr>
+        <w:tab/>
+      </w:r>
+      <w:r>
+        <w:rPr>
+          <w:rFonts w:cstheme="minorHAnsi"/>
+          <w:color w:val="000000" w:themeColor="text1"/>
+          <w:szCs w:val="21"/>
+        </w:rPr>
+        <w:tab/>
+      </w:r>
+      <w:r>
+        <w:rPr>
+          <w:rFonts w:cstheme="minorHAnsi"/>
+          <w:color w:val="000000" w:themeColor="text1"/>
+          <w:szCs w:val="21"/>
+        </w:rPr>
+        <w:tab/>
+      </w:r>
+      <w:r>
+        <w:rPr>
+          <w:rFonts w:cstheme="minorHAnsi"/>
+          <w:color w:val="000000" w:themeColor="text1"/>
+          <w:szCs w:val="21"/>
+        </w:rPr>
+        <w:tab/>
+        <w:t>billAddressLine2 type String</w:t>
+      </w:r>
+    </w:p>
+    <w:p>
+      <w:pPr>
+        <w:spacing w:after="0" w:line="230" w:lineRule="exact"/>
+        <w:rPr>
+          <w:rFonts w:cstheme="minorHAnsi"/>
+          <w:color w:val="000000" w:themeColor="text1"/>
+          <w:szCs w:val="21"/>
+        </w:rPr>
+      </w:pPr>
+      <w:r>
+        <w:rPr>
+          <w:rFonts w:cstheme="minorHAnsi"/>
+          <w:color w:val="000000" w:themeColor="text1"/>
+          <w:szCs w:val="21"/>
+        </w:rPr>
+        <w:tab/>
+      </w:r>
+      <w:r>
+        <w:rPr>
+          <w:rFonts w:cstheme="minorHAnsi"/>
+          <w:color w:val="000000" w:themeColor="text1"/>
+          <w:szCs w:val="21"/>
+        </w:rPr>
+        <w:tab/>
+      </w:r>
+      <w:r>
+        <w:rPr>
+          <w:rFonts w:cstheme="minorHAnsi"/>
+          <w:color w:val="000000" w:themeColor="text1"/>
+          <w:szCs w:val="21"/>
+        </w:rPr>
+        <w:tab/>
+      </w:r>
+      <w:r>
+        <w:rPr>
+          <w:rFonts w:cstheme="minorHAnsi"/>
+          <w:color w:val="000000" w:themeColor="text1"/>
+          <w:szCs w:val="21"/>
+        </w:rPr>
+        <w:tab/>
+      </w:r>
+      <w:r>
+        <w:rPr>
+          <w:rFonts w:cstheme="minorHAnsi"/>
+          <w:color w:val="000000" w:themeColor="text1"/>
+          <w:szCs w:val="21"/>
+        </w:rPr>
+        <w:tab/>
+      </w:r>
+      <w:proofErr w:type="spellStart"/>
+      <w:r>
+        <w:rPr>
+          <w:rFonts w:cstheme="minorHAnsi"/>
+          <w:color w:val="000000" w:themeColor="text1"/>
+          <w:szCs w:val="21"/>
+        </w:rPr>
+        <w:t>billCity</w:t>
+      </w:r>
+      <w:proofErr w:type="spellEnd"/>
+      <w:r>
+        <w:rPr>
+          <w:rFonts w:cstheme="minorHAnsi"/>
+          <w:color w:val="000000" w:themeColor="text1"/>
+          <w:szCs w:val="21"/>
+        </w:rPr>
+        <w:t xml:space="preserve"> type String</w:t>
+      </w:r>
+    </w:p>
+    <w:p>
+      <w:pPr>
+        <w:spacing w:after="0" w:line="230" w:lineRule="exact"/>
+        <w:rPr>
+          <w:rFonts w:cstheme="minorHAnsi"/>
+          <w:color w:val="000000" w:themeColor="text1"/>
+          <w:szCs w:val="21"/>
+        </w:rPr>
+      </w:pPr>
+      <w:r>
+        <w:rPr>
+          <w:rFonts w:cstheme="minorHAnsi"/>
+          <w:color w:val="000000" w:themeColor="text1"/>
+          <w:szCs w:val="21"/>
+        </w:rPr>
+        <w:tab/>
+      </w:r>
+      <w:r>
+        <w:rPr>
+          <w:rFonts w:cstheme="minorHAnsi"/>
+          <w:color w:val="000000" w:themeColor="text1"/>
+          <w:szCs w:val="21"/>
+        </w:rPr>
+        <w:tab/>
+      </w:r>
+      <w:r>
+        <w:rPr>
+          <w:rFonts w:cstheme="minorHAnsi"/>
+          <w:color w:val="000000" w:themeColor="text1"/>
+          <w:szCs w:val="21"/>
+        </w:rPr>
+        <w:tab/>
+      </w:r>
+      <w:r>
+        <w:rPr>
+          <w:rFonts w:cstheme="minorHAnsi"/>
+          <w:color w:val="000000" w:themeColor="text1"/>
+          <w:szCs w:val="21"/>
+        </w:rPr>
+        <w:tab/>
+      </w:r>
+      <w:r>
+        <w:rPr>
+          <w:rFonts w:cstheme="minorHAnsi"/>
+          <w:color w:val="000000" w:themeColor="text1"/>
+          <w:szCs w:val="21"/>
+        </w:rPr>
+        <w:tab/>
+      </w:r>
+      <w:proofErr w:type="spellStart"/>
+      <w:r>
+        <w:rPr>
+          <w:rFonts w:cstheme="minorHAnsi"/>
+          <w:color w:val="000000" w:themeColor="text1"/>
+          <w:szCs w:val="21"/>
+        </w:rPr>
+        <w:t>billState</w:t>
+      </w:r>
+      <w:proofErr w:type="spellEnd"/>
+      <w:r>
+        <w:rPr>
+          <w:rFonts w:cstheme="minorHAnsi"/>
+          <w:color w:val="000000" w:themeColor="text1"/>
+          <w:szCs w:val="21"/>
+        </w:rPr>
+        <w:t xml:space="preserve"> type String</w:t>
+      </w:r>
+    </w:p>
+    <w:p>
+      <w:pPr>
+        <w:spacing w:after="0" w:line="230" w:lineRule="exact"/>
+        <w:rPr>
+          <w:rFonts w:cstheme="minorHAnsi"/>
+          <w:color w:val="000000" w:themeColor="text1"/>
+          <w:szCs w:val="21"/>
+        </w:rPr>
+      </w:pPr>
+      <w:r>
+        <w:rPr>
+          <w:rFonts w:cstheme="minorHAnsi"/>
+          <w:color w:val="000000" w:themeColor="text1"/>
+          <w:szCs w:val="21"/>
+        </w:rPr>
+        <w:tab/>
+      </w:r>
+      <w:r>
+        <w:rPr>
+          <w:rFonts w:cstheme="minorHAnsi"/>
+          <w:color w:val="000000" w:themeColor="text1"/>
+          <w:szCs w:val="21"/>
+        </w:rPr>
+        <w:tab/>
+      </w:r>
+      <w:r>
+        <w:rPr>
+          <w:rFonts w:cstheme="minorHAnsi"/>
+          <w:color w:val="000000" w:themeColor="text1"/>
+          <w:szCs w:val="21"/>
+        </w:rPr>
+        <w:tab/>
+      </w:r>
+      <w:r>
+        <w:rPr>
+          <w:rFonts w:cstheme="minorHAnsi"/>
+          <w:color w:val="000000" w:themeColor="text1"/>
+          <w:szCs w:val="21"/>
+        </w:rPr>
+        <w:tab/>
+      </w:r>
+      <w:r>
+        <w:rPr>
+          <w:rFonts w:cstheme="minorHAnsi"/>
+          <w:color w:val="000000" w:themeColor="text1"/>
+          <w:szCs w:val="21"/>
+        </w:rPr>
+        <w:tab/>
+      </w:r>
+      <w:proofErr w:type="spellStart"/>
+      <w:r>
+        <w:rPr>
+          <w:rFonts w:cstheme="minorHAnsi"/>
+          <w:color w:val="000000" w:themeColor="text1"/>
+          <w:szCs w:val="21"/>
+        </w:rPr>
+        <w:t>billZipCode</w:t>
+      </w:r>
+      <w:proofErr w:type="spellEnd"/>
+      <w:r>
+        <w:rPr>
+          <w:rFonts w:cstheme="minorHAnsi"/>
+          <w:color w:val="000000" w:themeColor="text1"/>
+          <w:szCs w:val="21"/>
+        </w:rPr>
+        <w:t xml:space="preserve"> type int </w:t>
+      </w:r>
+    </w:p>
+    <w:p>
+      <w:pPr>
+        <w:spacing w:after="0" w:line="230" w:lineRule="exact"/>
+        <w:rPr>
+          <w:rFonts w:cstheme="minorHAnsi"/>
+          <w:color w:val="000000" w:themeColor="text1"/>
+          <w:szCs w:val="21"/>
+        </w:rPr>
+      </w:pPr>
+      <w:r>
+        <w:rPr>
+          <w:rFonts w:cstheme="minorHAnsi"/>
+          <w:color w:val="000000" w:themeColor="text1"/>
+          <w:szCs w:val="21"/>
+        </w:rPr>
+        <w:tab/>
+      </w:r>
+      <w:r>
+        <w:rPr>
+          <w:rFonts w:cstheme="minorHAnsi"/>
+          <w:color w:val="000000" w:themeColor="text1"/>
+          <w:szCs w:val="21"/>
+        </w:rPr>
+        <w:tab/>
+      </w:r>
+      <w:r>
+        <w:rPr>
+          <w:rFonts w:cstheme="minorHAnsi"/>
+          <w:color w:val="000000" w:themeColor="text1"/>
+          <w:szCs w:val="21"/>
+        </w:rPr>
+        <w:tab/>
+      </w:r>
+      <w:r>
+        <w:rPr>
+          <w:rFonts w:cstheme="minorHAnsi"/>
+          <w:color w:val="000000" w:themeColor="text1"/>
+          <w:szCs w:val="21"/>
+        </w:rPr>
+        <w:tab/>
+      </w:r>
+      <w:r>
+        <w:rPr>
+          <w:rFonts w:cstheme="minorHAnsi"/>
+          <w:color w:val="000000" w:themeColor="text1"/>
+          <w:szCs w:val="21"/>
+        </w:rPr>
+        <w:tab/>
+      </w:r>
+      <w:proofErr w:type="spellStart"/>
+      <w:r>
+        <w:rPr>
+          <w:rFonts w:cstheme="minorHAnsi"/>
+          <w:color w:val="000000" w:themeColor="text1"/>
+          <w:szCs w:val="21"/>
+        </w:rPr>
+        <w:t>phoneNumber</w:t>
+      </w:r>
+      <w:proofErr w:type="spellEnd"/>
+      <w:r>
+        <w:rPr>
+          <w:rFonts w:cstheme="minorHAnsi"/>
+          <w:color w:val="000000" w:themeColor="text1"/>
+          <w:szCs w:val="21"/>
+        </w:rPr>
+        <w:t xml:space="preserve"> type String</w:t>
+      </w:r>
+    </w:p>
+    <w:p>
+      <w:pPr>
+        <w:spacing w:after="0" w:line="230" w:lineRule="exact"/>
+        <w:rPr>
+          <w:rFonts w:cstheme="minorHAnsi"/>
+          <w:color w:val="000000" w:themeColor="text1"/>
+          <w:szCs w:val="21"/>
+        </w:rPr>
+      </w:pPr>
+      <w:r>
+        <w:rPr>
+          <w:rFonts w:cstheme="minorHAnsi"/>
+          <w:color w:val="000000" w:themeColor="text1"/>
+          <w:szCs w:val="21"/>
+        </w:rPr>
+        <w:tab/>
+      </w:r>
+      <w:r>
+        <w:rPr>
+          <w:rFonts w:cstheme="minorHAnsi"/>
+          <w:color w:val="000000" w:themeColor="text1"/>
+          <w:szCs w:val="21"/>
+        </w:rPr>
+        <w:tab/>
+      </w:r>
+      <w:r>
+        <w:rPr>
+          <w:rFonts w:cstheme="minorHAnsi"/>
+          <w:color w:val="000000" w:themeColor="text1"/>
+          <w:szCs w:val="21"/>
+        </w:rPr>
+        <w:tab/>
+      </w:r>
+      <w:r>
+        <w:rPr>
+          <w:rFonts w:cstheme="minorHAnsi"/>
+          <w:color w:val="000000" w:themeColor="text1"/>
+          <w:szCs w:val="21"/>
+        </w:rPr>
+        <w:tab/>
+      </w:r>
+      <w:r>
+        <w:rPr>
+          <w:rFonts w:cstheme="minorHAnsi"/>
+          <w:color w:val="000000" w:themeColor="text1"/>
+          <w:szCs w:val="21"/>
+        </w:rPr>
+        <w:tab/>
+      </w:r>
+      <w:proofErr w:type="spellStart"/>
+      <w:r>
+        <w:rPr>
+          <w:rFonts w:cstheme="minorHAnsi"/>
+          <w:color w:val="000000" w:themeColor="text1"/>
+          <w:szCs w:val="21"/>
+        </w:rPr>
+        <w:t>emailAddress</w:t>
+      </w:r>
+      <w:proofErr w:type="spellEnd"/>
+      <w:r>
+        <w:rPr>
+          <w:rFonts w:cstheme="minorHAnsi"/>
+          <w:color w:val="000000" w:themeColor="text1"/>
+          <w:szCs w:val="21"/>
+        </w:rPr>
+        <w:t xml:space="preserve"> </w:t>
+      </w:r>
+      <w:r>
+        <w:rPr>
+          <w:rFonts w:cstheme="minorHAnsi"/>
+          <w:color w:val="000000" w:themeColor="text1"/>
+          <w:szCs w:val="21"/>
+        </w:rPr>
+        <w:t>type String</w:t>
+      </w:r>
+    </w:p>
+    <w:p>
+      <w:pPr>
+        <w:spacing w:after="0" w:line="230" w:lineRule="exact"/>
+        <w:rPr>
+          <w:rFonts w:cstheme="minorHAnsi"/>
+          <w:color w:val="000000" w:themeColor="text1"/>
+          <w:szCs w:val="21"/>
+        </w:rPr>
+      </w:pPr>
+      <w:r>
+        <w:rPr>
+          <w:rFonts w:cstheme="minorHAnsi"/>
+          <w:color w:val="000000" w:themeColor="text1"/>
+          <w:szCs w:val="21"/>
+        </w:rPr>
+        <w:tab/>
+      </w:r>
+      <w:r>
+        <w:rPr>
+          <w:rFonts w:cstheme="minorHAnsi"/>
+          <w:color w:val="000000" w:themeColor="text1"/>
+          <w:szCs w:val="21"/>
+        </w:rPr>
+        <w:tab/>
+      </w:r>
+      <w:r>
+        <w:rPr>
+          <w:rFonts w:cstheme="minorHAnsi"/>
+          <w:color w:val="000000" w:themeColor="text1"/>
+          <w:szCs w:val="21"/>
+        </w:rPr>
+        <w:tab/>
+      </w:r>
+      <w:r>
+        <w:rPr>
+          <w:rFonts w:cstheme="minorHAnsi"/>
+          <w:color w:val="000000" w:themeColor="text1"/>
+          <w:szCs w:val="21"/>
+        </w:rPr>
+        <w:tab/>
+      </w:r>
+      <w:r>
+        <w:rPr>
+          <w:rFonts w:cstheme="minorHAnsi"/>
+          <w:color w:val="000000" w:themeColor="text1"/>
+          <w:szCs w:val="21"/>
+        </w:rPr>
+        <w:tab/>
+      </w:r>
+      <w:proofErr w:type="spellStart"/>
+      <w:r>
+        <w:rPr>
+          <w:rFonts w:cstheme="minorHAnsi"/>
+          <w:color w:val="000000" w:themeColor="text1"/>
+          <w:szCs w:val="21"/>
+        </w:rPr>
+        <w:t>memberPassword</w:t>
+      </w:r>
+      <w:proofErr w:type="spellEnd"/>
+      <w:r>
+        <w:rPr>
+          <w:rFonts w:cstheme="minorHAnsi"/>
+          <w:color w:val="000000" w:themeColor="text1"/>
+          <w:szCs w:val="21"/>
+        </w:rPr>
+        <w:t xml:space="preserve"> type String</w:t>
+      </w:r>
+    </w:p>
+    <w:p>
+      <w:pPr>
+        <w:spacing w:after="0" w:line="230" w:lineRule="exact"/>
+        <w:rPr>
+          <w:rFonts w:cstheme="minorHAnsi"/>
+          <w:color w:val="000000" w:themeColor="text1"/>
+          <w:szCs w:val="21"/>
+        </w:rPr>
+      </w:pPr>
+      <w:r>
+        <w:rPr>
+          <w:rFonts w:cstheme="minorHAnsi"/>
+          <w:color w:val="000000" w:themeColor="text1"/>
+          <w:szCs w:val="21"/>
+        </w:rPr>
+        <w:tab/>
+      </w:r>
+      <w:r>
+        <w:rPr>
+          <w:rFonts w:cstheme="minorHAnsi"/>
+          <w:color w:val="000000" w:themeColor="text1"/>
+          <w:szCs w:val="21"/>
+        </w:rPr>
+        <w:tab/>
+      </w:r>
+      <w:r>
+        <w:rPr>
+          <w:rFonts w:cstheme="minorHAnsi"/>
+          <w:color w:val="000000" w:themeColor="text1"/>
+          <w:szCs w:val="21"/>
+        </w:rPr>
+        <w:tab/>
+      </w:r>
+      <w:r>
+        <w:rPr>
+          <w:rFonts w:cstheme="minorHAnsi"/>
+          <w:color w:val="000000" w:themeColor="text1"/>
+          <w:szCs w:val="21"/>
+        </w:rPr>
+        <w:tab/>
+      </w:r>
+      <w:r>
+        <w:rPr>
+          <w:rFonts w:cstheme="minorHAnsi"/>
+          <w:color w:val="000000" w:themeColor="text1"/>
+          <w:szCs w:val="21"/>
+        </w:rPr>
+        <w:tab/>
+      </w:r>
+      <w:proofErr w:type="spellStart"/>
+      <w:r>
+        <w:rPr>
+          <w:rFonts w:cstheme="minorHAnsi"/>
+          <w:color w:val="000000" w:themeColor="text1"/>
+          <w:szCs w:val="21"/>
+        </w:rPr>
+        <w:t>accountCreateDate</w:t>
+      </w:r>
+      <w:proofErr w:type="spellEnd"/>
+      <w:r>
+        <w:rPr>
+          <w:rFonts w:cstheme="minorHAnsi"/>
+          <w:color w:val="000000" w:themeColor="text1"/>
+          <w:szCs w:val="21"/>
+        </w:rPr>
+        <w:t xml:space="preserve"> type String</w:t>
+      </w:r>
+    </w:p>
+    <w:p>
+      <w:pPr>
+        <w:spacing w:after="0" w:line="230" w:lineRule="exact"/>
+        <w:rPr>
+          <w:rFonts w:cstheme="minorHAnsi"/>
+          <w:color w:val="000000" w:themeColor="text1"/>
+          <w:szCs w:val="21"/>
+        </w:rPr>
+      </w:pPr>
+      <w:r>
+        <w:rPr>
+          <w:rFonts w:cstheme="minorHAnsi"/>
+          <w:color w:val="000000" w:themeColor="text1"/>
+          <w:szCs w:val="21"/>
+        </w:rPr>
+        <w:tab/>
+      </w:r>
+      <w:r>
+        <w:rPr>
+          <w:rFonts w:cstheme="minorHAnsi"/>
+          <w:color w:val="000000" w:themeColor="text1"/>
+          <w:szCs w:val="21"/>
+        </w:rPr>
+        <w:tab/>
+      </w:r>
+      <w:r>
+        <w:rPr>
+          <w:rFonts w:cstheme="minorHAnsi"/>
+          <w:color w:val="000000" w:themeColor="text1"/>
+          <w:szCs w:val="21"/>
+        </w:rPr>
+        <w:tab/>
+      </w:r>
+      <w:r>
+        <w:rPr>
+          <w:rFonts w:cstheme="minorHAnsi"/>
+          <w:color w:val="000000" w:themeColor="text1"/>
+          <w:szCs w:val="21"/>
+        </w:rPr>
+        <w:tab/>
+      </w:r>
+      <w:r>
+        <w:rPr>
+          <w:rFonts w:cstheme="minorHAnsi"/>
+          <w:color w:val="000000" w:themeColor="text1"/>
+          <w:szCs w:val="21"/>
+        </w:rPr>
+        <w:tab/>
+      </w:r>
+      <w:proofErr w:type="spellStart"/>
+      <w:r>
+        <w:rPr>
+          <w:rFonts w:cstheme="minorHAnsi"/>
+          <w:color w:val="000000" w:themeColor="text1"/>
+          <w:szCs w:val="21"/>
+        </w:rPr>
+        <w:t>accountStatus</w:t>
+      </w:r>
+      <w:proofErr w:type="spellEnd"/>
+      <w:r>
+        <w:rPr>
+          <w:rFonts w:cstheme="minorHAnsi"/>
+          <w:color w:val="000000" w:themeColor="text1"/>
+          <w:szCs w:val="21"/>
+        </w:rPr>
+        <w:t xml:space="preserve"> type String</w:t>
+      </w:r>
+    </w:p>
+    <w:p>
+      <w:pPr>
+        <w:spacing w:after="0" w:line="230" w:lineRule="exact"/>
+        <w:rPr>
+          <w:rFonts w:cstheme="minorHAnsi"/>
+          <w:color w:val="000000" w:themeColor="text1"/>
+          <w:szCs w:val="21"/>
+        </w:rPr>
+      </w:pPr>
+      <w:r>
+        <w:rPr>
+          <w:rFonts w:cstheme="minorHAnsi"/>
+          <w:color w:val="000000" w:themeColor="text1"/>
+          <w:szCs w:val="21"/>
+        </w:rPr>
+        <w:tab/>
+      </w:r>
+      <w:r>
+        <w:rPr>
+          <w:rFonts w:cstheme="minorHAnsi"/>
+          <w:color w:val="000000" w:themeColor="text1"/>
+          <w:szCs w:val="21"/>
+        </w:rPr>
+        <w:tab/>
+      </w:r>
+      <w:r>
+        <w:rPr>
+          <w:rFonts w:cstheme="minorHAnsi"/>
+          <w:color w:val="000000" w:themeColor="text1"/>
+          <w:szCs w:val="21"/>
+        </w:rPr>
+        <w:tab/>
+        <w:t xml:space="preserve">Users: </w:t>
+      </w:r>
+      <w:proofErr w:type="spellStart"/>
+      <w:r>
+        <w:rPr>
+          <w:rFonts w:cstheme="minorHAnsi"/>
+          <w:color w:val="000000" w:themeColor="text1"/>
+          <w:szCs w:val="21"/>
+        </w:rPr>
+        <w:t>accountID</w:t>
+      </w:r>
+      <w:proofErr w:type="spellEnd"/>
+      <w:r>
+        <w:rPr>
+          <w:rFonts w:cstheme="minorHAnsi"/>
+          <w:color w:val="000000" w:themeColor="text1"/>
+          <w:szCs w:val="21"/>
+        </w:rPr>
+        <w:t xml:space="preserve"> type int </w:t>
+      </w:r>
+    </w:p>
+    <w:p>
+      <w:pPr>
+        <w:spacing w:after="0" w:line="230" w:lineRule="exact"/>
+        <w:rPr>
+          <w:rFonts w:cstheme="minorHAnsi"/>
+          <w:color w:val="000000" w:themeColor="text1"/>
+          <w:szCs w:val="21"/>
+        </w:rPr>
+      </w:pPr>
+      <w:r>
+        <w:rPr>
+          <w:rFonts w:cstheme="minorHAnsi"/>
+          <w:color w:val="000000" w:themeColor="text1"/>
+          <w:szCs w:val="21"/>
+        </w:rPr>
+        <w:tab/>
+      </w:r>
+      <w:r>
+        <w:rPr>
+          <w:rFonts w:cstheme="minorHAnsi"/>
+          <w:color w:val="000000" w:themeColor="text1"/>
+          <w:szCs w:val="21"/>
+        </w:rPr>
+        <w:tab/>
+      </w:r>
+      <w:r>
+        <w:rPr>
+          <w:rFonts w:cstheme="minorHAnsi"/>
+          <w:color w:val="000000" w:themeColor="text1"/>
+          <w:szCs w:val="21"/>
+        </w:rPr>
+        <w:tab/>
+      </w:r>
+      <w:r>
+        <w:rPr>
+          <w:rFonts w:cstheme="minorHAnsi"/>
+          <w:color w:val="000000" w:themeColor="text1"/>
+          <w:szCs w:val="21"/>
+        </w:rPr>
+        <w:tab/>
+        <w:t>User1 type int</w:t>
+      </w:r>
+    </w:p>
+    <w:p>
+      <w:pPr>
+        <w:spacing w:after="0" w:line="230" w:lineRule="exact"/>
+        <w:rPr>
+          <w:rFonts w:cstheme="minorHAnsi"/>
+          <w:color w:val="000000" w:themeColor="text1"/>
+          <w:szCs w:val="21"/>
+        </w:rPr>
+      </w:pPr>
+      <w:r>
+        <w:rPr>
+          <w:rFonts w:cstheme="minorHAnsi"/>
+          <w:color w:val="000000" w:themeColor="text1"/>
+          <w:szCs w:val="21"/>
+        </w:rPr>
+        <w:tab/>
+      </w:r>
+      <w:r>
+        <w:rPr>
+          <w:rFonts w:cstheme="minorHAnsi"/>
+          <w:color w:val="000000" w:themeColor="text1"/>
+          <w:szCs w:val="21"/>
+        </w:rPr>
+        <w:tab/>
+      </w:r>
+      <w:r>
+        <w:rPr>
+          <w:rFonts w:cstheme="minorHAnsi"/>
+          <w:color w:val="000000" w:themeColor="text1"/>
+          <w:szCs w:val="21"/>
+        </w:rPr>
+        <w:tab/>
+      </w:r>
+      <w:r>
+        <w:rPr>
+          <w:rFonts w:cstheme="minorHAnsi"/>
+          <w:color w:val="000000" w:themeColor="text1"/>
+          <w:szCs w:val="21"/>
+        </w:rPr>
+        <w:tab/>
+        <w:t xml:space="preserve">User2 type int </w:t>
+      </w:r>
+    </w:p>
+    <w:p>
+      <w:pPr>
+        <w:spacing w:after="0" w:line="230" w:lineRule="exact"/>
+        <w:rPr>
+          <w:rFonts w:cstheme="minorHAnsi"/>
+          <w:color w:val="000000" w:themeColor="text1"/>
+          <w:szCs w:val="21"/>
+        </w:rPr>
+      </w:pPr>
+      <w:r>
+        <w:rPr>
+          <w:rFonts w:cstheme="minorHAnsi"/>
+          <w:color w:val="000000" w:themeColor="text1"/>
+          <w:szCs w:val="21"/>
+        </w:rPr>
+        <w:tab/>
+      </w:r>
+      <w:r>
+        <w:rPr>
+          <w:rFonts w:cstheme="minorHAnsi"/>
+          <w:color w:val="000000" w:themeColor="text1"/>
+          <w:szCs w:val="21"/>
+        </w:rPr>
+        <w:tab/>
+      </w:r>
+      <w:r>
+        <w:rPr>
+          <w:rFonts w:cstheme="minorHAnsi"/>
+          <w:color w:val="000000" w:themeColor="text1"/>
+          <w:szCs w:val="21"/>
+        </w:rPr>
+        <w:tab/>
+      </w:r>
+      <w:r>
+        <w:rPr>
+          <w:rFonts w:cstheme="minorHAnsi"/>
+          <w:color w:val="000000" w:themeColor="text1"/>
+          <w:szCs w:val="21"/>
+        </w:rPr>
+        <w:tab/>
+        <w:t>User3 type int</w:t>
+      </w:r>
+    </w:p>
+    <w:p>
+      <w:pPr>
+        <w:spacing w:after="0" w:line="230" w:lineRule="exact"/>
+        <w:rPr>
+          <w:rFonts w:cstheme="minorHAnsi"/>
+          <w:color w:val="000000" w:themeColor="text1"/>
+          <w:szCs w:val="21"/>
+        </w:rPr>
+      </w:pPr>
+      <w:bookmarkStart w:id="1" w:name="_GoBack"/>
+      <w:bookmarkEnd w:id="1"/>
+    </w:p>
+    <w:p>
+      <w:pPr>
+        <w:spacing w:after="0" w:line="230" w:lineRule="exact"/>
+        <w:rPr>
+          <w:rFonts w:cstheme="minorHAnsi"/>
+          <w:color w:val="000000" w:themeColor="text1"/>
+          <w:szCs w:val="21"/>
+        </w:rPr>
+      </w:pPr>
+      <w:r>
+        <w:rPr>
+          <w:rFonts w:cstheme="minorHAnsi"/>
+          <w:color w:val="000000" w:themeColor="text1"/>
+          <w:szCs w:val="21"/>
+        </w:rPr>
+        <w:tab/>
+      </w:r>
+      <w:r>
+        <w:rPr>
+          <w:rFonts w:cstheme="minorHAnsi"/>
+          <w:color w:val="000000" w:themeColor="text1"/>
+          <w:szCs w:val="21"/>
+        </w:rPr>
+        <w:tab/>
+      </w:r>
+      <w:r>
+        <w:rPr>
+          <w:rFonts w:cstheme="minorHAnsi"/>
+          <w:color w:val="000000" w:themeColor="text1"/>
+          <w:szCs w:val="21"/>
+        </w:rPr>
+        <w:tab/>
+      </w:r>
+      <w:r>
+        <w:rPr>
+          <w:rFonts w:cstheme="minorHAnsi"/>
+          <w:color w:val="000000" w:themeColor="text1"/>
+          <w:szCs w:val="21"/>
+        </w:rPr>
+        <w:tab/>
+      </w:r>
+      <w:r>
+        <w:rPr>
+          <w:rFonts w:cstheme="minorHAnsi"/>
+          <w:color w:val="000000" w:themeColor="text1"/>
+          <w:szCs w:val="21"/>
+        </w:rPr>
+        <w:tab/>
       </w:r>
     </w:p>
     <w:p>
@@ -17254,8 +21346,6 @@
       <w:r>
         <w:t>Subscriber- The person who pays for the account, more information is stored here.</w:t>
       </w:r>
-      <w:bookmarkStart w:id="1" w:name="_GoBack"/>
-      <w:bookmarkEnd w:id="1"/>
     </w:p>
     <w:p>
       <w:pPr>

</xml_diff>

<commit_message>
RAD ready, just needs the new site map to be complete.
</commit_message>
<xml_diff>
--- a/Project Planning Material/CS419 RAD Doc.docx
+++ b/Project Planning Material/CS419 RAD Doc.docx
@@ -2800,7 +2800,38 @@
         <w:ind w:left="60"/>
       </w:pPr>
       <w:r>
-        <w:t xml:space="preserve">Constraints faced in this developmental period were factors in completion. First the amount space available in the database holding our titles was hard to limit as we try to streamline speed of retrieval as well as holding the largest collection of titles as possible.  </w:t>
+        <w:t>Constraints faced in this developmental period were factors in completion. First the amount space available in the database holding our titles was hard to limit as we try to streamline speed of retrieval as well as holding the largest collection of titles as possible.</w:t>
+      </w:r>
+      <w:r>
+        <w:t xml:space="preserve"> More constraints faced were the initial issues of using </w:t>
+      </w:r>
+      <w:proofErr w:type="spellStart"/>
+      <w:r>
+        <w:t>G</w:t>
+      </w:r>
+      <w:r>
+        <w:t>ithub</w:t>
+      </w:r>
+      <w:proofErr w:type="spellEnd"/>
+      <w:r>
+        <w:t xml:space="preserve"> such as learning the </w:t>
+      </w:r>
+      <w:r>
+        <w:t xml:space="preserve">basics of it, as well as running into some issues </w:t>
+      </w:r>
+      <w:proofErr w:type="gramStart"/>
+      <w:r>
+        <w:t>in regards to</w:t>
+      </w:r>
+      <w:proofErr w:type="gramEnd"/>
+      <w:r>
+        <w:t xml:space="preserve"> Tomcat not running updated code.  </w:t>
+      </w:r>
+      <w:r>
+        <w:t xml:space="preserve"> </w:t>
+      </w:r>
+      <w:r>
+        <w:t xml:space="preserve"> </w:t>
       </w:r>
     </w:p>
     <w:p>
@@ -4152,7 +4183,7 @@
           <w:spacing w:val="-3"/>
           <w:sz w:val="20"/>
         </w:rPr>
-        <w:t xml:space="preserve">storing the data (which user selected the movie, what movie it was, the subscriber that movie belonged to, etc.) passed to the page to display information or execute Java code. However, in some cases, when the code was two long to write for the java bean itself, we turned to our third package of code, Servlets. </w:t>
+        <w:t xml:space="preserve">storing the data (which user selected the movie, what movie it was, the subscriber that movie belonged to, </w:t>
       </w:r>
       <w:r>
         <w:rPr>
@@ -4162,7 +4193,7 @@
           <w:sz w:val="20"/>
         </w:rPr>
         <w:lastRenderedPageBreak/>
-        <w:t xml:space="preserve">Written to interact with certain buttons/operations, the servelts would tackle certain tasks requiring a longer amount of code. </w:t>
+        <w:t xml:space="preserve">etc.) passed to the page to display information or execute Java code. However, in some cases, when the code was two long to write for the java bean itself, we turned to our third package of code, Servlets. Written to interact with certain buttons/operations, the servelts would tackle certain tasks requiring a longer amount of code. </w:t>
       </w:r>
       <w:r>
         <w:rPr>
@@ -5009,6 +5040,7 @@
         <w:ind w:left="60"/>
       </w:pPr>
       <w:r>
+        <w:lastRenderedPageBreak/>
         <w:t>Case: View the top Action films.</w:t>
       </w:r>
     </w:p>
@@ -5018,11 +5050,7 @@
         <w:ind w:left="60"/>
       </w:pPr>
       <w:r>
-        <w:t xml:space="preserve">Login in with username and password and select the user profile. From here click the button of the TV at </w:t>
-      </w:r>
-      <w:r>
-        <w:lastRenderedPageBreak/>
-        <w:t>the top corner to produce a drop-down menu. Click ‘Action’, and a list of desired titles will appear</w:t>
+        <w:t>Login in with username and password and select the user profile. From here click the button of the TV at the top corner to produce a drop-down menu. Click ‘Action’, and a list of desired titles will appear</w:t>
       </w:r>
       <w:r>
         <w:t>.</w:t>
@@ -13141,7 +13169,7 @@
     <w:p>
       <w:pPr>
         <w:spacing w:after="0" w:line="230" w:lineRule="exact"/>
-        <w:ind w:left="840"/>
+        <w:ind w:left="1260"/>
         <w:rPr>
           <w:rFonts w:cstheme="minorHAnsi"/>
           <w:szCs w:val="21"/>
@@ -13320,7 +13348,7 @@
     <w:p>
       <w:pPr>
         <w:spacing w:after="0" w:line="230" w:lineRule="exact"/>
-        <w:ind w:left="840"/>
+        <w:ind w:left="1260"/>
         <w:rPr>
           <w:rFonts w:cstheme="minorHAnsi"/>
           <w:szCs w:val="21"/>
@@ -22788,7 +22816,7 @@
           </mc:Choice>
           <mc:Fallback>
             <w:pict>
-              <v:shape w14:anchorId="354E8D26" id="Freeform: Shape 6" o:spid="_x0000_s1026" style="position:absolute;margin-left:0;margin-top:0;width:50pt;height:50pt;z-index:251659264;visibility:hidden;mso-wrap-style:square;mso-width-percent:0;mso-height-percent:0;mso-wrap-distance-left:9pt;mso-wrap-distance-top:0;mso-wrap-distance-right:9pt;mso-wrap-distance-bottom:0;mso-position-horizontal:absolute;mso-position-horizontal-relative:text;mso-position-vertical:absolute;mso-position-vertical-relative:text;mso-width-percent:0;mso-height-percent:0;mso-width-relative:page;mso-height-relative:page;v-text-anchor:top" coordsize="43488,48" o:gfxdata="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" path="m,24r,l43488,24e">
+              <v:shape w14:anchorId="3D51D83A" id="Freeform: Shape 6" o:spid="_x0000_s1026" style="position:absolute;margin-left:0;margin-top:0;width:50pt;height:50pt;z-index:251659264;visibility:hidden;mso-wrap-style:square;mso-width-percent:0;mso-height-percent:0;mso-wrap-distance-left:9pt;mso-wrap-distance-top:0;mso-wrap-distance-right:9pt;mso-wrap-distance-bottom:0;mso-position-horizontal:absolute;mso-position-horizontal-relative:text;mso-position-vertical:absolute;mso-position-vertical-relative:text;mso-width-percent:0;mso-height-percent:0;mso-width-relative:page;mso-height-relative:page;v-text-anchor:top" coordsize="43488,48" o:gfxdata="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" path="m,24r,l43488,24e">
                 <v:stroke joinstyle="miter"/>
                 <v:path o:connecttype="custom" o:connectlocs="0,317500;0,317500;635000,317500" o:connectangles="0,0,0"/>
                 <o:lock v:ext="edit" selection="t"/>
@@ -23309,7 +23337,7 @@
         </w:rPr>
         <w:lastRenderedPageBreak/>
         <w:drawing>
-          <wp:anchor distT="0" distB="0" distL="114300" distR="114300" simplePos="0" relativeHeight="251667456" behindDoc="0" locked="0" layoutInCell="1" allowOverlap="1" wp14:anchorId="46114CC9" wp14:editId="554C7C64">
+          <wp:anchor distT="0" distB="0" distL="114300" distR="114300" simplePos="0" relativeHeight="251667456" behindDoc="0" locked="0" layoutInCell="1" allowOverlap="1" wp14:anchorId="46114CC9" wp14:editId="691C6CA7">
             <wp:simplePos x="0" y="0"/>
             <wp:positionH relativeFrom="column">
               <wp:posOffset>-87414</wp:posOffset>
@@ -23673,11 +23701,83 @@
           <w:sz w:val="24"/>
         </w:rPr>
       </w:pPr>
+      <w:r>
+        <w:rPr>
+          <w:noProof/>
+        </w:rPr>
+        <w:drawing>
+          <wp:anchor distT="0" distB="0" distL="114300" distR="114300" simplePos="0" relativeHeight="251674624" behindDoc="0" locked="0" layoutInCell="1" allowOverlap="1" wp14:anchorId="7891D4E5" wp14:editId="618F7F62">
+            <wp:simplePos x="0" y="0"/>
+            <wp:positionH relativeFrom="column">
+              <wp:posOffset>-120770</wp:posOffset>
+            </wp:positionH>
+            <wp:positionV relativeFrom="paragraph">
+              <wp:posOffset>200264</wp:posOffset>
+            </wp:positionV>
+            <wp:extent cx="5791200" cy="3019425"/>
+            <wp:effectExtent l="0" t="0" r="0" b="9525"/>
+            <wp:wrapThrough wrapText="bothSides">
+              <wp:wrapPolygon edited="0">
+                <wp:start x="0" y="0"/>
+                <wp:lineTo x="0" y="21532"/>
+                <wp:lineTo x="21529" y="21532"/>
+                <wp:lineTo x="21529" y="0"/>
+                <wp:lineTo x="0" y="0"/>
+              </wp:wrapPolygon>
+            </wp:wrapThrough>
+            <wp:docPr id="21" name="Picture 21"/>
+            <wp:cNvGraphicFramePr>
+              <a:graphicFrameLocks xmlns:a="http://schemas.openxmlformats.org/drawingml/2006/main" noChangeAspect="1"/>
+            </wp:cNvGraphicFramePr>
+            <a:graphic xmlns:a="http://schemas.openxmlformats.org/drawingml/2006/main">
+              <a:graphicData uri="http://schemas.openxmlformats.org/drawingml/2006/picture">
+                <pic:pic xmlns:pic="http://schemas.openxmlformats.org/drawingml/2006/picture">
+                  <pic:nvPicPr>
+                    <pic:cNvPr id="0" name="Picture 17"/>
+                    <pic:cNvPicPr>
+                      <a:picLocks noChangeAspect="1" noChangeArrowheads="1"/>
+                    </pic:cNvPicPr>
+                  </pic:nvPicPr>
+                  <pic:blipFill>
+                    <a:blip r:embed="rId7" cstate="print">
+                      <a:extLst>
+                        <a:ext uri="{28A0092B-C50C-407E-A947-70E740481C1C}">
+                          <a14:useLocalDpi xmlns:a14="http://schemas.microsoft.com/office/drawing/2010/main" val="0"/>
+                        </a:ext>
+                      </a:extLst>
+                    </a:blip>
+                    <a:srcRect/>
+                    <a:stretch>
+                      <a:fillRect/>
+                    </a:stretch>
+                  </pic:blipFill>
+                  <pic:spPr bwMode="auto">
+                    <a:xfrm>
+                      <a:off x="0" y="0"/>
+                      <a:ext cx="5791200" cy="3019425"/>
+                    </a:xfrm>
+                    <a:prstGeom prst="rect">
+                      <a:avLst/>
+                    </a:prstGeom>
+                    <a:noFill/>
+                    <a:ln>
+                      <a:noFill/>
+                    </a:ln>
+                  </pic:spPr>
+                </pic:pic>
+              </a:graphicData>
+            </a:graphic>
+          </wp:anchor>
+        </w:drawing>
+      </w:r>
     </w:p>
     <w:p>
       <w:pPr>
         <w:spacing w:after="0" w:line="265" w:lineRule="exact"/>
-        <w:ind w:left="60"/>
+      </w:pPr>
+      <w:bookmarkStart w:id="1" w:name="_GoBack"/>
+      <w:bookmarkEnd w:id="1"/>
+      <w:r>
         <w:rPr>
           <w:rFonts w:ascii="Arial" w:hAnsi="Arial" w:cs="Arial"/>
           <w:b/>
@@ -23687,83 +23787,7 @@
           <w:w w:val="95"/>
           <w:sz w:val="24"/>
         </w:rPr>
-      </w:pPr>
-    </w:p>
-    <w:p>
-      <w:pPr>
-        <w:spacing w:after="0" w:line="265" w:lineRule="exact"/>
-        <w:ind w:left="60"/>
-        <w:rPr>
-          <w:rFonts w:ascii="Arial" w:hAnsi="Arial" w:cs="Arial"/>
-          <w:b/>
-          <w:noProof/>
-          <w:color w:val="000000"/>
-          <w:spacing w:val="-2"/>
-          <w:w w:val="95"/>
-          <w:sz w:val="24"/>
-        </w:rPr>
-      </w:pPr>
-    </w:p>
-    <w:p>
-      <w:pPr>
-        <w:spacing w:after="0" w:line="265" w:lineRule="exact"/>
-        <w:ind w:left="60"/>
-        <w:rPr>
-          <w:rFonts w:ascii="Arial" w:hAnsi="Arial" w:cs="Arial"/>
-          <w:b/>
-          <w:noProof/>
-          <w:color w:val="000000"/>
-          <w:spacing w:val="-2"/>
-          <w:w w:val="95"/>
-          <w:sz w:val="24"/>
-        </w:rPr>
-      </w:pPr>
-    </w:p>
-    <w:p>
-      <w:pPr>
-        <w:spacing w:after="0" w:line="265" w:lineRule="exact"/>
-        <w:ind w:left="60"/>
-        <w:rPr>
-          <w:rFonts w:ascii="Arial" w:hAnsi="Arial" w:cs="Arial"/>
-          <w:b/>
-          <w:noProof/>
-          <w:color w:val="000000"/>
-          <w:spacing w:val="-2"/>
-          <w:w w:val="95"/>
-          <w:sz w:val="24"/>
-        </w:rPr>
-      </w:pPr>
-    </w:p>
-    <w:p>
-      <w:pPr>
-        <w:spacing w:after="0" w:line="265" w:lineRule="exact"/>
-        <w:ind w:left="60"/>
-        <w:rPr>
-          <w:rFonts w:ascii="Arial" w:hAnsi="Arial" w:cs="Arial"/>
-          <w:b/>
-          <w:noProof/>
-          <w:color w:val="000000"/>
-          <w:spacing w:val="-2"/>
-          <w:w w:val="95"/>
-          <w:sz w:val="24"/>
-        </w:rPr>
-      </w:pPr>
-    </w:p>
-    <w:p>
-      <w:pPr>
-        <w:spacing w:after="0" w:line="265" w:lineRule="exact"/>
-        <w:ind w:left="60"/>
-      </w:pPr>
-      <w:r>
-        <w:rPr>
-          <w:rFonts w:ascii="Arial" w:hAnsi="Arial" w:cs="Arial"/>
-          <w:b/>
-          <w:noProof/>
-          <w:color w:val="000000"/>
-          <w:spacing w:val="-2"/>
-          <w:w w:val="95"/>
-          <w:sz w:val="24"/>
-        </w:rPr>
+        <w:lastRenderedPageBreak/>
         <w:t>5.</w:t>
       </w:r>
       <w:r>
@@ -23863,8 +23887,8 @@
           <w:docGrid w:type="lines" w:linePitch="312"/>
         </w:sectPr>
       </w:pPr>
-      <w:bookmarkStart w:id="1" w:name="4"/>
-      <w:bookmarkEnd w:id="1"/>
+      <w:bookmarkStart w:id="2" w:name="4"/>
+      <w:bookmarkEnd w:id="2"/>
       <w:r>
         <w:t xml:space="preserve">Database – where all the data </w:t>
       </w:r>
@@ -23885,8 +23909,6 @@
       <w:r>
         <w:t>, a piece of software, to go to and from the database and program to fetch and update information.</w:t>
       </w:r>
-      <w:bookmarkStart w:id="2" w:name="_GoBack"/>
-      <w:bookmarkEnd w:id="2"/>
     </w:p>
     <w:p>
       <w:pPr>

</xml_diff>